<commit_message>
Renamed program More chagnes
</commit_message>
<xml_diff>
--- a/Docs/Instructions.docx
+++ b/Docs/Instructions.docx
@@ -14,6 +14,14 @@
     </w:p>
     <w:sdt>
       <w:sdtPr>
+        <w:rPr>
+          <w:rFonts w:asciiTheme="minorHAnsi" w:eastAsiaTheme="minorHAnsi" w:hAnsiTheme="minorHAnsi" w:cstheme="minorBidi"/>
+          <w:color w:val="auto"/>
+          <w:kern w:val="2"/>
+          <w:sz w:val="24"/>
+          <w:szCs w:val="24"/>
+          <w14:ligatures w14:val="standardContextual"/>
+        </w:rPr>
         <w:id w:val="-489491501"/>
         <w:docPartObj>
           <w:docPartGallery w:val="Table of Contents"/>
@@ -22,15 +30,9 @@
       </w:sdtPr>
       <w:sdtEndPr>
         <w:rPr>
-          <w:rFonts w:asciiTheme="minorHAnsi" w:eastAsiaTheme="minorHAnsi" w:hAnsiTheme="minorHAnsi" w:cstheme="minorBidi"/>
           <w:b/>
           <w:bCs/>
           <w:noProof/>
-          <w:color w:val="auto"/>
-          <w:kern w:val="2"/>
-          <w:sz w:val="24"/>
-          <w:szCs w:val="24"/>
-          <w14:ligatures w14:val="standardContextual"/>
         </w:rPr>
       </w:sdtEndPr>
       <w:sdtContent>
@@ -547,7 +549,23 @@
     </w:p>
     <w:p>
       <w:r>
-        <w:t>There have been at least two utilities written over the years to address this.  The first, written by @Dr. jet, is a python script that only localizes part file, science descriptions and ModuleManager patches.  The second, written by @IgnorZ, is more ambitious,  in that it works as a mod, and does more, reading the game database to extract strings.  However, it also does not touch any CSharp code in any of the mods.</w:t>
+        <w:t xml:space="preserve">There have been at least two utilities written over the years to address this.  The first, written by @Dr. jet, is a python script that only localizes part file, science descriptions and </w:t>
+      </w:r>
+      <w:proofErr w:type="spellStart"/>
+      <w:r>
+        <w:t>ModuleManager</w:t>
+      </w:r>
+      <w:proofErr w:type="spellEnd"/>
+      <w:r>
+        <w:t xml:space="preserve"> patches.  The second, written by @IgnorZ, is more ambitious,  in that it works as a mod, and does more, reading the game database to extract strings.  However, it also does not touch any </w:t>
+      </w:r>
+      <w:proofErr w:type="spellStart"/>
+      <w:r>
+        <w:t>CSharp</w:t>
+      </w:r>
+      <w:proofErr w:type="spellEnd"/>
+      <w:r>
+        <w:t xml:space="preserve"> code in any of the mods.</w:t>
       </w:r>
     </w:p>
     <w:p>
@@ -589,7 +607,15 @@
         <w:t xml:space="preserve">This </w:t>
       </w:r>
       <w:r>
-        <w:t>tool scans `.cs` and `.cfg` files for localizable strings and generates:</w:t>
+        <w:t>tool scans `.cs` and `.</w:t>
+      </w:r>
+      <w:proofErr w:type="spellStart"/>
+      <w:r>
+        <w:t>cfg</w:t>
+      </w:r>
+      <w:proofErr w:type="spellEnd"/>
+      <w:r>
+        <w:t>` files for localizable strings and generates:</w:t>
       </w:r>
     </w:p>
     <w:p>
@@ -601,7 +627,15 @@
         </w:numPr>
       </w:pPr>
       <w:r>
-        <w:t>`Localization/en-us.cfg` – for use in KSP</w:t>
+        <w:t>`Localization/</w:t>
+      </w:r>
+      <w:proofErr w:type="spellStart"/>
+      <w:r>
+        <w:t>en-us.cfg</w:t>
+      </w:r>
+      <w:proofErr w:type="spellEnd"/>
+      <w:r>
+        <w:t>` – for use in KSP</w:t>
       </w:r>
     </w:p>
     <w:p>
@@ -640,7 +674,15 @@
         <w:t>The o</w:t>
       </w:r>
       <w:r>
-        <w:t>riginal files are backed up to &lt;file&gt;.bak file for easy reverts</w:t>
+        <w:t>riginal files are backed up to &lt;file&gt;.</w:t>
+      </w:r>
+      <w:proofErr w:type="spellStart"/>
+      <w:r>
+        <w:t>bak</w:t>
+      </w:r>
+      <w:proofErr w:type="spellEnd"/>
+      <w:r>
+        <w:t xml:space="preserve"> file for easy reverts</w:t>
       </w:r>
     </w:p>
     <w:p>
@@ -664,7 +706,15 @@
         </w:numPr>
       </w:pPr>
       <w:r>
-        <w:t>This is run as a command line script.  It’s written in CSharp,  While it may be possible to run it on Linux or MacOS using the dotnet command, I haven’t tested it there</w:t>
+        <w:t xml:space="preserve">This is run as a command line script.  It’s written in </w:t>
+      </w:r>
+      <w:proofErr w:type="spellStart"/>
+      <w:r>
+        <w:t>CSharp</w:t>
+      </w:r>
+      <w:proofErr w:type="spellEnd"/>
+      <w:r>
+        <w:t>,  While it may be possible to run it on Linux or MacOS using the dotnet command, I haven’t tested it there</w:t>
       </w:r>
       <w:r>
         <w:t>; there is a shell script which should work.</w:t>
@@ -695,8 +745,13 @@
     </w:p>
     <w:p>
       <w:r>
-        <w:t>Download release zip file and unpack it somewhere.  The zip file will contain a folder called KSPLocalizer</w:t>
-      </w:r>
+        <w:t xml:space="preserve">Download release zip file and unpack it somewhere.  The zip file will contain a folder called </w:t>
+      </w:r>
+      <w:proofErr w:type="spellStart"/>
+      <w:r>
+        <w:t>KSPLocalizer</w:t>
+      </w:r>
+      <w:proofErr w:type="spellEnd"/>
       <w:r>
         <w:t>.</w:t>
       </w:r>
@@ -799,7 +854,21 @@
         <w:rPr>
           <w:rFonts w:ascii="Courier New" w:hAnsi="Courier New" w:cs="Courier New"/>
         </w:rPr>
-        <w:t>ocalizer.cmd &lt;ModDirectory&gt; --prefix=&lt;prefix&gt;</w:t>
+        <w:t>ocalizer.cmd &lt;</w:t>
+      </w:r>
+      <w:proofErr w:type="spellStart"/>
+      <w:r>
+        <w:rPr>
+          <w:rFonts w:ascii="Courier New" w:hAnsi="Courier New" w:cs="Courier New"/>
+        </w:rPr>
+        <w:t>ModDirectory</w:t>
+      </w:r>
+      <w:proofErr w:type="spellEnd"/>
+      <w:r>
+        <w:rPr>
+          <w:rFonts w:ascii="Courier New" w:hAnsi="Courier New" w:cs="Courier New"/>
+        </w:rPr>
+        <w:t>&gt; --prefix=&lt;prefix&gt;</w:t>
       </w:r>
       <w:r>
         <w:rPr>
@@ -831,7 +900,25 @@
           <w:sz w:val="20"/>
           <w:szCs w:val="20"/>
         </w:rPr>
-        <w:t>--outdir=&lt;path&gt;</w:t>
+        <w:t>--</w:t>
+      </w:r>
+      <w:proofErr w:type="spellStart"/>
+      <w:r>
+        <w:rPr>
+          <w:rFonts w:ascii="Courier New" w:hAnsi="Courier New" w:cs="Courier New"/>
+          <w:sz w:val="20"/>
+          <w:szCs w:val="20"/>
+        </w:rPr>
+        <w:t>outdir</w:t>
+      </w:r>
+      <w:proofErr w:type="spellEnd"/>
+      <w:r>
+        <w:rPr>
+          <w:rFonts w:ascii="Courier New" w:hAnsi="Courier New" w:cs="Courier New"/>
+          <w:sz w:val="20"/>
+          <w:szCs w:val="20"/>
+        </w:rPr>
+        <w:t>=&lt;path&gt;</w:t>
       </w:r>
       <w:r>
         <w:rPr>
@@ -840,14 +927,25 @@
           <w:szCs w:val="20"/>
         </w:rPr>
         <w:tab/>
-      </w:r>
-      <w:r>
-        <w:rPr>
-          <w:rFonts w:ascii="Courier New" w:hAnsi="Courier New" w:cs="Courier New"/>
-          <w:sz w:val="20"/>
-          <w:szCs w:val="20"/>
-        </w:rPr>
-        <w:t>Output path for `en-us.cfg` and en-us.csv files</w:t>
+        <w:t>Output path for `</w:t>
+      </w:r>
+      <w:proofErr w:type="spellStart"/>
+      <w:r>
+        <w:rPr>
+          <w:rFonts w:ascii="Courier New" w:hAnsi="Courier New" w:cs="Courier New"/>
+          <w:sz w:val="20"/>
+          <w:szCs w:val="20"/>
+        </w:rPr>
+        <w:t>en-us.cfg</w:t>
+      </w:r>
+      <w:proofErr w:type="spellEnd"/>
+      <w:r>
+        <w:rPr>
+          <w:rFonts w:ascii="Courier New" w:hAnsi="Courier New" w:cs="Courier New"/>
+          <w:sz w:val="20"/>
+          <w:szCs w:val="20"/>
+        </w:rPr>
+        <w:t>` and en-us.csv files</w:t>
       </w:r>
     </w:p>
     <w:p>
@@ -875,14 +973,25 @@
           <w:szCs w:val="20"/>
         </w:rPr>
         <w:tab/>
-      </w:r>
-      <w:r>
-        <w:rPr>
-          <w:rFonts w:ascii="Courier New" w:hAnsi="Courier New" w:cs="Courier New"/>
-          <w:sz w:val="20"/>
-          <w:szCs w:val="20"/>
-        </w:rPr>
-        <w:t xml:space="preserve">Localization key prefix (default: `MyMod_`) </w:t>
+        <w:t>Localization key prefix (default: `</w:t>
+      </w:r>
+      <w:proofErr w:type="spellStart"/>
+      <w:r>
+        <w:rPr>
+          <w:rFonts w:ascii="Courier New" w:hAnsi="Courier New" w:cs="Courier New"/>
+          <w:sz w:val="20"/>
+          <w:szCs w:val="20"/>
+        </w:rPr>
+        <w:t>MyMod</w:t>
+      </w:r>
+      <w:proofErr w:type="spellEnd"/>
+      <w:r>
+        <w:rPr>
+          <w:rFonts w:ascii="Courier New" w:hAnsi="Courier New" w:cs="Courier New"/>
+          <w:sz w:val="20"/>
+          <w:szCs w:val="20"/>
+        </w:rPr>
+        <w:t xml:space="preserve">_`) </w:t>
       </w:r>
     </w:p>
     <w:p>
@@ -901,7 +1010,25 @@
           <w:sz w:val="20"/>
           <w:szCs w:val="20"/>
         </w:rPr>
-        <w:t>--maxkeylength=&lt;number&gt;</w:t>
+        <w:t>--</w:t>
+      </w:r>
+      <w:proofErr w:type="spellStart"/>
+      <w:r>
+        <w:rPr>
+          <w:rFonts w:ascii="Courier New" w:hAnsi="Courier New" w:cs="Courier New"/>
+          <w:sz w:val="20"/>
+          <w:szCs w:val="20"/>
+        </w:rPr>
+        <w:t>maxkeylength</w:t>
+      </w:r>
+      <w:proofErr w:type="spellEnd"/>
+      <w:r>
+        <w:rPr>
+          <w:rFonts w:ascii="Courier New" w:hAnsi="Courier New" w:cs="Courier New"/>
+          <w:sz w:val="20"/>
+          <w:szCs w:val="20"/>
+        </w:rPr>
+        <w:t>=&lt;number&gt;</w:t>
       </w:r>
       <w:r>
         <w:rPr>
@@ -910,13 +1037,6 @@
           <w:szCs w:val="20"/>
         </w:rPr>
         <w:tab/>
-      </w:r>
-      <w:r>
-        <w:rPr>
-          <w:rFonts w:ascii="Courier New" w:hAnsi="Courier New" w:cs="Courier New"/>
-          <w:sz w:val="20"/>
-          <w:szCs w:val="20"/>
-        </w:rPr>
         <w:t>Maximum length for localization keys (default: 25)</w:t>
       </w:r>
     </w:p>
@@ -936,8 +1056,18 @@
           <w:sz w:val="20"/>
           <w:szCs w:val="20"/>
         </w:rPr>
-        <w:t>--numerictags</w:t>
-      </w:r>
+        <w:t>--</w:t>
+      </w:r>
+      <w:proofErr w:type="spellStart"/>
+      <w:r>
+        <w:rPr>
+          <w:rFonts w:ascii="Courier New" w:hAnsi="Courier New" w:cs="Courier New"/>
+          <w:sz w:val="20"/>
+          <w:szCs w:val="20"/>
+        </w:rPr>
+        <w:t>numerictags</w:t>
+      </w:r>
+      <w:proofErr w:type="spellEnd"/>
       <w:r>
         <w:rPr>
           <w:rFonts w:ascii="Courier New" w:hAnsi="Courier New" w:cs="Courier New"/>
@@ -945,13 +1075,6 @@
           <w:szCs w:val="20"/>
         </w:rPr>
         <w:tab/>
-      </w:r>
-      <w:r>
-        <w:rPr>
-          <w:rFonts w:ascii="Courier New" w:hAnsi="Courier New" w:cs="Courier New"/>
-          <w:sz w:val="20"/>
-          <w:szCs w:val="20"/>
-        </w:rPr>
         <w:t xml:space="preserve">Use a sequential number for the tags </w:t>
       </w:r>
     </w:p>
@@ -971,8 +1094,18 @@
           <w:sz w:val="20"/>
           <w:szCs w:val="20"/>
         </w:rPr>
-        <w:t>--separatePartsCfg</w:t>
-      </w:r>
+        <w:t>--</w:t>
+      </w:r>
+      <w:proofErr w:type="spellStart"/>
+      <w:r>
+        <w:rPr>
+          <w:rFonts w:ascii="Courier New" w:hAnsi="Courier New" w:cs="Courier New"/>
+          <w:sz w:val="20"/>
+          <w:szCs w:val="20"/>
+        </w:rPr>
+        <w:t>separatePartsCfg</w:t>
+      </w:r>
+      <w:proofErr w:type="spellEnd"/>
       <w:r>
         <w:rPr>
           <w:rFonts w:ascii="Courier New" w:hAnsi="Courier New" w:cs="Courier New"/>
@@ -980,13 +1113,6 @@
           <w:szCs w:val="20"/>
         </w:rPr>
         <w:tab/>
-      </w:r>
-      <w:r>
-        <w:rPr>
-          <w:rFonts w:ascii="Courier New" w:hAnsi="Courier New" w:cs="Courier New"/>
-          <w:sz w:val="20"/>
-          <w:szCs w:val="20"/>
-        </w:rPr>
         <w:t>Create a file for the part tags and one file for the code tags</w:t>
       </w:r>
     </w:p>
@@ -1006,7 +1132,25 @@
           <w:sz w:val="20"/>
           <w:szCs w:val="20"/>
         </w:rPr>
-        <w:t>--inifile=&lt;file&gt;</w:t>
+        <w:t>--</w:t>
+      </w:r>
+      <w:proofErr w:type="spellStart"/>
+      <w:r>
+        <w:rPr>
+          <w:rFonts w:ascii="Courier New" w:hAnsi="Courier New" w:cs="Courier New"/>
+          <w:sz w:val="20"/>
+          <w:szCs w:val="20"/>
+        </w:rPr>
+        <w:t>inifile</w:t>
+      </w:r>
+      <w:proofErr w:type="spellEnd"/>
+      <w:r>
+        <w:rPr>
+          <w:rFonts w:ascii="Courier New" w:hAnsi="Courier New" w:cs="Courier New"/>
+          <w:sz w:val="20"/>
+          <w:szCs w:val="20"/>
+        </w:rPr>
+        <w:t>=&lt;file&gt;</w:t>
       </w:r>
       <w:r>
         <w:rPr>
@@ -1030,15 +1174,25 @@
           <w:sz w:val="20"/>
           <w:szCs w:val="20"/>
         </w:rPr>
-        <w:t>pecify a ini file which contains include and exclude strings (example below</w:t>
-      </w:r>
-      <w:r>
-        <w:rPr>
-          <w:rFonts w:ascii="Courier New" w:hAnsi="Courier New" w:cs="Courier New"/>
-          <w:sz w:val="20"/>
-          <w:szCs w:val="20"/>
-        </w:rPr>
-        <w:t>)</w:t>
+        <w:t xml:space="preserve">pecify a </w:t>
+      </w:r>
+      <w:proofErr w:type="spellStart"/>
+      <w:r>
+        <w:rPr>
+          <w:rFonts w:ascii="Courier New" w:hAnsi="Courier New" w:cs="Courier New"/>
+          <w:sz w:val="20"/>
+          <w:szCs w:val="20"/>
+        </w:rPr>
+        <w:t>ini</w:t>
+      </w:r>
+      <w:proofErr w:type="spellEnd"/>
+      <w:r>
+        <w:rPr>
+          <w:rFonts w:ascii="Courier New" w:hAnsi="Courier New" w:cs="Courier New"/>
+          <w:sz w:val="20"/>
+          <w:szCs w:val="20"/>
+        </w:rPr>
+        <w:t xml:space="preserve"> file which contains include and exclude strings (example below)</w:t>
       </w:r>
     </w:p>
     <w:p>
@@ -1057,8 +1211,18 @@
           <w:sz w:val="20"/>
           <w:szCs w:val="20"/>
         </w:rPr>
-        <w:t>--csonly</w:t>
-      </w:r>
+        <w:t>--</w:t>
+      </w:r>
+      <w:proofErr w:type="spellStart"/>
+      <w:r>
+        <w:rPr>
+          <w:rFonts w:ascii="Courier New" w:hAnsi="Courier New" w:cs="Courier New"/>
+          <w:sz w:val="20"/>
+          <w:szCs w:val="20"/>
+        </w:rPr>
+        <w:t>csonly</w:t>
+      </w:r>
+      <w:proofErr w:type="spellEnd"/>
       <w:r>
         <w:rPr>
           <w:rFonts w:ascii="Courier New" w:hAnsi="Courier New" w:cs="Courier New"/>
@@ -1066,13 +1230,6 @@
           <w:szCs w:val="20"/>
         </w:rPr>
         <w:tab/>
-      </w:r>
-      <w:r>
-        <w:rPr>
-          <w:rFonts w:ascii="Courier New" w:hAnsi="Courier New" w:cs="Courier New"/>
-          <w:sz w:val="20"/>
-          <w:szCs w:val="20"/>
-        </w:rPr>
         <w:t xml:space="preserve">Only process .cs files </w:t>
       </w:r>
     </w:p>
@@ -1092,8 +1249,18 @@
           <w:sz w:val="20"/>
           <w:szCs w:val="20"/>
         </w:rPr>
-        <w:t>--cfgonly</w:t>
-      </w:r>
+        <w:t>--</w:t>
+      </w:r>
+      <w:proofErr w:type="spellStart"/>
+      <w:r>
+        <w:rPr>
+          <w:rFonts w:ascii="Courier New" w:hAnsi="Courier New" w:cs="Courier New"/>
+          <w:sz w:val="20"/>
+          <w:szCs w:val="20"/>
+        </w:rPr>
+        <w:t>cfgonly</w:t>
+      </w:r>
+      <w:proofErr w:type="spellEnd"/>
       <w:r>
         <w:rPr>
           <w:rFonts w:ascii="Courier New" w:hAnsi="Courier New" w:cs="Courier New"/>
@@ -1108,7 +1275,25 @@
           <w:sz w:val="20"/>
           <w:szCs w:val="20"/>
         </w:rPr>
-        <w:t>Only process .cfg files</w:t>
+        <w:t>Only process .</w:t>
+      </w:r>
+      <w:proofErr w:type="spellStart"/>
+      <w:r>
+        <w:rPr>
+          <w:rFonts w:ascii="Courier New" w:hAnsi="Courier New" w:cs="Courier New"/>
+          <w:sz w:val="20"/>
+          <w:szCs w:val="20"/>
+        </w:rPr>
+        <w:t>cfg</w:t>
+      </w:r>
+      <w:proofErr w:type="spellEnd"/>
+      <w:r>
+        <w:rPr>
+          <w:rFonts w:ascii="Courier New" w:hAnsi="Courier New" w:cs="Courier New"/>
+          <w:sz w:val="20"/>
+          <w:szCs w:val="20"/>
+        </w:rPr>
+        <w:t xml:space="preserve"> files</w:t>
       </w:r>
     </w:p>
     <w:p>
@@ -1143,7 +1328,25 @@
           <w:sz w:val="20"/>
           <w:szCs w:val="20"/>
         </w:rPr>
-        <w:t>Restores the original files from the .bak files</w:t>
+        <w:t>Restores the original files from the .</w:t>
+      </w:r>
+      <w:proofErr w:type="spellStart"/>
+      <w:r>
+        <w:rPr>
+          <w:rFonts w:ascii="Courier New" w:hAnsi="Courier New" w:cs="Courier New"/>
+          <w:sz w:val="20"/>
+          <w:szCs w:val="20"/>
+        </w:rPr>
+        <w:t>bak</w:t>
+      </w:r>
+      <w:proofErr w:type="spellEnd"/>
+      <w:r>
+        <w:rPr>
+          <w:rFonts w:ascii="Courier New" w:hAnsi="Courier New" w:cs="Courier New"/>
+          <w:sz w:val="20"/>
+          <w:szCs w:val="20"/>
+        </w:rPr>
+        <w:t xml:space="preserve"> files</w:t>
       </w:r>
     </w:p>
     <w:p>
@@ -1162,8 +1365,18 @@
           <w:sz w:val="20"/>
           <w:szCs w:val="20"/>
         </w:rPr>
-        <w:t>--cleanbak</w:t>
-      </w:r>
+        <w:t>--</w:t>
+      </w:r>
+      <w:proofErr w:type="spellStart"/>
+      <w:r>
+        <w:rPr>
+          <w:rFonts w:ascii="Courier New" w:hAnsi="Courier New" w:cs="Courier New"/>
+          <w:sz w:val="20"/>
+          <w:szCs w:val="20"/>
+        </w:rPr>
+        <w:t>cleanbak</w:t>
+      </w:r>
+      <w:proofErr w:type="spellEnd"/>
       <w:r>
         <w:rPr>
           <w:rFonts w:ascii="Courier New" w:hAnsi="Courier New" w:cs="Courier New"/>
@@ -1178,7 +1391,25 @@
           <w:sz w:val="20"/>
           <w:szCs w:val="20"/>
         </w:rPr>
-        <w:t>Deletes all the .bak files</w:t>
+        <w:t>Deletes all the .</w:t>
+      </w:r>
+      <w:proofErr w:type="spellStart"/>
+      <w:r>
+        <w:rPr>
+          <w:rFonts w:ascii="Courier New" w:hAnsi="Courier New" w:cs="Courier New"/>
+          <w:sz w:val="20"/>
+          <w:szCs w:val="20"/>
+        </w:rPr>
+        <w:t>bak</w:t>
+      </w:r>
+      <w:proofErr w:type="spellEnd"/>
+      <w:r>
+        <w:rPr>
+          <w:rFonts w:ascii="Courier New" w:hAnsi="Courier New" w:cs="Courier New"/>
+          <w:sz w:val="20"/>
+          <w:szCs w:val="20"/>
+        </w:rPr>
+        <w:t xml:space="preserve"> files</w:t>
       </w:r>
     </w:p>
     <w:p>
@@ -1248,70 +1479,223 @@
           <w:szCs w:val="18"/>
         </w:rPr>
         <w:lastRenderedPageBreak/>
-        <w:t>.\localizer.cmd L-Tech --prefix=LOC_lTech --outdir=L-Tech/GameData/LTech/Localization --numerictags</w:t>
-      </w:r>
-    </w:p>
-    <w:p>
-      <w:r>
-        <w:t>Linux and MacOS</w:t>
-      </w:r>
-      <w:r>
-        <w:t>:</w:t>
-      </w:r>
-    </w:p>
-    <w:p>
-      <w:pPr>
+        <w:t>.\localizer.cmd L-Tech --prefix=</w:t>
+      </w:r>
+      <w:proofErr w:type="spellStart"/>
+      <w:r>
         <w:rPr>
           <w:rFonts w:ascii="Courier New" w:hAnsi="Courier New" w:cs="Courier New"/>
           <w:sz w:val="18"/>
           <w:szCs w:val="18"/>
         </w:rPr>
-      </w:pPr>
+        <w:t>LOC_lTech</w:t>
+      </w:r>
+      <w:proofErr w:type="spellEnd"/>
       <w:r>
         <w:rPr>
           <w:rFonts w:ascii="Courier New" w:hAnsi="Courier New" w:cs="Courier New"/>
           <w:sz w:val="18"/>
           <w:szCs w:val="18"/>
         </w:rPr>
-        <w:t>.</w:t>
-      </w:r>
+        <w:t xml:space="preserve"> --</w:t>
+      </w:r>
+      <w:proofErr w:type="spellStart"/>
       <w:r>
         <w:rPr>
           <w:rFonts w:ascii="Courier New" w:hAnsi="Courier New" w:cs="Courier New"/>
           <w:sz w:val="18"/>
           <w:szCs w:val="18"/>
         </w:rPr>
-        <w:t>/</w:t>
-      </w:r>
+        <w:t>outdir</w:t>
+      </w:r>
+      <w:proofErr w:type="spellEnd"/>
       <w:r>
         <w:rPr>
           <w:rFonts w:ascii="Courier New" w:hAnsi="Courier New" w:cs="Courier New"/>
           <w:sz w:val="18"/>
           <w:szCs w:val="18"/>
         </w:rPr>
-        <w:t>localizer.</w:t>
-      </w:r>
+        <w:t>=L-Tech/</w:t>
+      </w:r>
+      <w:proofErr w:type="spellStart"/>
       <w:r>
         <w:rPr>
           <w:rFonts w:ascii="Courier New" w:hAnsi="Courier New" w:cs="Courier New"/>
           <w:sz w:val="18"/>
           <w:szCs w:val="18"/>
         </w:rPr>
-        <w:t>sh</w:t>
-      </w:r>
+        <w:t>GameData</w:t>
+      </w:r>
+      <w:proofErr w:type="spellEnd"/>
       <w:r>
         <w:rPr>
           <w:rFonts w:ascii="Courier New" w:hAnsi="Courier New" w:cs="Courier New"/>
           <w:sz w:val="18"/>
           <w:szCs w:val="18"/>
         </w:rPr>
-        <w:t xml:space="preserve"> L-Tech --prefix=LOC_lTech --outdir=L-Tech/GameData/LTech/Localization --numerictags</w:t>
-      </w:r>
+        <w:t>/</w:t>
+      </w:r>
+      <w:proofErr w:type="spellStart"/>
+      <w:r>
+        <w:rPr>
+          <w:rFonts w:ascii="Courier New" w:hAnsi="Courier New" w:cs="Courier New"/>
+          <w:sz w:val="18"/>
+          <w:szCs w:val="18"/>
+        </w:rPr>
+        <w:t>LTech</w:t>
+      </w:r>
+      <w:proofErr w:type="spellEnd"/>
+      <w:r>
+        <w:rPr>
+          <w:rFonts w:ascii="Courier New" w:hAnsi="Courier New" w:cs="Courier New"/>
+          <w:sz w:val="18"/>
+          <w:szCs w:val="18"/>
+        </w:rPr>
+        <w:t>/Localization --</w:t>
+      </w:r>
+      <w:proofErr w:type="spellStart"/>
+      <w:r>
+        <w:rPr>
+          <w:rFonts w:ascii="Courier New" w:hAnsi="Courier New" w:cs="Courier New"/>
+          <w:sz w:val="18"/>
+          <w:szCs w:val="18"/>
+        </w:rPr>
+        <w:t>numerictags</w:t>
+      </w:r>
+      <w:proofErr w:type="spellEnd"/>
+    </w:p>
+    <w:p>
+      <w:r>
+        <w:t>Linux and MacOS:</w:t>
+      </w:r>
+    </w:p>
+    <w:p>
+      <w:pPr>
+        <w:rPr>
+          <w:rFonts w:ascii="Courier New" w:hAnsi="Courier New" w:cs="Courier New"/>
+          <w:sz w:val="18"/>
+          <w:szCs w:val="18"/>
+        </w:rPr>
+      </w:pPr>
+      <w:r>
+        <w:rPr>
+          <w:rFonts w:ascii="Courier New" w:hAnsi="Courier New" w:cs="Courier New"/>
+          <w:sz w:val="18"/>
+          <w:szCs w:val="18"/>
+        </w:rPr>
+        <w:t>./localizer.sh L-Tech --prefix=</w:t>
+      </w:r>
+      <w:proofErr w:type="spellStart"/>
+      <w:r>
+        <w:rPr>
+          <w:rFonts w:ascii="Courier New" w:hAnsi="Courier New" w:cs="Courier New"/>
+          <w:sz w:val="18"/>
+          <w:szCs w:val="18"/>
+        </w:rPr>
+        <w:t>LOC_lTech</w:t>
+      </w:r>
+      <w:proofErr w:type="spellEnd"/>
+      <w:r>
+        <w:rPr>
+          <w:rFonts w:ascii="Courier New" w:hAnsi="Courier New" w:cs="Courier New"/>
+          <w:sz w:val="18"/>
+          <w:szCs w:val="18"/>
+        </w:rPr>
+        <w:t xml:space="preserve"> --</w:t>
+      </w:r>
+      <w:proofErr w:type="spellStart"/>
+      <w:r>
+        <w:rPr>
+          <w:rFonts w:ascii="Courier New" w:hAnsi="Courier New" w:cs="Courier New"/>
+          <w:sz w:val="18"/>
+          <w:szCs w:val="18"/>
+        </w:rPr>
+        <w:t>outdir</w:t>
+      </w:r>
+      <w:proofErr w:type="spellEnd"/>
+      <w:r>
+        <w:rPr>
+          <w:rFonts w:ascii="Courier New" w:hAnsi="Courier New" w:cs="Courier New"/>
+          <w:sz w:val="18"/>
+          <w:szCs w:val="18"/>
+        </w:rPr>
+        <w:t>=L-Tech/</w:t>
+      </w:r>
+      <w:proofErr w:type="spellStart"/>
+      <w:r>
+        <w:rPr>
+          <w:rFonts w:ascii="Courier New" w:hAnsi="Courier New" w:cs="Courier New"/>
+          <w:sz w:val="18"/>
+          <w:szCs w:val="18"/>
+        </w:rPr>
+        <w:t>GameData</w:t>
+      </w:r>
+      <w:proofErr w:type="spellEnd"/>
+      <w:r>
+        <w:rPr>
+          <w:rFonts w:ascii="Courier New" w:hAnsi="Courier New" w:cs="Courier New"/>
+          <w:sz w:val="18"/>
+          <w:szCs w:val="18"/>
+        </w:rPr>
+        <w:t>/</w:t>
+      </w:r>
+      <w:proofErr w:type="spellStart"/>
+      <w:r>
+        <w:rPr>
+          <w:rFonts w:ascii="Courier New" w:hAnsi="Courier New" w:cs="Courier New"/>
+          <w:sz w:val="18"/>
+          <w:szCs w:val="18"/>
+        </w:rPr>
+        <w:t>LTech</w:t>
+      </w:r>
+      <w:proofErr w:type="spellEnd"/>
+      <w:r>
+        <w:rPr>
+          <w:rFonts w:ascii="Courier New" w:hAnsi="Courier New" w:cs="Courier New"/>
+          <w:sz w:val="18"/>
+          <w:szCs w:val="18"/>
+        </w:rPr>
+        <w:t>/Localization --</w:t>
+      </w:r>
+      <w:proofErr w:type="spellStart"/>
+      <w:r>
+        <w:rPr>
+          <w:rFonts w:ascii="Courier New" w:hAnsi="Courier New" w:cs="Courier New"/>
+          <w:sz w:val="18"/>
+          <w:szCs w:val="18"/>
+        </w:rPr>
+        <w:t>numerictags</w:t>
+      </w:r>
+      <w:proofErr w:type="spellEnd"/>
     </w:p>
     <w:p/>
     <w:p>
       <w:r>
-        <w:t>This is a command to localize a mod called L-Tech.  It is run in the directory above L-Tech.  The prefix to the tags will be LOC_lTech, and the output files will be put into the directory L-Tech/GameData/LTech/Localization</w:t>
+        <w:t xml:space="preserve">This is a command to localize a mod called L-Tech.  It is run in the directory above L-Tech.  The prefix to the tags will be </w:t>
+      </w:r>
+      <w:proofErr w:type="spellStart"/>
+      <w:r>
+        <w:t>LOC_lTech</w:t>
+      </w:r>
+      <w:proofErr w:type="spellEnd"/>
+      <w:r>
+        <w:t>, and the output files will be put into the directory L-Tech/</w:t>
+      </w:r>
+      <w:proofErr w:type="spellStart"/>
+      <w:r>
+        <w:t>GameData</w:t>
+      </w:r>
+      <w:proofErr w:type="spellEnd"/>
+      <w:r>
+        <w:t>/</w:t>
+      </w:r>
+      <w:proofErr w:type="spellStart"/>
+      <w:r>
+        <w:t>LTech</w:t>
+      </w:r>
+      <w:proofErr w:type="spellEnd"/>
+      <w:r>
+        <w:t>/Localization</w:t>
       </w:r>
     </w:p>
     <w:p>
@@ -1352,7 +1736,15 @@
         </w:numPr>
       </w:pPr>
       <w:r>
-        <w:t>Write modified copies of `.cs` and `.cfg` files</w:t>
+        <w:t>Write modified copies of `.cs` and `.</w:t>
+      </w:r>
+      <w:proofErr w:type="spellStart"/>
+      <w:r>
+        <w:t>cfg</w:t>
+      </w:r>
+      <w:proofErr w:type="spellEnd"/>
+      <w:r>
+        <w:t>` files</w:t>
       </w:r>
     </w:p>
     <w:p>
@@ -1364,7 +1756,15 @@
         </w:numPr>
       </w:pPr>
       <w:r>
-        <w:t>Output `Localization/en-us.cfg` and `en-us.csv`</w:t>
+        <w:t>Output `Localization/</w:t>
+      </w:r>
+      <w:proofErr w:type="spellStart"/>
+      <w:r>
+        <w:t>en-us.cfg</w:t>
+      </w:r>
+      <w:proofErr w:type="spellEnd"/>
+      <w:r>
+        <w:t>` and `en-us.csv`</w:t>
       </w:r>
     </w:p>
     <w:p/>
@@ -1381,19 +1781,52 @@
     </w:p>
     <w:p>
       <w:r>
-        <w:t>An ini file is included which contains a few common strings to be ignored. It can also exclude and/or include specific files.  The strings can be either simple strings or regular expressions.  Both strings and files can be excluded, only files can be included.  Full documentation for the file is at the head</w:t>
+        <w:t xml:space="preserve">An </w:t>
+      </w:r>
+      <w:proofErr w:type="spellStart"/>
+      <w:r>
+        <w:t>ini</w:t>
+      </w:r>
+      <w:proofErr w:type="spellEnd"/>
+      <w:r>
+        <w:t xml:space="preserve"> file is included which contains a few common strings to be ignored. It can also exclude and/or include specific files.  The strings can be either simple strings or regular expressions.  Both strings and files can be excluded, only files can be included.  Full documentation for the file is at the head</w:t>
       </w:r>
       <w:r>
         <w:t xml:space="preserve"> </w:t>
       </w:r>
       <w:r>
-        <w:t>of the file.  The ini file included can be replaced by specifying the --inifile=&lt;file&gt; to use your</w:t>
+        <w:t xml:space="preserve">of the file.  </w:t>
+      </w:r>
+      <w:r>
+        <w:t xml:space="preserve">Multiple </w:t>
+      </w:r>
+      <w:proofErr w:type="spellStart"/>
+      <w:r>
+        <w:t>ini</w:t>
+      </w:r>
+      <w:proofErr w:type="spellEnd"/>
+      <w:r>
+        <w:t xml:space="preserve"> files can be used </w:t>
+      </w:r>
+      <w:r>
+        <w:t>by specifying the --</w:t>
+      </w:r>
+      <w:proofErr w:type="spellStart"/>
+      <w:r>
+        <w:t>inifile</w:t>
+      </w:r>
+      <w:proofErr w:type="spellEnd"/>
+      <w:r>
+        <w:t>=&lt;file&gt; to use your</w:t>
       </w:r>
       <w:r>
         <w:t xml:space="preserve"> </w:t>
       </w:r>
       <w:r>
-        <w:t>own ini file</w:t>
+        <w:t>ow</w:t>
+      </w:r>
+      <w:r>
+        <w:t>n file in addition to the stock one.</w:t>
       </w:r>
     </w:p>
     <w:p>
@@ -1408,7 +1841,15 @@
     </w:p>
     <w:p>
       <w:r>
-        <w:t>These two options override all others.  In other words, if either of them is on the command line in addition to any other options, the revert/cleanbak functions will be run instead</w:t>
+        <w:t>These two options override all others.  In other words, if either of them is on the command line in addition to any other options, the revert/</w:t>
+      </w:r>
+      <w:proofErr w:type="spellStart"/>
+      <w:r>
+        <w:t>cleanbak</w:t>
+      </w:r>
+      <w:proofErr w:type="spellEnd"/>
+      <w:r>
+        <w:t xml:space="preserve"> functions will be run instead</w:t>
       </w:r>
       <w:r>
         <w:t>.</w:t>
@@ -1451,8 +1892,13 @@
     </w:p>
     <w:p>
       <w:r>
-        <w:t>Another quirk is the way KSP deals with Event strings.  While normally code needs to call Localizer.Format</w:t>
-      </w:r>
+        <w:t xml:space="preserve">Another quirk is the way KSP deals with Event strings.  While normally code needs to call </w:t>
+      </w:r>
+      <w:proofErr w:type="spellStart"/>
+      <w:r>
+        <w:t>Localizer.Format</w:t>
+      </w:r>
+      <w:proofErr w:type="spellEnd"/>
       <w:r>
         <w:t xml:space="preserve"> </w:t>
       </w:r>
@@ -1462,7 +1908,15 @@
     </w:p>
     <w:p>
       <w:r>
-        <w:t>Other than a tiny bit of performance loss due to the double call of Localizer.Format, there should be no change in functionality.</w:t>
+        <w:t xml:space="preserve">Other than a tiny bit of performance loss due to the double call of </w:t>
+      </w:r>
+      <w:proofErr w:type="spellStart"/>
+      <w:r>
+        <w:t>Localizer.Format</w:t>
+      </w:r>
+      <w:proofErr w:type="spellEnd"/>
+      <w:r>
+        <w:t>, there should be no change in functionality.</w:t>
       </w:r>
     </w:p>
     <w:p>
@@ -1480,10 +1934,14 @@
     </w:p>
     <w:p>
       <w:pPr>
-        <w:ind w:left="900" w:hanging="900"/>
-      </w:pPr>
-      <w:r>
-        <w:t xml:space="preserve">1.  Use the </w:t>
+        <w:pStyle w:val="ListParagraph"/>
+        <w:numPr>
+          <w:ilvl w:val="0"/>
+          <w:numId w:val="3"/>
+        </w:numPr>
+      </w:pPr>
+      <w:r>
+        <w:t xml:space="preserve">Use the </w:t>
       </w:r>
       <w:r>
         <w:br/>
@@ -1493,11 +1951,6 @@
           <w:rFonts w:ascii="Courier New" w:hAnsi="Courier New" w:cs="Courier New"/>
         </w:rPr>
         <w:br/>
-      </w:r>
-      <w:r>
-        <w:rPr>
-          <w:rFonts w:ascii="Courier New" w:hAnsi="Courier New" w:cs="Courier New"/>
-        </w:rPr>
         <w:t>#region NO_LOCALIZATION</w:t>
       </w:r>
       <w:r>
@@ -1512,11 +1965,6 @@
           <w:rFonts w:ascii="Courier New" w:hAnsi="Courier New" w:cs="Courier New"/>
         </w:rPr>
         <w:br/>
-      </w:r>
-      <w:r>
-        <w:rPr>
-          <w:rFonts w:ascii="Courier New" w:hAnsi="Courier New" w:cs="Courier New"/>
-        </w:rPr>
         <w:t xml:space="preserve">#endregion </w:t>
       </w:r>
       <w:r>
@@ -1531,10 +1979,159 @@
     </w:p>
     <w:p>
       <w:pPr>
-        <w:ind w:left="990" w:hanging="990"/>
-      </w:pPr>
-      <w:r>
-        <w:t>2.  Use the</w:t>
+        <w:pStyle w:val="ListParagraph"/>
+        <w:numPr>
+          <w:ilvl w:val="0"/>
+          <w:numId w:val="3"/>
+        </w:numPr>
+      </w:pPr>
+      <w:r>
+        <w:t xml:space="preserve">Attributes are a trickier issue, since they require </w:t>
+      </w:r>
+      <w:proofErr w:type="spellStart"/>
+      <w:r>
+        <w:t>constances</w:t>
+      </w:r>
+      <w:proofErr w:type="spellEnd"/>
+      <w:r>
+        <w:t>.  To define a region as attributes, you can use:</w:t>
+      </w:r>
+    </w:p>
+    <w:p>
+      <w:pPr>
+        <w:pStyle w:val="ListParagraph"/>
+        <w:autoSpaceDE w:val="0"/>
+        <w:autoSpaceDN w:val="0"/>
+        <w:adjustRightInd w:val="0"/>
+        <w:spacing w:after="0" w:line="240" w:lineRule="auto"/>
+        <w:rPr>
+          <w:rFonts w:ascii="Cascadia Mono" w:hAnsi="Cascadia Mono" w:cs="Cascadia Mono"/>
+          <w:color w:val="000000"/>
+          <w:kern w:val="0"/>
+          <w:sz w:val="19"/>
+          <w:szCs w:val="19"/>
+          <w:highlight w:val="white"/>
+        </w:rPr>
+      </w:pPr>
+      <w:r>
+        <w:rPr>
+          <w:rFonts w:ascii="Cascadia Mono" w:hAnsi="Cascadia Mono" w:cs="Cascadia Mono"/>
+          <w:color w:val="000000"/>
+          <w:kern w:val="0"/>
+          <w:sz w:val="19"/>
+          <w:szCs w:val="19"/>
+          <w:highlight w:val="white"/>
+        </w:rPr>
+        <w:t>#region ATTRIBUTE_LOCALIZATION</w:t>
+      </w:r>
+    </w:p>
+    <w:p>
+      <w:pPr>
+        <w:pStyle w:val="ListParagraph"/>
+        <w:autoSpaceDE w:val="0"/>
+        <w:autoSpaceDN w:val="0"/>
+        <w:adjustRightInd w:val="0"/>
+        <w:spacing w:after="0" w:line="240" w:lineRule="auto"/>
+        <w:rPr>
+          <w:rFonts w:ascii="Cascadia Mono" w:hAnsi="Cascadia Mono" w:cs="Cascadia Mono"/>
+          <w:color w:val="000000"/>
+          <w:kern w:val="0"/>
+          <w:sz w:val="19"/>
+          <w:szCs w:val="19"/>
+          <w:highlight w:val="white"/>
+        </w:rPr>
+      </w:pPr>
+      <w:r>
+        <w:rPr>
+          <w:rFonts w:ascii="Cascadia Mono" w:hAnsi="Cascadia Mono" w:cs="Cascadia Mono"/>
+          <w:color w:val="000000"/>
+          <w:kern w:val="0"/>
+          <w:sz w:val="19"/>
+          <w:szCs w:val="19"/>
+          <w:highlight w:val="white"/>
+        </w:rPr>
+        <w:t>....</w:t>
+      </w:r>
+    </w:p>
+    <w:p>
+      <w:pPr>
+        <w:pStyle w:val="ListParagraph"/>
+        <w:autoSpaceDE w:val="0"/>
+        <w:autoSpaceDN w:val="0"/>
+        <w:adjustRightInd w:val="0"/>
+        <w:spacing w:after="0" w:line="240" w:lineRule="auto"/>
+        <w:rPr>
+          <w:rFonts w:ascii="Cascadia Mono" w:hAnsi="Cascadia Mono" w:cs="Cascadia Mono"/>
+          <w:color w:val="000000"/>
+          <w:kern w:val="0"/>
+          <w:sz w:val="19"/>
+          <w:szCs w:val="19"/>
+        </w:rPr>
+      </w:pPr>
+      <w:r>
+        <w:rPr>
+          <w:rFonts w:ascii="Cascadia Mono" w:hAnsi="Cascadia Mono" w:cs="Cascadia Mono"/>
+          <w:color w:val="000000"/>
+          <w:kern w:val="0"/>
+          <w:sz w:val="19"/>
+          <w:szCs w:val="19"/>
+          <w:highlight w:val="white"/>
+        </w:rPr>
+        <w:t>#endregion_</w:t>
+      </w:r>
+    </w:p>
+    <w:p>
+      <w:pPr>
+        <w:pStyle w:val="ListParagraph"/>
+        <w:autoSpaceDE w:val="0"/>
+        <w:autoSpaceDN w:val="0"/>
+        <w:adjustRightInd w:val="0"/>
+        <w:spacing w:after="0" w:line="240" w:lineRule="auto"/>
+        <w:rPr>
+          <w:rFonts w:ascii="Cascadia Mono" w:hAnsi="Cascadia Mono" w:cs="Cascadia Mono"/>
+          <w:color w:val="000000"/>
+          <w:kern w:val="0"/>
+          <w:sz w:val="19"/>
+          <w:szCs w:val="19"/>
+        </w:rPr>
+      </w:pPr>
+    </w:p>
+    <w:p>
+      <w:pPr>
+        <w:pStyle w:val="ListParagraph"/>
+        <w:numPr>
+          <w:ilvl w:val="0"/>
+          <w:numId w:val="3"/>
+        </w:numPr>
+        <w:autoSpaceDE w:val="0"/>
+        <w:autoSpaceDN w:val="0"/>
+        <w:adjustRightInd w:val="0"/>
+        <w:spacing w:after="0" w:line="240" w:lineRule="auto"/>
+        <w:rPr>
+          <w:rFonts w:ascii="Cascadia Mono" w:hAnsi="Cascadia Mono" w:cs="Cascadia Mono"/>
+          <w:color w:val="000000"/>
+          <w:kern w:val="0"/>
+          <w:sz w:val="19"/>
+          <w:szCs w:val="19"/>
+          <w:highlight w:val="white"/>
+        </w:rPr>
+      </w:pPr>
+      <w:r>
+        <w:t xml:space="preserve">Create a new </w:t>
+      </w:r>
+      <w:proofErr w:type="spellStart"/>
+      <w:r>
+        <w:t>ini</w:t>
+      </w:r>
+      <w:proofErr w:type="spellEnd"/>
+      <w:r>
+        <w:t xml:space="preserve"> file with your desired entries, then</w:t>
+      </w:r>
+      <w:r>
+        <w:t>, u</w:t>
+      </w:r>
+      <w:r>
+        <w:t>se the</w:t>
       </w:r>
       <w:r>
         <w:br/>
@@ -1543,31 +2140,3586 @@
         <w:rPr>
           <w:rFonts w:ascii="Courier New" w:hAnsi="Courier New" w:cs="Courier New"/>
         </w:rPr>
-        <w:t xml:space="preserve"> --ignorelistfile=ignorelist.txt</w:t>
-      </w:r>
-      <w:r>
-        <w:rPr>
-          <w:rFonts w:ascii="Courier New" w:hAnsi="Courier New" w:cs="Courier New"/>
-        </w:rPr>
+        <w:t xml:space="preserve"> --</w:t>
+      </w:r>
+      <w:r>
+        <w:rPr>
+          <w:rFonts w:ascii="Courier New" w:hAnsi="Courier New" w:cs="Courier New"/>
+        </w:rPr>
+        <w:t>inifile</w:t>
+      </w:r>
+      <w:r>
+        <w:rPr>
+          <w:rFonts w:ascii="Courier New" w:hAnsi="Courier New" w:cs="Courier New"/>
+        </w:rPr>
+        <w:t>=</w:t>
+      </w:r>
+      <w:r>
+        <w:rPr>
+          <w:rFonts w:ascii="Courier New" w:hAnsi="Courier New" w:cs="Courier New"/>
+        </w:rPr>
+        <w:t>inifile.ini</w:t>
+      </w:r>
+      <w:r>
+        <w:rPr>
+          <w:rFonts w:ascii="Courier New" w:hAnsi="Courier New" w:cs="Courier New"/>
+        </w:rPr>
+        <w:t xml:space="preserve"> </w:t>
+      </w:r>
+      <w:r>
+        <w:t>to include it</w:t>
+      </w:r>
+    </w:p>
+    <w:p/>
+    <w:p>
+      <w:pPr>
+        <w:pStyle w:val="Heading2"/>
+      </w:pPr>
+      <w:r>
+        <w:t>Example usage session</w:t>
+      </w:r>
+    </w:p>
+    <w:p>
+      <w:r>
+        <w:t>This will demonstrate an example session using this to run against the L-Tech mod</w:t>
+      </w:r>
+      <w:r>
+        <w:t xml:space="preserve">.  </w:t>
+      </w:r>
+      <w:r>
+        <w:t>The L-Tech mod includes both parts files and code.</w:t>
+      </w:r>
+      <w:r>
+        <w:t xml:space="preserve">  The L-Tech mod is a bit of an oddity, in that it has already been partially localized.  In a case like this, make sure that the files won’t overwrite any existing localization files (right now the output name is fixed at </w:t>
+      </w:r>
+      <w:proofErr w:type="spellStart"/>
+      <w:r>
+        <w:t>en-us.cfg</w:t>
+      </w:r>
+      <w:proofErr w:type="spellEnd"/>
+      <w:r>
+        <w:t>)</w:t>
+      </w:r>
+    </w:p>
+    <w:p>
+      <w:r>
+        <w:t>The command used is:</w:t>
+      </w:r>
+      <w:r>
         <w:br/>
       </w:r>
-      <w:r>
-        <w:t>and add the strings which should be ignored to the file</w:t>
-      </w:r>
-    </w:p>
-    <w:p/>
-    <w:p>
-      <w:pPr>
-        <w:pStyle w:val="Heading2"/>
-      </w:pPr>
-      <w:r>
-        <w:t>Example usage session</w:t>
-      </w:r>
-    </w:p>
-    <w:p>
-      <w:r>
-        <w:t>This will demonstrate an example session using this to run against the L-Tech mod:</w:t>
-      </w:r>
+    </w:p>
+    <w:p>
+      <w:pPr>
+        <w:rPr>
+          <w:rFonts w:ascii="Courier New" w:hAnsi="Courier New" w:cs="Courier New"/>
+          <w:sz w:val="18"/>
+          <w:szCs w:val="18"/>
+        </w:rPr>
+      </w:pPr>
+      <w:r>
+        <w:rPr>
+          <w:rFonts w:ascii="Courier New" w:hAnsi="Courier New" w:cs="Courier New"/>
+          <w:sz w:val="18"/>
+          <w:szCs w:val="18"/>
+        </w:rPr>
+        <w:t>.\localizer.cmd L-Tech --prefix=</w:t>
+      </w:r>
+      <w:proofErr w:type="spellStart"/>
+      <w:r>
+        <w:rPr>
+          <w:rFonts w:ascii="Courier New" w:hAnsi="Courier New" w:cs="Courier New"/>
+          <w:sz w:val="18"/>
+          <w:szCs w:val="18"/>
+        </w:rPr>
+        <w:t>LOC_lTech</w:t>
+      </w:r>
+      <w:proofErr w:type="spellEnd"/>
+      <w:r>
+        <w:rPr>
+          <w:rFonts w:ascii="Courier New" w:hAnsi="Courier New" w:cs="Courier New"/>
+          <w:sz w:val="18"/>
+          <w:szCs w:val="18"/>
+        </w:rPr>
+        <w:t xml:space="preserve"> --</w:t>
+      </w:r>
+      <w:proofErr w:type="spellStart"/>
+      <w:r>
+        <w:rPr>
+          <w:rFonts w:ascii="Courier New" w:hAnsi="Courier New" w:cs="Courier New"/>
+          <w:sz w:val="18"/>
+          <w:szCs w:val="18"/>
+        </w:rPr>
+        <w:t>outdir</w:t>
+      </w:r>
+      <w:proofErr w:type="spellEnd"/>
+      <w:r>
+        <w:rPr>
+          <w:rFonts w:ascii="Courier New" w:hAnsi="Courier New" w:cs="Courier New"/>
+          <w:sz w:val="18"/>
+          <w:szCs w:val="18"/>
+        </w:rPr>
+        <w:t>=L-Tech/</w:t>
+      </w:r>
+      <w:proofErr w:type="spellStart"/>
+      <w:r>
+        <w:rPr>
+          <w:rFonts w:ascii="Courier New" w:hAnsi="Courier New" w:cs="Courier New"/>
+          <w:sz w:val="18"/>
+          <w:szCs w:val="18"/>
+        </w:rPr>
+        <w:t>GameData</w:t>
+      </w:r>
+      <w:proofErr w:type="spellEnd"/>
+      <w:r>
+        <w:rPr>
+          <w:rFonts w:ascii="Courier New" w:hAnsi="Courier New" w:cs="Courier New"/>
+          <w:sz w:val="18"/>
+          <w:szCs w:val="18"/>
+        </w:rPr>
+        <w:t>/</w:t>
+      </w:r>
+      <w:proofErr w:type="spellStart"/>
+      <w:r>
+        <w:rPr>
+          <w:rFonts w:ascii="Courier New" w:hAnsi="Courier New" w:cs="Courier New"/>
+          <w:sz w:val="18"/>
+          <w:szCs w:val="18"/>
+        </w:rPr>
+        <w:t>LTech</w:t>
+      </w:r>
+      <w:proofErr w:type="spellEnd"/>
+      <w:r>
+        <w:rPr>
+          <w:rFonts w:ascii="Courier New" w:hAnsi="Courier New" w:cs="Courier New"/>
+          <w:sz w:val="18"/>
+          <w:szCs w:val="18"/>
+        </w:rPr>
+        <w:t>/Localization --</w:t>
+      </w:r>
+      <w:proofErr w:type="spellStart"/>
+      <w:r>
+        <w:rPr>
+          <w:rFonts w:ascii="Courier New" w:hAnsi="Courier New" w:cs="Courier New"/>
+          <w:sz w:val="18"/>
+          <w:szCs w:val="18"/>
+        </w:rPr>
+        <w:t>numerictags</w:t>
+      </w:r>
+      <w:proofErr w:type="spellEnd"/>
+    </w:p>
+    <w:p>
+      <w:r>
+        <w:lastRenderedPageBreak/>
+        <w:t>The localizer.cmd file has been updated with the full path of the exe.</w:t>
+      </w:r>
+    </w:p>
+    <w:p>
+      <w:pPr>
+        <w:rPr>
+          <w:rFonts w:ascii="Courier New" w:hAnsi="Courier New" w:cs="Courier New"/>
+          <w:sz w:val="20"/>
+          <w:szCs w:val="20"/>
+        </w:rPr>
+      </w:pPr>
+      <w:r>
+        <w:t>First, here is a view of the directory:</w:t>
+      </w:r>
+      <w:r>
+        <w:br/>
+      </w:r>
+      <w:r>
+        <w:rPr>
+          <w:rFonts w:ascii="Courier New" w:hAnsi="Courier New" w:cs="Courier New"/>
+          <w:sz w:val="20"/>
+          <w:szCs w:val="20"/>
+        </w:rPr>
+        <w:t>tests&gt;</w:t>
+      </w:r>
+      <w:proofErr w:type="spellStart"/>
+      <w:r>
+        <w:rPr>
+          <w:rFonts w:ascii="Courier New" w:hAnsi="Courier New" w:cs="Courier New"/>
+          <w:sz w:val="20"/>
+          <w:szCs w:val="20"/>
+        </w:rPr>
+        <w:t>dir</w:t>
+      </w:r>
+      <w:proofErr w:type="spellEnd"/>
+    </w:p>
+    <w:p>
+      <w:pPr>
+        <w:rPr>
+          <w:rFonts w:ascii="Courier New" w:hAnsi="Courier New" w:cs="Courier New"/>
+          <w:sz w:val="20"/>
+          <w:szCs w:val="20"/>
+        </w:rPr>
+      </w:pPr>
+      <w:r>
+        <w:rPr>
+          <w:rFonts w:ascii="Courier New" w:hAnsi="Courier New" w:cs="Courier New"/>
+          <w:sz w:val="20"/>
+          <w:szCs w:val="20"/>
+        </w:rPr>
+        <w:t xml:space="preserve"> Volume in drive D is New Volume</w:t>
+      </w:r>
+    </w:p>
+    <w:p>
+      <w:pPr>
+        <w:spacing w:after="0"/>
+        <w:rPr>
+          <w:rFonts w:ascii="Courier New" w:hAnsi="Courier New" w:cs="Courier New"/>
+          <w:sz w:val="20"/>
+          <w:szCs w:val="20"/>
+        </w:rPr>
+      </w:pPr>
+      <w:r>
+        <w:rPr>
+          <w:rFonts w:ascii="Courier New" w:hAnsi="Courier New" w:cs="Courier New"/>
+          <w:sz w:val="20"/>
+          <w:szCs w:val="20"/>
+        </w:rPr>
+        <w:t xml:space="preserve"> Volume Serial Number is 26AA-1B74</w:t>
+      </w:r>
+    </w:p>
+    <w:p>
+      <w:pPr>
+        <w:spacing w:after="0"/>
+        <w:rPr>
+          <w:rFonts w:ascii="Courier New" w:hAnsi="Courier New" w:cs="Courier New"/>
+          <w:sz w:val="20"/>
+          <w:szCs w:val="20"/>
+        </w:rPr>
+      </w:pPr>
+    </w:p>
+    <w:p>
+      <w:pPr>
+        <w:spacing w:after="0"/>
+        <w:rPr>
+          <w:rFonts w:ascii="Courier New" w:hAnsi="Courier New" w:cs="Courier New"/>
+          <w:sz w:val="20"/>
+          <w:szCs w:val="20"/>
+        </w:rPr>
+      </w:pPr>
+      <w:r>
+        <w:rPr>
+          <w:rFonts w:ascii="Courier New" w:hAnsi="Courier New" w:cs="Courier New"/>
+          <w:sz w:val="20"/>
+          <w:szCs w:val="20"/>
+        </w:rPr>
+        <w:t xml:space="preserve"> Directory of D:\Users\jbb\github\KSP-1-Mods\KSPLocalizationScript\tests</w:t>
+      </w:r>
+    </w:p>
+    <w:p>
+      <w:pPr>
+        <w:spacing w:after="0"/>
+        <w:rPr>
+          <w:rFonts w:ascii="Courier New" w:hAnsi="Courier New" w:cs="Courier New"/>
+          <w:sz w:val="20"/>
+          <w:szCs w:val="20"/>
+        </w:rPr>
+      </w:pPr>
+    </w:p>
+    <w:p>
+      <w:pPr>
+        <w:spacing w:after="0"/>
+        <w:rPr>
+          <w:rFonts w:ascii="Courier New" w:hAnsi="Courier New" w:cs="Courier New"/>
+          <w:sz w:val="20"/>
+          <w:szCs w:val="20"/>
+        </w:rPr>
+      </w:pPr>
+      <w:r>
+        <w:rPr>
+          <w:rFonts w:ascii="Courier New" w:hAnsi="Courier New" w:cs="Courier New"/>
+          <w:sz w:val="20"/>
+          <w:szCs w:val="20"/>
+        </w:rPr>
+        <w:t>06/01/2025  03:47 PM    &lt;DIR&gt;          .</w:t>
+      </w:r>
+    </w:p>
+    <w:p>
+      <w:pPr>
+        <w:spacing w:after="0"/>
+        <w:rPr>
+          <w:rFonts w:ascii="Courier New" w:hAnsi="Courier New" w:cs="Courier New"/>
+          <w:sz w:val="20"/>
+          <w:szCs w:val="20"/>
+        </w:rPr>
+      </w:pPr>
+      <w:r>
+        <w:rPr>
+          <w:rFonts w:ascii="Courier New" w:hAnsi="Courier New" w:cs="Courier New"/>
+          <w:sz w:val="20"/>
+          <w:szCs w:val="20"/>
+        </w:rPr>
+        <w:t>06/01/2025  03:47 PM    &lt;DIR&gt;          ..</w:t>
+      </w:r>
+    </w:p>
+    <w:p>
+      <w:pPr>
+        <w:spacing w:after="0"/>
+        <w:rPr>
+          <w:rFonts w:ascii="Courier New" w:hAnsi="Courier New" w:cs="Courier New"/>
+          <w:sz w:val="20"/>
+          <w:szCs w:val="20"/>
+        </w:rPr>
+      </w:pPr>
+      <w:r>
+        <w:rPr>
+          <w:rFonts w:ascii="Courier New" w:hAnsi="Courier New" w:cs="Courier New"/>
+          <w:sz w:val="20"/>
+          <w:szCs w:val="20"/>
+        </w:rPr>
+        <w:t>05/30/2025  04:30 PM    &lt;DIR&gt;          L-Tech</w:t>
+      </w:r>
+    </w:p>
+    <w:p>
+      <w:pPr>
+        <w:spacing w:after="0"/>
+        <w:rPr>
+          <w:rFonts w:ascii="Courier New" w:hAnsi="Courier New" w:cs="Courier New"/>
+          <w:sz w:val="20"/>
+          <w:szCs w:val="20"/>
+        </w:rPr>
+      </w:pPr>
+      <w:r>
+        <w:rPr>
+          <w:rFonts w:ascii="Courier New" w:hAnsi="Courier New" w:cs="Courier New"/>
+          <w:sz w:val="20"/>
+          <w:szCs w:val="20"/>
+        </w:rPr>
+        <w:t>06/01/2025  03:46 PM               262 localizer.cmd</w:t>
+      </w:r>
+    </w:p>
+    <w:p>
+      <w:pPr>
+        <w:spacing w:after="0"/>
+        <w:rPr>
+          <w:rFonts w:ascii="Courier New" w:hAnsi="Courier New" w:cs="Courier New"/>
+          <w:sz w:val="20"/>
+          <w:szCs w:val="20"/>
+        </w:rPr>
+      </w:pPr>
+      <w:r>
+        <w:rPr>
+          <w:rFonts w:ascii="Courier New" w:hAnsi="Courier New" w:cs="Courier New"/>
+          <w:sz w:val="20"/>
+          <w:szCs w:val="20"/>
+        </w:rPr>
+        <w:t xml:space="preserve">               3 File(s)      3,055,418 bytes</w:t>
+      </w:r>
+    </w:p>
+    <w:p>
+      <w:pPr>
+        <w:spacing w:after="0"/>
+        <w:rPr>
+          <w:rFonts w:ascii="Courier New" w:hAnsi="Courier New" w:cs="Courier New"/>
+          <w:sz w:val="20"/>
+          <w:szCs w:val="20"/>
+        </w:rPr>
+      </w:pPr>
+      <w:r>
+        <w:rPr>
+          <w:rFonts w:ascii="Courier New" w:hAnsi="Courier New" w:cs="Courier New"/>
+          <w:sz w:val="20"/>
+          <w:szCs w:val="20"/>
+        </w:rPr>
+        <w:t xml:space="preserve">              13 Dir(s)  2,534,347,411,456 bytes free</w:t>
+      </w:r>
+    </w:p>
+    <w:p>
+      <w:pPr>
+        <w:spacing w:after="0"/>
+      </w:pPr>
+    </w:p>
+    <w:p>
+      <w:pPr>
+        <w:spacing w:after="0"/>
+      </w:pPr>
+    </w:p>
+    <w:p>
+      <w:pPr>
+        <w:tabs>
+          <w:tab w:val="left" w:pos="6480"/>
+        </w:tabs>
+        <w:spacing w:after="0"/>
+        <w:rPr>
+          <w:rFonts w:ascii="Courier New" w:hAnsi="Courier New" w:cs="Courier New"/>
+          <w:sz w:val="20"/>
+          <w:szCs w:val="20"/>
+        </w:rPr>
+      </w:pPr>
+      <w:r>
+        <w:t>First run:</w:t>
+      </w:r>
+      <w:r>
+        <w:br/>
+      </w:r>
+      <w:r>
+        <w:rPr>
+          <w:rFonts w:ascii="Courier New" w:hAnsi="Courier New" w:cs="Courier New"/>
+          <w:sz w:val="20"/>
+          <w:szCs w:val="20"/>
+        </w:rPr>
+        <w:t>tests&gt;localizer.cmd L-Tech --prefix=</w:t>
+      </w:r>
+      <w:proofErr w:type="spellStart"/>
+      <w:r>
+        <w:rPr>
+          <w:rFonts w:ascii="Courier New" w:hAnsi="Courier New" w:cs="Courier New"/>
+          <w:sz w:val="20"/>
+          <w:szCs w:val="20"/>
+        </w:rPr>
+        <w:t>LOC_lTech</w:t>
+      </w:r>
+      <w:proofErr w:type="spellEnd"/>
+      <w:r>
+        <w:rPr>
+          <w:rFonts w:ascii="Courier New" w:hAnsi="Courier New" w:cs="Courier New"/>
+          <w:sz w:val="20"/>
+          <w:szCs w:val="20"/>
+        </w:rPr>
+        <w:t xml:space="preserve"> --</w:t>
+      </w:r>
+      <w:proofErr w:type="spellStart"/>
+      <w:r>
+        <w:rPr>
+          <w:rFonts w:ascii="Courier New" w:hAnsi="Courier New" w:cs="Courier New"/>
+          <w:sz w:val="20"/>
+          <w:szCs w:val="20"/>
+        </w:rPr>
+        <w:t>outdir</w:t>
+      </w:r>
+      <w:proofErr w:type="spellEnd"/>
+      <w:r>
+        <w:rPr>
+          <w:rFonts w:ascii="Courier New" w:hAnsi="Courier New" w:cs="Courier New"/>
+          <w:sz w:val="20"/>
+          <w:szCs w:val="20"/>
+        </w:rPr>
+        <w:t>=L-</w:t>
+      </w:r>
+      <w:r>
+        <w:rPr>
+          <w:rFonts w:ascii="Courier New" w:hAnsi="Courier New" w:cs="Courier New"/>
+          <w:sz w:val="20"/>
+          <w:szCs w:val="20"/>
+        </w:rPr>
+        <w:t>T</w:t>
+      </w:r>
+      <w:r>
+        <w:rPr>
+          <w:rFonts w:ascii="Courier New" w:hAnsi="Courier New" w:cs="Courier New"/>
+          <w:sz w:val="20"/>
+          <w:szCs w:val="20"/>
+        </w:rPr>
+        <w:t>ech/</w:t>
+      </w:r>
+      <w:proofErr w:type="spellStart"/>
+      <w:r>
+        <w:rPr>
+          <w:rFonts w:ascii="Courier New" w:hAnsi="Courier New" w:cs="Courier New"/>
+          <w:sz w:val="20"/>
+          <w:szCs w:val="20"/>
+        </w:rPr>
+        <w:t>GameData</w:t>
+      </w:r>
+      <w:proofErr w:type="spellEnd"/>
+      <w:r>
+        <w:rPr>
+          <w:rFonts w:ascii="Courier New" w:hAnsi="Courier New" w:cs="Courier New"/>
+          <w:sz w:val="20"/>
+          <w:szCs w:val="20"/>
+        </w:rPr>
+        <w:t>/</w:t>
+      </w:r>
+      <w:proofErr w:type="spellStart"/>
+      <w:r>
+        <w:rPr>
+          <w:rFonts w:ascii="Courier New" w:hAnsi="Courier New" w:cs="Courier New"/>
+          <w:sz w:val="20"/>
+          <w:szCs w:val="20"/>
+        </w:rPr>
+        <w:t>LTech</w:t>
+      </w:r>
+      <w:proofErr w:type="spellEnd"/>
+      <w:r>
+        <w:rPr>
+          <w:rFonts w:ascii="Courier New" w:hAnsi="Courier New" w:cs="Courier New"/>
+          <w:sz w:val="20"/>
+          <w:szCs w:val="20"/>
+        </w:rPr>
+        <w:t xml:space="preserve">/Localization </w:t>
+      </w:r>
+      <w:r>
+        <w:rPr>
+          <w:rFonts w:ascii="Courier New" w:hAnsi="Courier New" w:cs="Courier New"/>
+          <w:sz w:val="20"/>
+          <w:szCs w:val="20"/>
+        </w:rPr>
+        <w:t>–</w:t>
+      </w:r>
+      <w:proofErr w:type="spellStart"/>
+      <w:r>
+        <w:rPr>
+          <w:rFonts w:ascii="Courier New" w:hAnsi="Courier New" w:cs="Courier New"/>
+          <w:sz w:val="20"/>
+          <w:szCs w:val="20"/>
+        </w:rPr>
+        <w:t>numerictags</w:t>
+      </w:r>
+      <w:proofErr w:type="spellEnd"/>
+    </w:p>
+    <w:p>
+      <w:pPr>
+        <w:spacing w:after="0"/>
+        <w:rPr>
+          <w:rFonts w:ascii="Courier New" w:hAnsi="Courier New" w:cs="Courier New"/>
+          <w:sz w:val="20"/>
+          <w:szCs w:val="20"/>
+        </w:rPr>
+      </w:pPr>
+      <w:r>
+        <w:rPr>
+          <w:rFonts w:ascii="Courier New" w:hAnsi="Courier New" w:cs="Courier New"/>
+          <w:sz w:val="20"/>
+          <w:szCs w:val="20"/>
+        </w:rPr>
+        <w:t>KSP Localizer version 1.0.0.0</w:t>
+      </w:r>
+    </w:p>
+    <w:p>
+      <w:pPr>
+        <w:spacing w:after="0"/>
+        <w:rPr>
+          <w:rFonts w:ascii="Courier New" w:hAnsi="Courier New" w:cs="Courier New"/>
+          <w:sz w:val="20"/>
+          <w:szCs w:val="20"/>
+        </w:rPr>
+      </w:pPr>
+      <w:r>
+        <w:rPr>
+          <w:rFonts w:ascii="Courier New" w:hAnsi="Courier New" w:cs="Courier New"/>
+          <w:sz w:val="20"/>
+          <w:szCs w:val="20"/>
+        </w:rPr>
+        <w:t>Deleting: L-Tech/</w:t>
+      </w:r>
+      <w:proofErr w:type="spellStart"/>
+      <w:r>
+        <w:rPr>
+          <w:rFonts w:ascii="Courier New" w:hAnsi="Courier New" w:cs="Courier New"/>
+          <w:sz w:val="20"/>
+          <w:szCs w:val="20"/>
+        </w:rPr>
+        <w:t>GameData</w:t>
+      </w:r>
+      <w:proofErr w:type="spellEnd"/>
+      <w:r>
+        <w:rPr>
+          <w:rFonts w:ascii="Courier New" w:hAnsi="Courier New" w:cs="Courier New"/>
+          <w:sz w:val="20"/>
+          <w:szCs w:val="20"/>
+        </w:rPr>
+        <w:t>/</w:t>
+      </w:r>
+      <w:proofErr w:type="spellStart"/>
+      <w:r>
+        <w:rPr>
+          <w:rFonts w:ascii="Courier New" w:hAnsi="Courier New" w:cs="Courier New"/>
+          <w:sz w:val="20"/>
+          <w:szCs w:val="20"/>
+        </w:rPr>
+        <w:t>LTech</w:t>
+      </w:r>
+      <w:proofErr w:type="spellEnd"/>
+      <w:r>
+        <w:rPr>
+          <w:rFonts w:ascii="Courier New" w:hAnsi="Courier New" w:cs="Courier New"/>
+          <w:sz w:val="20"/>
+          <w:szCs w:val="20"/>
+        </w:rPr>
+        <w:t>/Localization/</w:t>
+      </w:r>
+      <w:proofErr w:type="spellStart"/>
+      <w:r>
+        <w:rPr>
+          <w:rFonts w:ascii="Courier New" w:hAnsi="Courier New" w:cs="Courier New"/>
+          <w:sz w:val="20"/>
+          <w:szCs w:val="20"/>
+        </w:rPr>
+        <w:t>en-us.cfg</w:t>
+      </w:r>
+      <w:proofErr w:type="spellEnd"/>
+    </w:p>
+    <w:p>
+      <w:pPr>
+        <w:spacing w:after="0"/>
+        <w:rPr>
+          <w:rFonts w:ascii="Courier New" w:hAnsi="Courier New" w:cs="Courier New"/>
+          <w:sz w:val="20"/>
+          <w:szCs w:val="20"/>
+        </w:rPr>
+      </w:pPr>
+      <w:r>
+        <w:rPr>
+          <w:rFonts w:ascii="Courier New" w:hAnsi="Courier New" w:cs="Courier New"/>
+          <w:sz w:val="20"/>
+          <w:szCs w:val="20"/>
+        </w:rPr>
+        <w:t>Deleting: L-Tech/</w:t>
+      </w:r>
+      <w:proofErr w:type="spellStart"/>
+      <w:r>
+        <w:rPr>
+          <w:rFonts w:ascii="Courier New" w:hAnsi="Courier New" w:cs="Courier New"/>
+          <w:sz w:val="20"/>
+          <w:szCs w:val="20"/>
+        </w:rPr>
+        <w:t>GameData</w:t>
+      </w:r>
+      <w:proofErr w:type="spellEnd"/>
+      <w:r>
+        <w:rPr>
+          <w:rFonts w:ascii="Courier New" w:hAnsi="Courier New" w:cs="Courier New"/>
+          <w:sz w:val="20"/>
+          <w:szCs w:val="20"/>
+        </w:rPr>
+        <w:t>/</w:t>
+      </w:r>
+      <w:proofErr w:type="spellStart"/>
+      <w:r>
+        <w:rPr>
+          <w:rFonts w:ascii="Courier New" w:hAnsi="Courier New" w:cs="Courier New"/>
+          <w:sz w:val="20"/>
+          <w:szCs w:val="20"/>
+        </w:rPr>
+        <w:t>LTech</w:t>
+      </w:r>
+      <w:proofErr w:type="spellEnd"/>
+      <w:r>
+        <w:rPr>
+          <w:rFonts w:ascii="Courier New" w:hAnsi="Courier New" w:cs="Courier New"/>
+          <w:sz w:val="20"/>
+          <w:szCs w:val="20"/>
+        </w:rPr>
+        <w:t>/Localization/en-us.csv</w:t>
+      </w:r>
+    </w:p>
+    <w:p>
+      <w:pPr>
+        <w:spacing w:after="0"/>
+        <w:rPr>
+          <w:rFonts w:ascii="Courier New" w:hAnsi="Courier New" w:cs="Courier New"/>
+          <w:sz w:val="20"/>
+          <w:szCs w:val="20"/>
+        </w:rPr>
+      </w:pPr>
+    </w:p>
+    <w:p>
+      <w:pPr>
+        <w:spacing w:after="0"/>
+        <w:rPr>
+          <w:rFonts w:ascii="Courier New" w:hAnsi="Courier New" w:cs="Courier New"/>
+          <w:sz w:val="20"/>
+          <w:szCs w:val="20"/>
+        </w:rPr>
+      </w:pPr>
+    </w:p>
+    <w:p>
+      <w:pPr>
+        <w:spacing w:after="0"/>
+        <w:rPr>
+          <w:rFonts w:ascii="Courier New" w:hAnsi="Courier New" w:cs="Courier New"/>
+          <w:sz w:val="20"/>
+          <w:szCs w:val="20"/>
+        </w:rPr>
+      </w:pPr>
+      <w:r>
+        <w:rPr>
+          <w:rFonts w:ascii="Courier New" w:hAnsi="Courier New" w:cs="Courier New"/>
+          <w:sz w:val="20"/>
+          <w:szCs w:val="20"/>
+        </w:rPr>
+        <w:t>Code Files Processed:</w:t>
+      </w:r>
+    </w:p>
+    <w:p>
+      <w:pPr>
+        <w:spacing w:after="0"/>
+        <w:rPr>
+          <w:rFonts w:ascii="Courier New" w:hAnsi="Courier New" w:cs="Courier New"/>
+          <w:sz w:val="20"/>
+          <w:szCs w:val="20"/>
+        </w:rPr>
+      </w:pPr>
+    </w:p>
+    <w:p>
+      <w:pPr>
+        <w:spacing w:after="0"/>
+        <w:rPr>
+          <w:rFonts w:ascii="Courier New" w:hAnsi="Courier New" w:cs="Courier New"/>
+          <w:sz w:val="20"/>
+          <w:szCs w:val="20"/>
+        </w:rPr>
+      </w:pPr>
+      <w:r>
+        <w:rPr>
+          <w:rFonts w:ascii="Courier New" w:hAnsi="Courier New" w:cs="Courier New"/>
+          <w:sz w:val="20"/>
+          <w:szCs w:val="20"/>
+        </w:rPr>
+        <w:t xml:space="preserve"> 18 *.cs files; modified 1; generated 1 unique keys.</w:t>
+      </w:r>
+    </w:p>
+    <w:p>
+      <w:pPr>
+        <w:spacing w:after="0"/>
+        <w:rPr>
+          <w:rFonts w:ascii="Courier New" w:hAnsi="Courier New" w:cs="Courier New"/>
+          <w:sz w:val="20"/>
+          <w:szCs w:val="20"/>
+        </w:rPr>
+      </w:pPr>
+    </w:p>
+    <w:p>
+      <w:pPr>
+        <w:spacing w:after="0"/>
+        <w:rPr>
+          <w:rFonts w:ascii="Courier New" w:hAnsi="Courier New" w:cs="Courier New"/>
+          <w:sz w:val="20"/>
+          <w:szCs w:val="20"/>
+        </w:rPr>
+      </w:pPr>
+      <w:proofErr w:type="spellStart"/>
+      <w:r>
+        <w:rPr>
+          <w:rFonts w:ascii="Courier New" w:hAnsi="Courier New" w:cs="Courier New"/>
+          <w:sz w:val="20"/>
+          <w:szCs w:val="20"/>
+        </w:rPr>
+        <w:t>Cfg</w:t>
+      </w:r>
+      <w:proofErr w:type="spellEnd"/>
+      <w:r>
+        <w:rPr>
+          <w:rFonts w:ascii="Courier New" w:hAnsi="Courier New" w:cs="Courier New"/>
+          <w:sz w:val="20"/>
+          <w:szCs w:val="20"/>
+        </w:rPr>
+        <w:t xml:space="preserve"> Files Processed:</w:t>
+      </w:r>
+    </w:p>
+    <w:p>
+      <w:pPr>
+        <w:spacing w:after="0"/>
+        <w:rPr>
+          <w:rFonts w:ascii="Courier New" w:hAnsi="Courier New" w:cs="Courier New"/>
+          <w:sz w:val="20"/>
+          <w:szCs w:val="20"/>
+        </w:rPr>
+      </w:pPr>
+    </w:p>
+    <w:p>
+      <w:pPr>
+        <w:spacing w:after="0"/>
+        <w:rPr>
+          <w:rFonts w:ascii="Courier New" w:hAnsi="Courier New" w:cs="Courier New"/>
+          <w:sz w:val="20"/>
+          <w:szCs w:val="20"/>
+        </w:rPr>
+      </w:pPr>
+      <w:r>
+        <w:rPr>
+          <w:rFonts w:ascii="Courier New" w:hAnsi="Courier New" w:cs="Courier New"/>
+          <w:sz w:val="20"/>
+          <w:szCs w:val="20"/>
+        </w:rPr>
+        <w:t xml:space="preserve"> 25 *.</w:t>
+      </w:r>
+      <w:proofErr w:type="spellStart"/>
+      <w:r>
+        <w:rPr>
+          <w:rFonts w:ascii="Courier New" w:hAnsi="Courier New" w:cs="Courier New"/>
+          <w:sz w:val="20"/>
+          <w:szCs w:val="20"/>
+        </w:rPr>
+        <w:t>cfg</w:t>
+      </w:r>
+      <w:proofErr w:type="spellEnd"/>
+      <w:r>
+        <w:rPr>
+          <w:rFonts w:ascii="Courier New" w:hAnsi="Courier New" w:cs="Courier New"/>
+          <w:sz w:val="20"/>
+          <w:szCs w:val="20"/>
+        </w:rPr>
+        <w:t xml:space="preserve"> files; modified 11; generated 9 unique keys.</w:t>
+      </w:r>
+    </w:p>
+    <w:p>
+      <w:pPr>
+        <w:spacing w:after="0"/>
+        <w:rPr>
+          <w:rFonts w:ascii="Courier New" w:hAnsi="Courier New" w:cs="Courier New"/>
+          <w:sz w:val="20"/>
+          <w:szCs w:val="20"/>
+        </w:rPr>
+      </w:pPr>
+    </w:p>
+    <w:p>
+      <w:pPr>
+        <w:spacing w:after="0"/>
+        <w:rPr>
+          <w:rFonts w:ascii="Courier New" w:hAnsi="Courier New" w:cs="Courier New"/>
+          <w:sz w:val="20"/>
+          <w:szCs w:val="20"/>
+        </w:rPr>
+      </w:pPr>
+      <w:r>
+        <w:rPr>
+          <w:rFonts w:ascii="Courier New" w:hAnsi="Courier New" w:cs="Courier New"/>
+          <w:sz w:val="20"/>
+          <w:szCs w:val="20"/>
+        </w:rPr>
+        <w:t>Total of 10 keys</w:t>
+      </w:r>
+    </w:p>
+    <w:p>
+      <w:pPr>
+        <w:spacing w:after="0"/>
+      </w:pPr>
+    </w:p>
+    <w:p>
+      <w:pPr>
+        <w:spacing w:after="0"/>
+      </w:pPr>
+      <w:r>
+        <w:t>Then I ran a quick compile, and the following error appeared:</w:t>
+      </w:r>
+    </w:p>
+    <w:p>
+      <w:pPr>
+        <w:spacing w:after="0"/>
+        <w:rPr>
+          <w:rFonts w:ascii="Courier New" w:hAnsi="Courier New" w:cs="Courier New"/>
+          <w:sz w:val="22"/>
+          <w:szCs w:val="22"/>
+        </w:rPr>
+      </w:pPr>
+      <w:r>
+        <w:rPr>
+          <w:rFonts w:ascii="Courier New" w:hAnsi="Courier New" w:cs="Courier New"/>
+          <w:sz w:val="22"/>
+          <w:szCs w:val="22"/>
+        </w:rPr>
+        <w:t xml:space="preserve">CS0182 An attribute argument must be a constant expression, </w:t>
+      </w:r>
+      <w:proofErr w:type="spellStart"/>
+      <w:r>
+        <w:rPr>
+          <w:rFonts w:ascii="Courier New" w:hAnsi="Courier New" w:cs="Courier New"/>
+          <w:sz w:val="22"/>
+          <w:szCs w:val="22"/>
+        </w:rPr>
+        <w:t>typeof</w:t>
+      </w:r>
+      <w:proofErr w:type="spellEnd"/>
+      <w:r>
+        <w:rPr>
+          <w:rFonts w:ascii="Courier New" w:hAnsi="Courier New" w:cs="Courier New"/>
+          <w:sz w:val="22"/>
+          <w:szCs w:val="22"/>
+        </w:rPr>
+        <w:t xml:space="preserve"> expression or array creation expression of an attribute parameter type</w:t>
+      </w:r>
+    </w:p>
+    <w:p>
+      <w:pPr>
+        <w:spacing w:after="0"/>
+      </w:pPr>
+    </w:p>
+    <w:p>
+      <w:pPr>
+        <w:spacing w:after="0"/>
+      </w:pPr>
+      <w:r>
+        <w:t>Looking at the code, I see the following:</w:t>
+      </w:r>
+    </w:p>
+    <w:p>
+      <w:pPr>
+        <w:spacing w:after="0"/>
+      </w:pPr>
+    </w:p>
+    <w:p>
+      <w:pPr>
+        <w:spacing w:after="0"/>
+        <w:rPr>
+          <w:rFonts w:ascii="Courier New" w:hAnsi="Courier New" w:cs="Courier New"/>
+          <w:sz w:val="22"/>
+          <w:szCs w:val="22"/>
+        </w:rPr>
+      </w:pPr>
+      <w:r>
+        <w:rPr>
+          <w:rFonts w:ascii="Courier New" w:hAnsi="Courier New" w:cs="Courier New"/>
+          <w:sz w:val="22"/>
+          <w:szCs w:val="22"/>
+        </w:rPr>
+        <w:t xml:space="preserve">        public float </w:t>
+      </w:r>
+      <w:proofErr w:type="spellStart"/>
+      <w:r>
+        <w:rPr>
+          <w:rFonts w:ascii="Courier New" w:hAnsi="Courier New" w:cs="Courier New"/>
+          <w:sz w:val="22"/>
+          <w:szCs w:val="22"/>
+        </w:rPr>
+        <w:t>efficiencyMultiplierAdjustment</w:t>
+      </w:r>
+      <w:proofErr w:type="spellEnd"/>
+      <w:r>
+        <w:rPr>
+          <w:rFonts w:ascii="Courier New" w:hAnsi="Courier New" w:cs="Courier New"/>
+          <w:sz w:val="22"/>
+          <w:szCs w:val="22"/>
+        </w:rPr>
+        <w:t xml:space="preserve"> = 1f;</w:t>
+      </w:r>
+    </w:p>
+    <w:p>
+      <w:pPr>
+        <w:spacing w:after="0"/>
+        <w:rPr>
+          <w:rFonts w:ascii="Courier New" w:hAnsi="Courier New" w:cs="Courier New"/>
+          <w:sz w:val="22"/>
+          <w:szCs w:val="22"/>
+        </w:rPr>
+      </w:pPr>
+      <w:r>
+        <w:rPr>
+          <w:rFonts w:ascii="Courier New" w:hAnsi="Courier New" w:cs="Courier New"/>
+          <w:sz w:val="22"/>
+          <w:szCs w:val="22"/>
+        </w:rPr>
+        <w:t xml:space="preserve">        [</w:t>
+      </w:r>
+      <w:proofErr w:type="spellStart"/>
+      <w:r>
+        <w:rPr>
+          <w:rFonts w:ascii="Courier New" w:hAnsi="Courier New" w:cs="Courier New"/>
+          <w:sz w:val="22"/>
+          <w:szCs w:val="22"/>
+        </w:rPr>
+        <w:t>GameParameters.CustomFloatParameterUI</w:t>
+      </w:r>
+      <w:proofErr w:type="spellEnd"/>
+      <w:r>
+        <w:rPr>
+          <w:rFonts w:ascii="Courier New" w:hAnsi="Courier New" w:cs="Courier New"/>
+          <w:sz w:val="22"/>
+          <w:szCs w:val="22"/>
+        </w:rPr>
+        <w:t xml:space="preserve">("Efficiency Multiplier Adjustment (%)", </w:t>
+      </w:r>
+      <w:proofErr w:type="spellStart"/>
+      <w:r>
+        <w:rPr>
+          <w:rFonts w:ascii="Courier New" w:hAnsi="Courier New" w:cs="Courier New"/>
+          <w:sz w:val="22"/>
+          <w:szCs w:val="22"/>
+        </w:rPr>
+        <w:t>minValue</w:t>
+      </w:r>
+      <w:proofErr w:type="spellEnd"/>
+      <w:r>
+        <w:rPr>
+          <w:rFonts w:ascii="Courier New" w:hAnsi="Courier New" w:cs="Courier New"/>
+          <w:sz w:val="22"/>
+          <w:szCs w:val="22"/>
+        </w:rPr>
+        <w:t xml:space="preserve"> = 10f, </w:t>
+      </w:r>
+      <w:proofErr w:type="spellStart"/>
+      <w:r>
+        <w:rPr>
+          <w:rFonts w:ascii="Courier New" w:hAnsi="Courier New" w:cs="Courier New"/>
+          <w:sz w:val="22"/>
+          <w:szCs w:val="22"/>
+        </w:rPr>
+        <w:t>maxValue</w:t>
+      </w:r>
+      <w:proofErr w:type="spellEnd"/>
+      <w:r>
+        <w:rPr>
+          <w:rFonts w:ascii="Courier New" w:hAnsi="Courier New" w:cs="Courier New"/>
+          <w:sz w:val="22"/>
+          <w:szCs w:val="22"/>
+        </w:rPr>
+        <w:t xml:space="preserve"> = 100.0f,</w:t>
+      </w:r>
+    </w:p>
+    <w:p>
+      <w:pPr>
+        <w:spacing w:after="0"/>
+        <w:rPr>
+          <w:rFonts w:ascii="Courier New" w:hAnsi="Courier New" w:cs="Courier New"/>
+          <w:sz w:val="22"/>
+          <w:szCs w:val="22"/>
+        </w:rPr>
+      </w:pPr>
+      <w:r>
+        <w:rPr>
+          <w:rFonts w:ascii="Courier New" w:hAnsi="Courier New" w:cs="Courier New"/>
+          <w:sz w:val="22"/>
+          <w:szCs w:val="22"/>
+        </w:rPr>
+        <w:t xml:space="preserve">                 </w:t>
+      </w:r>
+      <w:proofErr w:type="spellStart"/>
+      <w:r>
+        <w:rPr>
+          <w:rFonts w:ascii="Courier New" w:hAnsi="Courier New" w:cs="Courier New"/>
+          <w:sz w:val="22"/>
+          <w:szCs w:val="22"/>
+        </w:rPr>
+        <w:t>toolTip</w:t>
+      </w:r>
+      <w:proofErr w:type="spellEnd"/>
+      <w:r>
+        <w:rPr>
+          <w:rFonts w:ascii="Courier New" w:hAnsi="Courier New" w:cs="Courier New"/>
+          <w:sz w:val="22"/>
+          <w:szCs w:val="22"/>
+        </w:rPr>
+        <w:t xml:space="preserve"> = </w:t>
+      </w:r>
+      <w:proofErr w:type="spellStart"/>
+      <w:r>
+        <w:rPr>
+          <w:rFonts w:ascii="Courier New" w:hAnsi="Courier New" w:cs="Courier New"/>
+          <w:sz w:val="22"/>
+          <w:szCs w:val="22"/>
+        </w:rPr>
+        <w:t>Localizer.Format</w:t>
+      </w:r>
+      <w:proofErr w:type="spellEnd"/>
+      <w:r>
+        <w:rPr>
+          <w:rFonts w:ascii="Courier New" w:hAnsi="Courier New" w:cs="Courier New"/>
+          <w:sz w:val="22"/>
+          <w:szCs w:val="22"/>
+        </w:rPr>
+        <w:t>("#LOC_lTech_1"))]</w:t>
+      </w:r>
+    </w:p>
+    <w:p>
+      <w:pPr>
+        <w:spacing w:after="0"/>
+      </w:pPr>
+    </w:p>
+    <w:p>
+      <w:pPr>
+        <w:spacing w:after="0"/>
+      </w:pPr>
+      <w:r>
+        <w:t xml:space="preserve">The error occurs because the tooltip has to be a constant, the </w:t>
+      </w:r>
+      <w:proofErr w:type="spellStart"/>
+      <w:r>
+        <w:t>Localizer.Format</w:t>
+      </w:r>
+      <w:proofErr w:type="spellEnd"/>
+      <w:r>
+        <w:t xml:space="preserve"> is a function run at runtime.</w:t>
+      </w:r>
+      <w:r>
+        <w:t xml:space="preserve">  </w:t>
+      </w:r>
+    </w:p>
+    <w:p>
+      <w:pPr>
+        <w:spacing w:after="0"/>
+      </w:pPr>
+    </w:p>
+    <w:p>
+      <w:pPr>
+        <w:spacing w:after="0"/>
+      </w:pPr>
+    </w:p>
+    <w:p>
+      <w:pPr>
+        <w:spacing w:after="0"/>
+        <w:rPr>
+          <w:rFonts w:ascii="Courier New" w:hAnsi="Courier New" w:cs="Courier New"/>
+          <w:sz w:val="22"/>
+          <w:szCs w:val="22"/>
+        </w:rPr>
+      </w:pPr>
+      <w:r>
+        <w:t>Next step will be to revert:</w:t>
+      </w:r>
+      <w:r>
+        <w:br/>
+      </w:r>
+      <w:r>
+        <w:rPr>
+          <w:rFonts w:ascii="Courier New" w:hAnsi="Courier New" w:cs="Courier New"/>
+          <w:sz w:val="22"/>
+          <w:szCs w:val="22"/>
+        </w:rPr>
+        <w:t>tests&gt;localizer.cmd L-Tech --prefix=</w:t>
+      </w:r>
+      <w:proofErr w:type="spellStart"/>
+      <w:r>
+        <w:rPr>
+          <w:rFonts w:ascii="Courier New" w:hAnsi="Courier New" w:cs="Courier New"/>
+          <w:sz w:val="22"/>
+          <w:szCs w:val="22"/>
+        </w:rPr>
+        <w:t>LOC_lTech</w:t>
+      </w:r>
+      <w:proofErr w:type="spellEnd"/>
+      <w:r>
+        <w:rPr>
+          <w:rFonts w:ascii="Courier New" w:hAnsi="Courier New" w:cs="Courier New"/>
+          <w:sz w:val="22"/>
+          <w:szCs w:val="22"/>
+        </w:rPr>
+        <w:t xml:space="preserve"> --</w:t>
+      </w:r>
+      <w:proofErr w:type="spellStart"/>
+      <w:r>
+        <w:rPr>
+          <w:rFonts w:ascii="Courier New" w:hAnsi="Courier New" w:cs="Courier New"/>
+          <w:sz w:val="22"/>
+          <w:szCs w:val="22"/>
+        </w:rPr>
+        <w:t>outdir</w:t>
+      </w:r>
+      <w:proofErr w:type="spellEnd"/>
+      <w:r>
+        <w:rPr>
+          <w:rFonts w:ascii="Courier New" w:hAnsi="Courier New" w:cs="Courier New"/>
+          <w:sz w:val="22"/>
+          <w:szCs w:val="22"/>
+        </w:rPr>
+        <w:t>=L-Tech/</w:t>
+      </w:r>
+      <w:proofErr w:type="spellStart"/>
+      <w:r>
+        <w:rPr>
+          <w:rFonts w:ascii="Courier New" w:hAnsi="Courier New" w:cs="Courier New"/>
+          <w:sz w:val="22"/>
+          <w:szCs w:val="22"/>
+        </w:rPr>
+        <w:t>GameData</w:t>
+      </w:r>
+      <w:proofErr w:type="spellEnd"/>
+      <w:r>
+        <w:rPr>
+          <w:rFonts w:ascii="Courier New" w:hAnsi="Courier New" w:cs="Courier New"/>
+          <w:sz w:val="22"/>
+          <w:szCs w:val="22"/>
+        </w:rPr>
+        <w:t>/</w:t>
+      </w:r>
+      <w:proofErr w:type="spellStart"/>
+      <w:r>
+        <w:rPr>
+          <w:rFonts w:ascii="Courier New" w:hAnsi="Courier New" w:cs="Courier New"/>
+          <w:sz w:val="22"/>
+          <w:szCs w:val="22"/>
+        </w:rPr>
+        <w:t>LTech</w:t>
+      </w:r>
+      <w:proofErr w:type="spellEnd"/>
+      <w:r>
+        <w:rPr>
+          <w:rFonts w:ascii="Courier New" w:hAnsi="Courier New" w:cs="Courier New"/>
+          <w:sz w:val="22"/>
+          <w:szCs w:val="22"/>
+        </w:rPr>
+        <w:t>/Localization --</w:t>
+      </w:r>
+      <w:proofErr w:type="spellStart"/>
+      <w:r>
+        <w:rPr>
+          <w:rFonts w:ascii="Courier New" w:hAnsi="Courier New" w:cs="Courier New"/>
+          <w:sz w:val="22"/>
+          <w:szCs w:val="22"/>
+        </w:rPr>
+        <w:t>numerictags</w:t>
+      </w:r>
+      <w:proofErr w:type="spellEnd"/>
+      <w:r>
+        <w:rPr>
+          <w:rFonts w:ascii="Courier New" w:hAnsi="Courier New" w:cs="Courier New"/>
+          <w:sz w:val="22"/>
+          <w:szCs w:val="22"/>
+        </w:rPr>
+        <w:t xml:space="preserve"> --revert</w:t>
+      </w:r>
+    </w:p>
+    <w:p>
+      <w:pPr>
+        <w:spacing w:after="0"/>
+        <w:rPr>
+          <w:rFonts w:ascii="Courier New" w:hAnsi="Courier New" w:cs="Courier New"/>
+          <w:sz w:val="22"/>
+          <w:szCs w:val="22"/>
+        </w:rPr>
+      </w:pPr>
+      <w:r>
+        <w:rPr>
+          <w:rFonts w:ascii="Courier New" w:hAnsi="Courier New" w:cs="Courier New"/>
+          <w:sz w:val="22"/>
+          <w:szCs w:val="22"/>
+        </w:rPr>
+        <w:t>KSP Localizer version 1.0.0.0</w:t>
+      </w:r>
+    </w:p>
+    <w:p>
+      <w:pPr>
+        <w:spacing w:after="0"/>
+        <w:rPr>
+          <w:rFonts w:ascii="Courier New" w:hAnsi="Courier New" w:cs="Courier New"/>
+          <w:sz w:val="22"/>
+          <w:szCs w:val="22"/>
+        </w:rPr>
+      </w:pPr>
+      <w:r>
+        <w:rPr>
+          <w:rFonts w:ascii="Courier New" w:hAnsi="Courier New" w:cs="Courier New"/>
+          <w:sz w:val="22"/>
+          <w:szCs w:val="22"/>
+        </w:rPr>
+        <w:t>Restored L-Tech\</w:t>
+      </w:r>
+      <w:proofErr w:type="spellStart"/>
+      <w:r>
+        <w:rPr>
+          <w:rFonts w:ascii="Courier New" w:hAnsi="Courier New" w:cs="Courier New"/>
+          <w:sz w:val="22"/>
+          <w:szCs w:val="22"/>
+        </w:rPr>
+        <w:t>LtScience</w:t>
+      </w:r>
+      <w:proofErr w:type="spellEnd"/>
+      <w:r>
+        <w:rPr>
+          <w:rFonts w:ascii="Courier New" w:hAnsi="Courier New" w:cs="Courier New"/>
+          <w:sz w:val="22"/>
+          <w:szCs w:val="22"/>
+        </w:rPr>
+        <w:t>\</w:t>
+      </w:r>
+      <w:proofErr w:type="spellStart"/>
+      <w:r>
+        <w:rPr>
+          <w:rFonts w:ascii="Courier New" w:hAnsi="Courier New" w:cs="Courier New"/>
+          <w:sz w:val="22"/>
+          <w:szCs w:val="22"/>
+        </w:rPr>
+        <w:t>Addon.cs</w:t>
+      </w:r>
+      <w:proofErr w:type="spellEnd"/>
+    </w:p>
+    <w:p>
+      <w:pPr>
+        <w:spacing w:after="0"/>
+        <w:rPr>
+          <w:rFonts w:ascii="Courier New" w:hAnsi="Courier New" w:cs="Courier New"/>
+          <w:sz w:val="22"/>
+          <w:szCs w:val="22"/>
+        </w:rPr>
+      </w:pPr>
+      <w:r>
+        <w:rPr>
+          <w:rFonts w:ascii="Courier New" w:hAnsi="Courier New" w:cs="Courier New"/>
+          <w:sz w:val="22"/>
+          <w:szCs w:val="22"/>
+        </w:rPr>
+        <w:t>Restored L-Tech\</w:t>
+      </w:r>
+      <w:proofErr w:type="spellStart"/>
+      <w:r>
+        <w:rPr>
+          <w:rFonts w:ascii="Courier New" w:hAnsi="Courier New" w:cs="Courier New"/>
+          <w:sz w:val="22"/>
+          <w:szCs w:val="22"/>
+        </w:rPr>
+        <w:t>LtScience</w:t>
+      </w:r>
+      <w:proofErr w:type="spellEnd"/>
+      <w:r>
+        <w:rPr>
+          <w:rFonts w:ascii="Courier New" w:hAnsi="Courier New" w:cs="Courier New"/>
+          <w:sz w:val="22"/>
+          <w:szCs w:val="22"/>
+        </w:rPr>
+        <w:t>\</w:t>
+      </w:r>
+      <w:proofErr w:type="spellStart"/>
+      <w:r>
+        <w:rPr>
+          <w:rFonts w:ascii="Courier New" w:hAnsi="Courier New" w:cs="Courier New"/>
+          <w:sz w:val="22"/>
+          <w:szCs w:val="22"/>
+        </w:rPr>
+        <w:t>AssemblyVersion.cs</w:t>
+      </w:r>
+      <w:proofErr w:type="spellEnd"/>
+    </w:p>
+    <w:p>
+      <w:pPr>
+        <w:spacing w:after="0"/>
+        <w:rPr>
+          <w:rFonts w:ascii="Courier New" w:hAnsi="Courier New" w:cs="Courier New"/>
+          <w:sz w:val="22"/>
+          <w:szCs w:val="22"/>
+        </w:rPr>
+      </w:pPr>
+      <w:r>
+        <w:rPr>
+          <w:rFonts w:ascii="Courier New" w:hAnsi="Courier New" w:cs="Courier New"/>
+          <w:sz w:val="22"/>
+          <w:szCs w:val="22"/>
+        </w:rPr>
+        <w:t>Restored L-Tech\</w:t>
+      </w:r>
+      <w:proofErr w:type="spellStart"/>
+      <w:r>
+        <w:rPr>
+          <w:rFonts w:ascii="Courier New" w:hAnsi="Courier New" w:cs="Courier New"/>
+          <w:sz w:val="22"/>
+          <w:szCs w:val="22"/>
+        </w:rPr>
+        <w:t>LtScience</w:t>
+      </w:r>
+      <w:proofErr w:type="spellEnd"/>
+      <w:r>
+        <w:rPr>
+          <w:rFonts w:ascii="Courier New" w:hAnsi="Courier New" w:cs="Courier New"/>
+          <w:sz w:val="22"/>
+          <w:szCs w:val="22"/>
+        </w:rPr>
+        <w:t>\</w:t>
+      </w:r>
+      <w:proofErr w:type="spellStart"/>
+      <w:r>
+        <w:rPr>
+          <w:rFonts w:ascii="Courier New" w:hAnsi="Courier New" w:cs="Courier New"/>
+          <w:sz w:val="22"/>
+          <w:szCs w:val="22"/>
+        </w:rPr>
+        <w:t>KCT_Interface.cs</w:t>
+      </w:r>
+      <w:proofErr w:type="spellEnd"/>
+    </w:p>
+    <w:p>
+      <w:pPr>
+        <w:spacing w:after="0"/>
+        <w:rPr>
+          <w:rFonts w:ascii="Courier New" w:hAnsi="Courier New" w:cs="Courier New"/>
+          <w:sz w:val="22"/>
+          <w:szCs w:val="22"/>
+        </w:rPr>
+      </w:pPr>
+      <w:r>
+        <w:rPr>
+          <w:rFonts w:ascii="Courier New" w:hAnsi="Courier New" w:cs="Courier New"/>
+          <w:sz w:val="22"/>
+          <w:szCs w:val="22"/>
+        </w:rPr>
+        <w:t>Restored L-Tech\</w:t>
+      </w:r>
+      <w:proofErr w:type="spellStart"/>
+      <w:r>
+        <w:rPr>
+          <w:rFonts w:ascii="Courier New" w:hAnsi="Courier New" w:cs="Courier New"/>
+          <w:sz w:val="22"/>
+          <w:szCs w:val="22"/>
+        </w:rPr>
+        <w:t>LtScience</w:t>
+      </w:r>
+      <w:proofErr w:type="spellEnd"/>
+      <w:r>
+        <w:rPr>
+          <w:rFonts w:ascii="Courier New" w:hAnsi="Courier New" w:cs="Courier New"/>
+          <w:sz w:val="22"/>
+          <w:szCs w:val="22"/>
+        </w:rPr>
+        <w:t>\</w:t>
+      </w:r>
+      <w:proofErr w:type="spellStart"/>
+      <w:r>
+        <w:rPr>
+          <w:rFonts w:ascii="Courier New" w:hAnsi="Courier New" w:cs="Courier New"/>
+          <w:sz w:val="22"/>
+          <w:szCs w:val="22"/>
+        </w:rPr>
+        <w:t>RegisterToolbar.cs</w:t>
+      </w:r>
+      <w:proofErr w:type="spellEnd"/>
+    </w:p>
+    <w:p>
+      <w:pPr>
+        <w:spacing w:after="0"/>
+        <w:rPr>
+          <w:rFonts w:ascii="Courier New" w:hAnsi="Courier New" w:cs="Courier New"/>
+          <w:sz w:val="22"/>
+          <w:szCs w:val="22"/>
+        </w:rPr>
+      </w:pPr>
+      <w:r>
+        <w:rPr>
+          <w:rFonts w:ascii="Courier New" w:hAnsi="Courier New" w:cs="Courier New"/>
+          <w:sz w:val="22"/>
+          <w:szCs w:val="22"/>
+        </w:rPr>
+        <w:t>Restored L-Tech\</w:t>
+      </w:r>
+      <w:proofErr w:type="spellStart"/>
+      <w:r>
+        <w:rPr>
+          <w:rFonts w:ascii="Courier New" w:hAnsi="Courier New" w:cs="Courier New"/>
+          <w:sz w:val="22"/>
+          <w:szCs w:val="22"/>
+        </w:rPr>
+        <w:t>LtScience</w:t>
+      </w:r>
+      <w:proofErr w:type="spellEnd"/>
+      <w:r>
+        <w:rPr>
+          <w:rFonts w:ascii="Courier New" w:hAnsi="Courier New" w:cs="Courier New"/>
+          <w:sz w:val="22"/>
+          <w:szCs w:val="22"/>
+        </w:rPr>
+        <w:t>\Modules\</w:t>
+      </w:r>
+      <w:proofErr w:type="spellStart"/>
+      <w:r>
+        <w:rPr>
+          <w:rFonts w:ascii="Courier New" w:hAnsi="Courier New" w:cs="Courier New"/>
+          <w:sz w:val="22"/>
+          <w:szCs w:val="22"/>
+        </w:rPr>
+        <w:t>HullCamera.cs</w:t>
+      </w:r>
+      <w:proofErr w:type="spellEnd"/>
+    </w:p>
+    <w:p>
+      <w:pPr>
+        <w:spacing w:after="0"/>
+        <w:rPr>
+          <w:rFonts w:ascii="Courier New" w:hAnsi="Courier New" w:cs="Courier New"/>
+          <w:sz w:val="22"/>
+          <w:szCs w:val="22"/>
+        </w:rPr>
+      </w:pPr>
+      <w:r>
+        <w:rPr>
+          <w:rFonts w:ascii="Courier New" w:hAnsi="Courier New" w:cs="Courier New"/>
+          <w:sz w:val="22"/>
+          <w:szCs w:val="22"/>
+        </w:rPr>
+        <w:t>Restored L-Tech\</w:t>
+      </w:r>
+      <w:proofErr w:type="spellStart"/>
+      <w:r>
+        <w:rPr>
+          <w:rFonts w:ascii="Courier New" w:hAnsi="Courier New" w:cs="Courier New"/>
+          <w:sz w:val="22"/>
+          <w:szCs w:val="22"/>
+        </w:rPr>
+        <w:t>LtScience</w:t>
+      </w:r>
+      <w:proofErr w:type="spellEnd"/>
+      <w:r>
+        <w:rPr>
+          <w:rFonts w:ascii="Courier New" w:hAnsi="Courier New" w:cs="Courier New"/>
+          <w:sz w:val="22"/>
+          <w:szCs w:val="22"/>
+        </w:rPr>
+        <w:t>\Modules\</w:t>
+      </w:r>
+      <w:proofErr w:type="spellStart"/>
+      <w:r>
+        <w:rPr>
+          <w:rFonts w:ascii="Courier New" w:hAnsi="Courier New" w:cs="Courier New"/>
+          <w:sz w:val="22"/>
+          <w:szCs w:val="22"/>
+        </w:rPr>
+        <w:t>Radio.cs</w:t>
+      </w:r>
+      <w:proofErr w:type="spellEnd"/>
+    </w:p>
+    <w:p>
+      <w:pPr>
+        <w:spacing w:after="0"/>
+        <w:rPr>
+          <w:rFonts w:ascii="Courier New" w:hAnsi="Courier New" w:cs="Courier New"/>
+          <w:sz w:val="22"/>
+          <w:szCs w:val="22"/>
+        </w:rPr>
+      </w:pPr>
+      <w:r>
+        <w:rPr>
+          <w:rFonts w:ascii="Courier New" w:hAnsi="Courier New" w:cs="Courier New"/>
+          <w:sz w:val="22"/>
+          <w:szCs w:val="22"/>
+        </w:rPr>
+        <w:t>Restored L-Tech\</w:t>
+      </w:r>
+      <w:proofErr w:type="spellStart"/>
+      <w:r>
+        <w:rPr>
+          <w:rFonts w:ascii="Courier New" w:hAnsi="Courier New" w:cs="Courier New"/>
+          <w:sz w:val="22"/>
+          <w:szCs w:val="22"/>
+        </w:rPr>
+        <w:t>LtScience</w:t>
+      </w:r>
+      <w:proofErr w:type="spellEnd"/>
+      <w:r>
+        <w:rPr>
+          <w:rFonts w:ascii="Courier New" w:hAnsi="Courier New" w:cs="Courier New"/>
+          <w:sz w:val="22"/>
+          <w:szCs w:val="22"/>
+        </w:rPr>
+        <w:t>\Modules\</w:t>
+      </w:r>
+      <w:proofErr w:type="spellStart"/>
+      <w:r>
+        <w:rPr>
+          <w:rFonts w:ascii="Courier New" w:hAnsi="Courier New" w:cs="Courier New"/>
+          <w:sz w:val="22"/>
+          <w:szCs w:val="22"/>
+        </w:rPr>
+        <w:t>SkylabCore.cs</w:t>
+      </w:r>
+      <w:proofErr w:type="spellEnd"/>
+    </w:p>
+    <w:p>
+      <w:pPr>
+        <w:spacing w:after="0"/>
+        <w:rPr>
+          <w:rFonts w:ascii="Courier New" w:hAnsi="Courier New" w:cs="Courier New"/>
+          <w:sz w:val="22"/>
+          <w:szCs w:val="22"/>
+        </w:rPr>
+      </w:pPr>
+      <w:r>
+        <w:rPr>
+          <w:rFonts w:ascii="Courier New" w:hAnsi="Courier New" w:cs="Courier New"/>
+          <w:sz w:val="22"/>
+          <w:szCs w:val="22"/>
+        </w:rPr>
+        <w:t>Restored L-Tech\</w:t>
+      </w:r>
+      <w:proofErr w:type="spellStart"/>
+      <w:r>
+        <w:rPr>
+          <w:rFonts w:ascii="Courier New" w:hAnsi="Courier New" w:cs="Courier New"/>
+          <w:sz w:val="22"/>
+          <w:szCs w:val="22"/>
+        </w:rPr>
+        <w:t>LtScience</w:t>
+      </w:r>
+      <w:proofErr w:type="spellEnd"/>
+      <w:r>
+        <w:rPr>
+          <w:rFonts w:ascii="Courier New" w:hAnsi="Courier New" w:cs="Courier New"/>
+          <w:sz w:val="22"/>
+          <w:szCs w:val="22"/>
+        </w:rPr>
+        <w:t>\Modules\</w:t>
+      </w:r>
+      <w:proofErr w:type="spellStart"/>
+      <w:r>
+        <w:rPr>
+          <w:rFonts w:ascii="Courier New" w:hAnsi="Courier New" w:cs="Courier New"/>
+          <w:sz w:val="22"/>
+          <w:szCs w:val="22"/>
+        </w:rPr>
+        <w:t>SkylabExperiment.cs</w:t>
+      </w:r>
+      <w:proofErr w:type="spellEnd"/>
+    </w:p>
+    <w:p>
+      <w:pPr>
+        <w:spacing w:after="0"/>
+        <w:rPr>
+          <w:rFonts w:ascii="Courier New" w:hAnsi="Courier New" w:cs="Courier New"/>
+          <w:sz w:val="22"/>
+          <w:szCs w:val="22"/>
+        </w:rPr>
+      </w:pPr>
+      <w:r>
+        <w:rPr>
+          <w:rFonts w:ascii="Courier New" w:hAnsi="Courier New" w:cs="Courier New"/>
+          <w:sz w:val="22"/>
+          <w:szCs w:val="22"/>
+        </w:rPr>
+        <w:t>Restored L-Tech\</w:t>
+      </w:r>
+      <w:proofErr w:type="spellStart"/>
+      <w:r>
+        <w:rPr>
+          <w:rFonts w:ascii="Courier New" w:hAnsi="Courier New" w:cs="Courier New"/>
+          <w:sz w:val="22"/>
+          <w:szCs w:val="22"/>
+        </w:rPr>
+        <w:t>LtScience</w:t>
+      </w:r>
+      <w:proofErr w:type="spellEnd"/>
+      <w:r>
+        <w:rPr>
+          <w:rFonts w:ascii="Courier New" w:hAnsi="Courier New" w:cs="Courier New"/>
+          <w:sz w:val="22"/>
+          <w:szCs w:val="22"/>
+        </w:rPr>
+        <w:t>\Properties\</w:t>
+      </w:r>
+      <w:proofErr w:type="spellStart"/>
+      <w:r>
+        <w:rPr>
+          <w:rFonts w:ascii="Courier New" w:hAnsi="Courier New" w:cs="Courier New"/>
+          <w:sz w:val="22"/>
+          <w:szCs w:val="22"/>
+        </w:rPr>
+        <w:t>AssemblyInfo.cs</w:t>
+      </w:r>
+      <w:proofErr w:type="spellEnd"/>
+    </w:p>
+    <w:p>
+      <w:pPr>
+        <w:spacing w:after="0"/>
+        <w:rPr>
+          <w:rFonts w:ascii="Courier New" w:hAnsi="Courier New" w:cs="Courier New"/>
+          <w:sz w:val="22"/>
+          <w:szCs w:val="22"/>
+        </w:rPr>
+      </w:pPr>
+      <w:r>
+        <w:rPr>
+          <w:rFonts w:ascii="Courier New" w:hAnsi="Courier New" w:cs="Courier New"/>
+          <w:sz w:val="22"/>
+          <w:szCs w:val="22"/>
+        </w:rPr>
+        <w:t>Restored L-Tech\</w:t>
+      </w:r>
+      <w:proofErr w:type="spellStart"/>
+      <w:r>
+        <w:rPr>
+          <w:rFonts w:ascii="Courier New" w:hAnsi="Courier New" w:cs="Courier New"/>
+          <w:sz w:val="22"/>
+          <w:szCs w:val="22"/>
+        </w:rPr>
+        <w:t>LtScience</w:t>
+      </w:r>
+      <w:proofErr w:type="spellEnd"/>
+      <w:r>
+        <w:rPr>
+          <w:rFonts w:ascii="Courier New" w:hAnsi="Courier New" w:cs="Courier New"/>
+          <w:sz w:val="22"/>
+          <w:szCs w:val="22"/>
+        </w:rPr>
+        <w:t>\Utilities\</w:t>
+      </w:r>
+      <w:proofErr w:type="spellStart"/>
+      <w:r>
+        <w:rPr>
+          <w:rFonts w:ascii="Courier New" w:hAnsi="Courier New" w:cs="Courier New"/>
+          <w:sz w:val="22"/>
+          <w:szCs w:val="22"/>
+        </w:rPr>
+        <w:t>Settings.cs</w:t>
+      </w:r>
+      <w:proofErr w:type="spellEnd"/>
+    </w:p>
+    <w:p>
+      <w:pPr>
+        <w:spacing w:after="0"/>
+        <w:rPr>
+          <w:rFonts w:ascii="Courier New" w:hAnsi="Courier New" w:cs="Courier New"/>
+          <w:sz w:val="22"/>
+          <w:szCs w:val="22"/>
+        </w:rPr>
+      </w:pPr>
+      <w:r>
+        <w:rPr>
+          <w:rFonts w:ascii="Courier New" w:hAnsi="Courier New" w:cs="Courier New"/>
+          <w:sz w:val="22"/>
+          <w:szCs w:val="22"/>
+        </w:rPr>
+        <w:t>Restored L-Tech\</w:t>
+      </w:r>
+      <w:proofErr w:type="spellStart"/>
+      <w:r>
+        <w:rPr>
+          <w:rFonts w:ascii="Courier New" w:hAnsi="Courier New" w:cs="Courier New"/>
+          <w:sz w:val="22"/>
+          <w:szCs w:val="22"/>
+        </w:rPr>
+        <w:t>LtScience</w:t>
+      </w:r>
+      <w:proofErr w:type="spellEnd"/>
+      <w:r>
+        <w:rPr>
+          <w:rFonts w:ascii="Courier New" w:hAnsi="Courier New" w:cs="Courier New"/>
+          <w:sz w:val="22"/>
+          <w:szCs w:val="22"/>
+        </w:rPr>
+        <w:t>\Utilities\</w:t>
+      </w:r>
+      <w:proofErr w:type="spellStart"/>
+      <w:r>
+        <w:rPr>
+          <w:rFonts w:ascii="Courier New" w:hAnsi="Courier New" w:cs="Courier New"/>
+          <w:sz w:val="22"/>
+          <w:szCs w:val="22"/>
+        </w:rPr>
+        <w:t>StockSettings.cs</w:t>
+      </w:r>
+      <w:proofErr w:type="spellEnd"/>
+    </w:p>
+    <w:p>
+      <w:pPr>
+        <w:spacing w:after="0"/>
+        <w:rPr>
+          <w:rFonts w:ascii="Courier New" w:hAnsi="Courier New" w:cs="Courier New"/>
+          <w:sz w:val="22"/>
+          <w:szCs w:val="22"/>
+        </w:rPr>
+      </w:pPr>
+      <w:r>
+        <w:rPr>
+          <w:rFonts w:ascii="Courier New" w:hAnsi="Courier New" w:cs="Courier New"/>
+          <w:sz w:val="22"/>
+          <w:szCs w:val="22"/>
+        </w:rPr>
+        <w:t>Restored L-Tech\</w:t>
+      </w:r>
+      <w:proofErr w:type="spellStart"/>
+      <w:r>
+        <w:rPr>
+          <w:rFonts w:ascii="Courier New" w:hAnsi="Courier New" w:cs="Courier New"/>
+          <w:sz w:val="22"/>
+          <w:szCs w:val="22"/>
+        </w:rPr>
+        <w:t>LtScience</w:t>
+      </w:r>
+      <w:proofErr w:type="spellEnd"/>
+      <w:r>
+        <w:rPr>
+          <w:rFonts w:ascii="Courier New" w:hAnsi="Courier New" w:cs="Courier New"/>
+          <w:sz w:val="22"/>
+          <w:szCs w:val="22"/>
+        </w:rPr>
+        <w:t>\Utilities\</w:t>
+      </w:r>
+      <w:proofErr w:type="spellStart"/>
+      <w:r>
+        <w:rPr>
+          <w:rFonts w:ascii="Courier New" w:hAnsi="Courier New" w:cs="Courier New"/>
+          <w:sz w:val="22"/>
+          <w:szCs w:val="22"/>
+        </w:rPr>
+        <w:t>Style.cs</w:t>
+      </w:r>
+      <w:proofErr w:type="spellEnd"/>
+    </w:p>
+    <w:p>
+      <w:pPr>
+        <w:spacing w:after="0"/>
+        <w:rPr>
+          <w:rFonts w:ascii="Courier New" w:hAnsi="Courier New" w:cs="Courier New"/>
+          <w:sz w:val="22"/>
+          <w:szCs w:val="22"/>
+        </w:rPr>
+      </w:pPr>
+      <w:r>
+        <w:rPr>
+          <w:rFonts w:ascii="Courier New" w:hAnsi="Courier New" w:cs="Courier New"/>
+          <w:sz w:val="22"/>
+          <w:szCs w:val="22"/>
+        </w:rPr>
+        <w:t>Restored L-Tech\</w:t>
+      </w:r>
+      <w:proofErr w:type="spellStart"/>
+      <w:r>
+        <w:rPr>
+          <w:rFonts w:ascii="Courier New" w:hAnsi="Courier New" w:cs="Courier New"/>
+          <w:sz w:val="22"/>
+          <w:szCs w:val="22"/>
+        </w:rPr>
+        <w:t>LtScience</w:t>
+      </w:r>
+      <w:proofErr w:type="spellEnd"/>
+      <w:r>
+        <w:rPr>
+          <w:rFonts w:ascii="Courier New" w:hAnsi="Courier New" w:cs="Courier New"/>
+          <w:sz w:val="22"/>
+          <w:szCs w:val="22"/>
+        </w:rPr>
+        <w:t>\Utilities\</w:t>
+      </w:r>
+      <w:proofErr w:type="spellStart"/>
+      <w:r>
+        <w:rPr>
+          <w:rFonts w:ascii="Courier New" w:hAnsi="Courier New" w:cs="Courier New"/>
+          <w:sz w:val="22"/>
+          <w:szCs w:val="22"/>
+        </w:rPr>
+        <w:t>Utils.cs</w:t>
+      </w:r>
+      <w:proofErr w:type="spellEnd"/>
+    </w:p>
+    <w:p>
+      <w:pPr>
+        <w:spacing w:after="0"/>
+        <w:rPr>
+          <w:rFonts w:ascii="Courier New" w:hAnsi="Courier New" w:cs="Courier New"/>
+          <w:sz w:val="22"/>
+          <w:szCs w:val="22"/>
+        </w:rPr>
+      </w:pPr>
+      <w:r>
+        <w:rPr>
+          <w:rFonts w:ascii="Courier New" w:hAnsi="Courier New" w:cs="Courier New"/>
+          <w:sz w:val="22"/>
+          <w:szCs w:val="22"/>
+        </w:rPr>
+        <w:t>Restored L-Tech\</w:t>
+      </w:r>
+      <w:proofErr w:type="spellStart"/>
+      <w:r>
+        <w:rPr>
+          <w:rFonts w:ascii="Courier New" w:hAnsi="Courier New" w:cs="Courier New"/>
+          <w:sz w:val="22"/>
+          <w:szCs w:val="22"/>
+        </w:rPr>
+        <w:t>LtScience</w:t>
+      </w:r>
+      <w:proofErr w:type="spellEnd"/>
+      <w:r>
+        <w:rPr>
+          <w:rFonts w:ascii="Courier New" w:hAnsi="Courier New" w:cs="Courier New"/>
+          <w:sz w:val="22"/>
+          <w:szCs w:val="22"/>
+        </w:rPr>
+        <w:t>\Windows\</w:t>
+      </w:r>
+      <w:proofErr w:type="spellStart"/>
+      <w:r>
+        <w:rPr>
+          <w:rFonts w:ascii="Courier New" w:hAnsi="Courier New" w:cs="Courier New"/>
+          <w:sz w:val="22"/>
+          <w:szCs w:val="22"/>
+        </w:rPr>
+        <w:t>WindowSettings.cs</w:t>
+      </w:r>
+      <w:proofErr w:type="spellEnd"/>
+    </w:p>
+    <w:p>
+      <w:pPr>
+        <w:spacing w:after="0"/>
+        <w:rPr>
+          <w:rFonts w:ascii="Courier New" w:hAnsi="Courier New" w:cs="Courier New"/>
+          <w:sz w:val="22"/>
+          <w:szCs w:val="22"/>
+        </w:rPr>
+      </w:pPr>
+      <w:r>
+        <w:rPr>
+          <w:rFonts w:ascii="Courier New" w:hAnsi="Courier New" w:cs="Courier New"/>
+          <w:sz w:val="22"/>
+          <w:szCs w:val="22"/>
+        </w:rPr>
+        <w:t>Restored L-Tech\</w:t>
+      </w:r>
+      <w:proofErr w:type="spellStart"/>
+      <w:r>
+        <w:rPr>
+          <w:rFonts w:ascii="Courier New" w:hAnsi="Courier New" w:cs="Courier New"/>
+          <w:sz w:val="22"/>
+          <w:szCs w:val="22"/>
+        </w:rPr>
+        <w:t>LtScience</w:t>
+      </w:r>
+      <w:proofErr w:type="spellEnd"/>
+      <w:r>
+        <w:rPr>
+          <w:rFonts w:ascii="Courier New" w:hAnsi="Courier New" w:cs="Courier New"/>
+          <w:sz w:val="22"/>
+          <w:szCs w:val="22"/>
+        </w:rPr>
+        <w:t>\Windows\</w:t>
+      </w:r>
+      <w:proofErr w:type="spellStart"/>
+      <w:r>
+        <w:rPr>
+          <w:rFonts w:ascii="Courier New" w:hAnsi="Courier New" w:cs="Courier New"/>
+          <w:sz w:val="22"/>
+          <w:szCs w:val="22"/>
+        </w:rPr>
+        <w:t>WindowSkylab.cs</w:t>
+      </w:r>
+      <w:proofErr w:type="spellEnd"/>
+    </w:p>
+    <w:p>
+      <w:pPr>
+        <w:spacing w:after="0"/>
+        <w:rPr>
+          <w:rFonts w:ascii="Courier New" w:hAnsi="Courier New" w:cs="Courier New"/>
+          <w:sz w:val="22"/>
+          <w:szCs w:val="22"/>
+        </w:rPr>
+      </w:pPr>
+      <w:r>
+        <w:rPr>
+          <w:rFonts w:ascii="Courier New" w:hAnsi="Courier New" w:cs="Courier New"/>
+          <w:sz w:val="22"/>
+          <w:szCs w:val="22"/>
+        </w:rPr>
+        <w:t>Restored L-Tech\LtScience\obj\Debug\.NETFramework,Version=v4.7.2.AssemblyAttributes.cs</w:t>
+      </w:r>
+    </w:p>
+    <w:p>
+      <w:pPr>
+        <w:spacing w:after="0"/>
+        <w:rPr>
+          <w:rFonts w:ascii="Courier New" w:hAnsi="Courier New" w:cs="Courier New"/>
+          <w:sz w:val="22"/>
+          <w:szCs w:val="22"/>
+        </w:rPr>
+      </w:pPr>
+      <w:r>
+        <w:rPr>
+          <w:rFonts w:ascii="Courier New" w:hAnsi="Courier New" w:cs="Courier New"/>
+          <w:sz w:val="22"/>
+          <w:szCs w:val="22"/>
+        </w:rPr>
+        <w:t>Restored L-Tech\LtScience\obj\Release\.NETFramework,Version=v4.7.2.AssemblyAttributes.cs</w:t>
+      </w:r>
+    </w:p>
+    <w:p>
+      <w:pPr>
+        <w:spacing w:after="0"/>
+        <w:rPr>
+          <w:rFonts w:ascii="Courier New" w:hAnsi="Courier New" w:cs="Courier New"/>
+          <w:sz w:val="22"/>
+          <w:szCs w:val="22"/>
+        </w:rPr>
+      </w:pPr>
+      <w:r>
+        <w:rPr>
+          <w:rFonts w:ascii="Courier New" w:hAnsi="Courier New" w:cs="Courier New"/>
+          <w:sz w:val="22"/>
+          <w:szCs w:val="22"/>
+        </w:rPr>
+        <w:t>Restored L-Tech\</w:t>
+      </w:r>
+      <w:proofErr w:type="spellStart"/>
+      <w:r>
+        <w:rPr>
+          <w:rFonts w:ascii="Courier New" w:hAnsi="Courier New" w:cs="Courier New"/>
+          <w:sz w:val="22"/>
+          <w:szCs w:val="22"/>
+        </w:rPr>
+        <w:t>GameData</w:t>
+      </w:r>
+      <w:proofErr w:type="spellEnd"/>
+      <w:r>
+        <w:rPr>
+          <w:rFonts w:ascii="Courier New" w:hAnsi="Courier New" w:cs="Courier New"/>
+          <w:sz w:val="22"/>
+          <w:szCs w:val="22"/>
+        </w:rPr>
+        <w:t>\</w:t>
+      </w:r>
+      <w:proofErr w:type="spellStart"/>
+      <w:r>
+        <w:rPr>
+          <w:rFonts w:ascii="Courier New" w:hAnsi="Courier New" w:cs="Courier New"/>
+          <w:sz w:val="22"/>
+          <w:szCs w:val="22"/>
+        </w:rPr>
+        <w:t>LTech</w:t>
+      </w:r>
+      <w:proofErr w:type="spellEnd"/>
+      <w:r>
+        <w:rPr>
+          <w:rFonts w:ascii="Courier New" w:hAnsi="Courier New" w:cs="Courier New"/>
+          <w:sz w:val="22"/>
+          <w:szCs w:val="22"/>
+        </w:rPr>
+        <w:t>\Parts\Payload\Tanks\miniTank25-1.cfg</w:t>
+      </w:r>
+    </w:p>
+    <w:p>
+      <w:pPr>
+        <w:spacing w:after="0"/>
+        <w:rPr>
+          <w:rFonts w:ascii="Courier New" w:hAnsi="Courier New" w:cs="Courier New"/>
+          <w:sz w:val="22"/>
+          <w:szCs w:val="22"/>
+        </w:rPr>
+      </w:pPr>
+      <w:r>
+        <w:rPr>
+          <w:rFonts w:ascii="Courier New" w:hAnsi="Courier New" w:cs="Courier New"/>
+          <w:sz w:val="22"/>
+          <w:szCs w:val="22"/>
+        </w:rPr>
+        <w:t>Restored L-Tech\</w:t>
+      </w:r>
+      <w:proofErr w:type="spellStart"/>
+      <w:r>
+        <w:rPr>
+          <w:rFonts w:ascii="Courier New" w:hAnsi="Courier New" w:cs="Courier New"/>
+          <w:sz w:val="22"/>
+          <w:szCs w:val="22"/>
+        </w:rPr>
+        <w:t>GameData</w:t>
+      </w:r>
+      <w:proofErr w:type="spellEnd"/>
+      <w:r>
+        <w:rPr>
+          <w:rFonts w:ascii="Courier New" w:hAnsi="Courier New" w:cs="Courier New"/>
+          <w:sz w:val="22"/>
+          <w:szCs w:val="22"/>
+        </w:rPr>
+        <w:t>\</w:t>
+      </w:r>
+      <w:proofErr w:type="spellStart"/>
+      <w:r>
+        <w:rPr>
+          <w:rFonts w:ascii="Courier New" w:hAnsi="Courier New" w:cs="Courier New"/>
+          <w:sz w:val="22"/>
+          <w:szCs w:val="22"/>
+        </w:rPr>
+        <w:t>LTech</w:t>
+      </w:r>
+      <w:proofErr w:type="spellEnd"/>
+      <w:r>
+        <w:rPr>
+          <w:rFonts w:ascii="Courier New" w:hAnsi="Courier New" w:cs="Courier New"/>
+          <w:sz w:val="22"/>
+          <w:szCs w:val="22"/>
+        </w:rPr>
+        <w:t>\Parts\Payload\Tanks\miniTank25-2.cfg</w:t>
+      </w:r>
+    </w:p>
+    <w:p>
+      <w:pPr>
+        <w:spacing w:after="0"/>
+        <w:rPr>
+          <w:rFonts w:ascii="Courier New" w:hAnsi="Courier New" w:cs="Courier New"/>
+          <w:sz w:val="22"/>
+          <w:szCs w:val="22"/>
+        </w:rPr>
+      </w:pPr>
+      <w:r>
+        <w:rPr>
+          <w:rFonts w:ascii="Courier New" w:hAnsi="Courier New" w:cs="Courier New"/>
+          <w:sz w:val="22"/>
+          <w:szCs w:val="22"/>
+        </w:rPr>
+        <w:t>Restored L-Tech\</w:t>
+      </w:r>
+      <w:proofErr w:type="spellStart"/>
+      <w:r>
+        <w:rPr>
+          <w:rFonts w:ascii="Courier New" w:hAnsi="Courier New" w:cs="Courier New"/>
+          <w:sz w:val="22"/>
+          <w:szCs w:val="22"/>
+        </w:rPr>
+        <w:t>GameData</w:t>
+      </w:r>
+      <w:proofErr w:type="spellEnd"/>
+      <w:r>
+        <w:rPr>
+          <w:rFonts w:ascii="Courier New" w:hAnsi="Courier New" w:cs="Courier New"/>
+          <w:sz w:val="22"/>
+          <w:szCs w:val="22"/>
+        </w:rPr>
+        <w:t>\</w:t>
+      </w:r>
+      <w:proofErr w:type="spellStart"/>
+      <w:r>
+        <w:rPr>
+          <w:rFonts w:ascii="Courier New" w:hAnsi="Courier New" w:cs="Courier New"/>
+          <w:sz w:val="22"/>
+          <w:szCs w:val="22"/>
+        </w:rPr>
+        <w:t>LTech</w:t>
+      </w:r>
+      <w:proofErr w:type="spellEnd"/>
+      <w:r>
+        <w:rPr>
+          <w:rFonts w:ascii="Courier New" w:hAnsi="Courier New" w:cs="Courier New"/>
+          <w:sz w:val="22"/>
+          <w:szCs w:val="22"/>
+        </w:rPr>
+        <w:t>\Parts\Payload\Tanks\miniTank25-3.cfg</w:t>
+      </w:r>
+    </w:p>
+    <w:p>
+      <w:pPr>
+        <w:spacing w:after="0"/>
+        <w:rPr>
+          <w:rFonts w:ascii="Courier New" w:hAnsi="Courier New" w:cs="Courier New"/>
+          <w:sz w:val="22"/>
+          <w:szCs w:val="22"/>
+        </w:rPr>
+      </w:pPr>
+      <w:r>
+        <w:rPr>
+          <w:rFonts w:ascii="Courier New" w:hAnsi="Courier New" w:cs="Courier New"/>
+          <w:sz w:val="22"/>
+          <w:szCs w:val="22"/>
+        </w:rPr>
+        <w:t>Restored L-Tech\</w:t>
+      </w:r>
+      <w:proofErr w:type="spellStart"/>
+      <w:r>
+        <w:rPr>
+          <w:rFonts w:ascii="Courier New" w:hAnsi="Courier New" w:cs="Courier New"/>
+          <w:sz w:val="22"/>
+          <w:szCs w:val="22"/>
+        </w:rPr>
+        <w:t>GameData</w:t>
+      </w:r>
+      <w:proofErr w:type="spellEnd"/>
+      <w:r>
+        <w:rPr>
+          <w:rFonts w:ascii="Courier New" w:hAnsi="Courier New" w:cs="Courier New"/>
+          <w:sz w:val="22"/>
+          <w:szCs w:val="22"/>
+        </w:rPr>
+        <w:t>\</w:t>
+      </w:r>
+      <w:proofErr w:type="spellStart"/>
+      <w:r>
+        <w:rPr>
+          <w:rFonts w:ascii="Courier New" w:hAnsi="Courier New" w:cs="Courier New"/>
+          <w:sz w:val="22"/>
+          <w:szCs w:val="22"/>
+        </w:rPr>
+        <w:t>LTech</w:t>
+      </w:r>
+      <w:proofErr w:type="spellEnd"/>
+      <w:r>
+        <w:rPr>
+          <w:rFonts w:ascii="Courier New" w:hAnsi="Courier New" w:cs="Courier New"/>
+          <w:sz w:val="22"/>
+          <w:szCs w:val="22"/>
+        </w:rPr>
+        <w:t>\Parts\Payload\Tanks\radialTank-1.cfg</w:t>
+      </w:r>
+    </w:p>
+    <w:p>
+      <w:pPr>
+        <w:spacing w:after="0"/>
+        <w:rPr>
+          <w:rFonts w:ascii="Courier New" w:hAnsi="Courier New" w:cs="Courier New"/>
+          <w:sz w:val="22"/>
+          <w:szCs w:val="22"/>
+        </w:rPr>
+      </w:pPr>
+      <w:r>
+        <w:rPr>
+          <w:rFonts w:ascii="Courier New" w:hAnsi="Courier New" w:cs="Courier New"/>
+          <w:sz w:val="22"/>
+          <w:szCs w:val="22"/>
+        </w:rPr>
+        <w:t>Restored L-Tech\</w:t>
+      </w:r>
+      <w:proofErr w:type="spellStart"/>
+      <w:r>
+        <w:rPr>
+          <w:rFonts w:ascii="Courier New" w:hAnsi="Courier New" w:cs="Courier New"/>
+          <w:sz w:val="22"/>
+          <w:szCs w:val="22"/>
+        </w:rPr>
+        <w:t>GameData</w:t>
+      </w:r>
+      <w:proofErr w:type="spellEnd"/>
+      <w:r>
+        <w:rPr>
+          <w:rFonts w:ascii="Courier New" w:hAnsi="Courier New" w:cs="Courier New"/>
+          <w:sz w:val="22"/>
+          <w:szCs w:val="22"/>
+        </w:rPr>
+        <w:t>\</w:t>
+      </w:r>
+      <w:proofErr w:type="spellStart"/>
+      <w:r>
+        <w:rPr>
+          <w:rFonts w:ascii="Courier New" w:hAnsi="Courier New" w:cs="Courier New"/>
+          <w:sz w:val="22"/>
+          <w:szCs w:val="22"/>
+        </w:rPr>
+        <w:t>LTech</w:t>
+      </w:r>
+      <w:proofErr w:type="spellEnd"/>
+      <w:r>
+        <w:rPr>
+          <w:rFonts w:ascii="Courier New" w:hAnsi="Courier New" w:cs="Courier New"/>
+          <w:sz w:val="22"/>
+          <w:szCs w:val="22"/>
+        </w:rPr>
+        <w:t>\Parts\Payload\Tanks\radialTank-2.cfg</w:t>
+      </w:r>
+    </w:p>
+    <w:p>
+      <w:pPr>
+        <w:spacing w:after="0"/>
+        <w:rPr>
+          <w:rFonts w:ascii="Courier New" w:hAnsi="Courier New" w:cs="Courier New"/>
+          <w:sz w:val="22"/>
+          <w:szCs w:val="22"/>
+        </w:rPr>
+      </w:pPr>
+      <w:r>
+        <w:rPr>
+          <w:rFonts w:ascii="Courier New" w:hAnsi="Courier New" w:cs="Courier New"/>
+          <w:sz w:val="22"/>
+          <w:szCs w:val="22"/>
+        </w:rPr>
+        <w:t>Restored L-Tech\</w:t>
+      </w:r>
+      <w:proofErr w:type="spellStart"/>
+      <w:r>
+        <w:rPr>
+          <w:rFonts w:ascii="Courier New" w:hAnsi="Courier New" w:cs="Courier New"/>
+          <w:sz w:val="22"/>
+          <w:szCs w:val="22"/>
+        </w:rPr>
+        <w:t>GameData</w:t>
+      </w:r>
+      <w:proofErr w:type="spellEnd"/>
+      <w:r>
+        <w:rPr>
+          <w:rFonts w:ascii="Courier New" w:hAnsi="Courier New" w:cs="Courier New"/>
+          <w:sz w:val="22"/>
+          <w:szCs w:val="22"/>
+        </w:rPr>
+        <w:t>\</w:t>
+      </w:r>
+      <w:proofErr w:type="spellStart"/>
+      <w:r>
+        <w:rPr>
+          <w:rFonts w:ascii="Courier New" w:hAnsi="Courier New" w:cs="Courier New"/>
+          <w:sz w:val="22"/>
+          <w:szCs w:val="22"/>
+        </w:rPr>
+        <w:t>LTech</w:t>
+      </w:r>
+      <w:proofErr w:type="spellEnd"/>
+      <w:r>
+        <w:rPr>
+          <w:rFonts w:ascii="Courier New" w:hAnsi="Courier New" w:cs="Courier New"/>
+          <w:sz w:val="22"/>
+          <w:szCs w:val="22"/>
+        </w:rPr>
+        <w:t>\Parts\Payload\Tanks\radialTank-3.cfg</w:t>
+      </w:r>
+    </w:p>
+    <w:p>
+      <w:pPr>
+        <w:spacing w:after="0"/>
+        <w:rPr>
+          <w:rFonts w:ascii="Courier New" w:hAnsi="Courier New" w:cs="Courier New"/>
+          <w:sz w:val="22"/>
+          <w:szCs w:val="22"/>
+        </w:rPr>
+      </w:pPr>
+      <w:r>
+        <w:rPr>
+          <w:rFonts w:ascii="Courier New" w:hAnsi="Courier New" w:cs="Courier New"/>
+          <w:sz w:val="22"/>
+          <w:szCs w:val="22"/>
+        </w:rPr>
+        <w:t>Restored L-Tech\</w:t>
+      </w:r>
+      <w:proofErr w:type="spellStart"/>
+      <w:r>
+        <w:rPr>
+          <w:rFonts w:ascii="Courier New" w:hAnsi="Courier New" w:cs="Courier New"/>
+          <w:sz w:val="22"/>
+          <w:szCs w:val="22"/>
+        </w:rPr>
+        <w:t>GameData</w:t>
+      </w:r>
+      <w:proofErr w:type="spellEnd"/>
+      <w:r>
+        <w:rPr>
+          <w:rFonts w:ascii="Courier New" w:hAnsi="Courier New" w:cs="Courier New"/>
+          <w:sz w:val="22"/>
+          <w:szCs w:val="22"/>
+        </w:rPr>
+        <w:t>\</w:t>
+      </w:r>
+      <w:proofErr w:type="spellStart"/>
+      <w:r>
+        <w:rPr>
+          <w:rFonts w:ascii="Courier New" w:hAnsi="Courier New" w:cs="Courier New"/>
+          <w:sz w:val="22"/>
+          <w:szCs w:val="22"/>
+        </w:rPr>
+        <w:t>LTech</w:t>
+      </w:r>
+      <w:proofErr w:type="spellEnd"/>
+      <w:r>
+        <w:rPr>
+          <w:rFonts w:ascii="Courier New" w:hAnsi="Courier New" w:cs="Courier New"/>
+          <w:sz w:val="22"/>
+          <w:szCs w:val="22"/>
+        </w:rPr>
+        <w:t>\Parts\Science\</w:t>
+      </w:r>
+      <w:proofErr w:type="spellStart"/>
+      <w:r>
+        <w:rPr>
+          <w:rFonts w:ascii="Courier New" w:hAnsi="Courier New" w:cs="Courier New"/>
+          <w:sz w:val="22"/>
+          <w:szCs w:val="22"/>
+        </w:rPr>
+        <w:t>ExtCamera</w:t>
+      </w:r>
+      <w:proofErr w:type="spellEnd"/>
+      <w:r>
+        <w:rPr>
+          <w:rFonts w:ascii="Courier New" w:hAnsi="Courier New" w:cs="Courier New"/>
+          <w:sz w:val="22"/>
+          <w:szCs w:val="22"/>
+        </w:rPr>
+        <w:t>\ExtCam1.cfg</w:t>
+      </w:r>
+    </w:p>
+    <w:p>
+      <w:pPr>
+        <w:spacing w:after="0"/>
+        <w:rPr>
+          <w:rFonts w:ascii="Courier New" w:hAnsi="Courier New" w:cs="Courier New"/>
+          <w:sz w:val="22"/>
+          <w:szCs w:val="22"/>
+        </w:rPr>
+      </w:pPr>
+      <w:r>
+        <w:rPr>
+          <w:rFonts w:ascii="Courier New" w:hAnsi="Courier New" w:cs="Courier New"/>
+          <w:sz w:val="22"/>
+          <w:szCs w:val="22"/>
+        </w:rPr>
+        <w:t>Restored L-Tech\</w:t>
+      </w:r>
+      <w:proofErr w:type="spellStart"/>
+      <w:r>
+        <w:rPr>
+          <w:rFonts w:ascii="Courier New" w:hAnsi="Courier New" w:cs="Courier New"/>
+          <w:sz w:val="22"/>
+          <w:szCs w:val="22"/>
+        </w:rPr>
+        <w:t>GameData</w:t>
+      </w:r>
+      <w:proofErr w:type="spellEnd"/>
+      <w:r>
+        <w:rPr>
+          <w:rFonts w:ascii="Courier New" w:hAnsi="Courier New" w:cs="Courier New"/>
+          <w:sz w:val="22"/>
+          <w:szCs w:val="22"/>
+        </w:rPr>
+        <w:t>\</w:t>
+      </w:r>
+      <w:proofErr w:type="spellStart"/>
+      <w:r>
+        <w:rPr>
+          <w:rFonts w:ascii="Courier New" w:hAnsi="Courier New" w:cs="Courier New"/>
+          <w:sz w:val="22"/>
+          <w:szCs w:val="22"/>
+        </w:rPr>
+        <w:t>LTech</w:t>
+      </w:r>
+      <w:proofErr w:type="spellEnd"/>
+      <w:r>
+        <w:rPr>
+          <w:rFonts w:ascii="Courier New" w:hAnsi="Courier New" w:cs="Courier New"/>
+          <w:sz w:val="22"/>
+          <w:szCs w:val="22"/>
+        </w:rPr>
+        <w:t>\Parts\Science\</w:t>
+      </w:r>
+      <w:proofErr w:type="spellStart"/>
+      <w:r>
+        <w:rPr>
+          <w:rFonts w:ascii="Courier New" w:hAnsi="Courier New" w:cs="Courier New"/>
+          <w:sz w:val="22"/>
+          <w:szCs w:val="22"/>
+        </w:rPr>
+        <w:t>ExtCamera</w:t>
+      </w:r>
+      <w:proofErr w:type="spellEnd"/>
+      <w:r>
+        <w:rPr>
+          <w:rFonts w:ascii="Courier New" w:hAnsi="Courier New" w:cs="Courier New"/>
+          <w:sz w:val="22"/>
+          <w:szCs w:val="22"/>
+        </w:rPr>
+        <w:t>\ExtCam2.cfg</w:t>
+      </w:r>
+    </w:p>
+    <w:p>
+      <w:pPr>
+        <w:spacing w:after="0"/>
+        <w:rPr>
+          <w:rFonts w:ascii="Courier New" w:hAnsi="Courier New" w:cs="Courier New"/>
+          <w:sz w:val="22"/>
+          <w:szCs w:val="22"/>
+        </w:rPr>
+      </w:pPr>
+      <w:r>
+        <w:rPr>
+          <w:rFonts w:ascii="Courier New" w:hAnsi="Courier New" w:cs="Courier New"/>
+          <w:sz w:val="22"/>
+          <w:szCs w:val="22"/>
+        </w:rPr>
+        <w:t>Restored L-Tech\GameData\LTech\Parts\Science\RadiationSensor\RadiationSensor.cfg</w:t>
+      </w:r>
+    </w:p>
+    <w:p>
+      <w:pPr>
+        <w:spacing w:after="0"/>
+        <w:rPr>
+          <w:rFonts w:ascii="Courier New" w:hAnsi="Courier New" w:cs="Courier New"/>
+          <w:sz w:val="22"/>
+          <w:szCs w:val="22"/>
+        </w:rPr>
+      </w:pPr>
+      <w:r>
+        <w:rPr>
+          <w:rFonts w:ascii="Courier New" w:hAnsi="Courier New" w:cs="Courier New"/>
+          <w:sz w:val="22"/>
+          <w:szCs w:val="22"/>
+        </w:rPr>
+        <w:t>Restored L-Tech\</w:t>
+      </w:r>
+      <w:proofErr w:type="spellStart"/>
+      <w:r>
+        <w:rPr>
+          <w:rFonts w:ascii="Courier New" w:hAnsi="Courier New" w:cs="Courier New"/>
+          <w:sz w:val="22"/>
+          <w:szCs w:val="22"/>
+        </w:rPr>
+        <w:t>GameData</w:t>
+      </w:r>
+      <w:proofErr w:type="spellEnd"/>
+      <w:r>
+        <w:rPr>
+          <w:rFonts w:ascii="Courier New" w:hAnsi="Courier New" w:cs="Courier New"/>
+          <w:sz w:val="22"/>
+          <w:szCs w:val="22"/>
+        </w:rPr>
+        <w:t>\</w:t>
+      </w:r>
+      <w:proofErr w:type="spellStart"/>
+      <w:r>
+        <w:rPr>
+          <w:rFonts w:ascii="Courier New" w:hAnsi="Courier New" w:cs="Courier New"/>
+          <w:sz w:val="22"/>
+          <w:szCs w:val="22"/>
+        </w:rPr>
+        <w:t>LTech</w:t>
+      </w:r>
+      <w:proofErr w:type="spellEnd"/>
+      <w:r>
+        <w:rPr>
+          <w:rFonts w:ascii="Courier New" w:hAnsi="Courier New" w:cs="Courier New"/>
+          <w:sz w:val="22"/>
+          <w:szCs w:val="22"/>
+        </w:rPr>
+        <w:t>\Parts\Science\</w:t>
+      </w:r>
+      <w:proofErr w:type="spellStart"/>
+      <w:r>
+        <w:rPr>
+          <w:rFonts w:ascii="Courier New" w:hAnsi="Courier New" w:cs="Courier New"/>
+          <w:sz w:val="22"/>
+          <w:szCs w:val="22"/>
+        </w:rPr>
+        <w:t>RadioAntenna</w:t>
+      </w:r>
+      <w:proofErr w:type="spellEnd"/>
+      <w:r>
+        <w:rPr>
+          <w:rFonts w:ascii="Courier New" w:hAnsi="Courier New" w:cs="Courier New"/>
+          <w:sz w:val="22"/>
+          <w:szCs w:val="22"/>
+        </w:rPr>
+        <w:t>\Radio1.cfg</w:t>
+      </w:r>
+    </w:p>
+    <w:p>
+      <w:pPr>
+        <w:spacing w:after="0"/>
+        <w:rPr>
+          <w:rFonts w:ascii="Courier New" w:hAnsi="Courier New" w:cs="Courier New"/>
+          <w:sz w:val="22"/>
+          <w:szCs w:val="22"/>
+        </w:rPr>
+      </w:pPr>
+      <w:r>
+        <w:rPr>
+          <w:rFonts w:ascii="Courier New" w:hAnsi="Courier New" w:cs="Courier New"/>
+          <w:sz w:val="22"/>
+          <w:szCs w:val="22"/>
+        </w:rPr>
+        <w:t>Restored L-Tech\</w:t>
+      </w:r>
+      <w:proofErr w:type="spellStart"/>
+      <w:r>
+        <w:rPr>
+          <w:rFonts w:ascii="Courier New" w:hAnsi="Courier New" w:cs="Courier New"/>
+          <w:sz w:val="22"/>
+          <w:szCs w:val="22"/>
+        </w:rPr>
+        <w:t>GameData</w:t>
+      </w:r>
+      <w:proofErr w:type="spellEnd"/>
+      <w:r>
+        <w:rPr>
+          <w:rFonts w:ascii="Courier New" w:hAnsi="Courier New" w:cs="Courier New"/>
+          <w:sz w:val="22"/>
+          <w:szCs w:val="22"/>
+        </w:rPr>
+        <w:t>\</w:t>
+      </w:r>
+      <w:proofErr w:type="spellStart"/>
+      <w:r>
+        <w:rPr>
+          <w:rFonts w:ascii="Courier New" w:hAnsi="Courier New" w:cs="Courier New"/>
+          <w:sz w:val="22"/>
+          <w:szCs w:val="22"/>
+        </w:rPr>
+        <w:t>LTech</w:t>
+      </w:r>
+      <w:proofErr w:type="spellEnd"/>
+      <w:r>
+        <w:rPr>
+          <w:rFonts w:ascii="Courier New" w:hAnsi="Courier New" w:cs="Courier New"/>
+          <w:sz w:val="22"/>
+          <w:szCs w:val="22"/>
+        </w:rPr>
+        <w:t>\Parts\Science\</w:t>
+      </w:r>
+      <w:proofErr w:type="spellStart"/>
+      <w:r>
+        <w:rPr>
+          <w:rFonts w:ascii="Courier New" w:hAnsi="Courier New" w:cs="Courier New"/>
+          <w:sz w:val="22"/>
+          <w:szCs w:val="22"/>
+        </w:rPr>
+        <w:t>RadioReceiver</w:t>
+      </w:r>
+      <w:proofErr w:type="spellEnd"/>
+      <w:r>
+        <w:rPr>
+          <w:rFonts w:ascii="Courier New" w:hAnsi="Courier New" w:cs="Courier New"/>
+          <w:sz w:val="22"/>
+          <w:szCs w:val="22"/>
+        </w:rPr>
+        <w:t>\Radio2.cfg</w:t>
+      </w:r>
+    </w:p>
+    <w:p>
+      <w:pPr>
+        <w:spacing w:after="0"/>
+        <w:rPr>
+          <w:rFonts w:ascii="Courier New" w:hAnsi="Courier New" w:cs="Courier New"/>
+          <w:sz w:val="22"/>
+          <w:szCs w:val="22"/>
+        </w:rPr>
+      </w:pPr>
+    </w:p>
+    <w:p>
+      <w:pPr>
+        <w:spacing w:after="0"/>
+      </w:pPr>
+    </w:p>
+    <w:p>
+      <w:pPr>
+        <w:spacing w:after="0"/>
+      </w:pPr>
+      <w:r>
+        <w:t>Notice that I simply added a --revert to the end, this makes it very easy to use an up-arrow on the command line and add the option rather than having to type a full new command.</w:t>
+      </w:r>
+    </w:p>
+    <w:p>
+      <w:pPr>
+        <w:spacing w:after="0"/>
+      </w:pPr>
+    </w:p>
+    <w:p>
+      <w:pPr>
+        <w:spacing w:after="0"/>
+      </w:pPr>
+      <w:r>
+        <w:t xml:space="preserve">The code in question happens to be an attribute. </w:t>
+      </w:r>
+      <w:r>
+        <w:t xml:space="preserve"> </w:t>
+      </w:r>
+      <w:r>
+        <w:t xml:space="preserve">Not to worry, the attribute code already calls </w:t>
+      </w:r>
+      <w:proofErr w:type="spellStart"/>
+      <w:r>
+        <w:t>Localizer.Format</w:t>
+      </w:r>
+      <w:proofErr w:type="spellEnd"/>
+      <w:r>
+        <w:t>, so the fix is to add a region defining it as an attribute as follows:</w:t>
+      </w:r>
+    </w:p>
+    <w:p>
+      <w:pPr>
+        <w:spacing w:after="0"/>
+      </w:pPr>
+    </w:p>
+    <w:p>
+      <w:pPr>
+        <w:spacing w:after="0"/>
+        <w:rPr>
+          <w:rFonts w:ascii="Courier New" w:hAnsi="Courier New" w:cs="Courier New"/>
+          <w:sz w:val="22"/>
+          <w:szCs w:val="22"/>
+        </w:rPr>
+      </w:pPr>
+      <w:r>
+        <w:rPr>
+          <w:rFonts w:ascii="Courier New" w:hAnsi="Courier New" w:cs="Courier New"/>
+          <w:sz w:val="22"/>
+          <w:szCs w:val="22"/>
+        </w:rPr>
+        <w:t>#region ATTRIBUTE_LOCALIZATION</w:t>
+      </w:r>
+    </w:p>
+    <w:p>
+      <w:pPr>
+        <w:spacing w:after="0"/>
+        <w:rPr>
+          <w:rFonts w:ascii="Courier New" w:hAnsi="Courier New" w:cs="Courier New"/>
+          <w:sz w:val="22"/>
+          <w:szCs w:val="22"/>
+        </w:rPr>
+      </w:pPr>
+    </w:p>
+    <w:p>
+      <w:pPr>
+        <w:spacing w:after="0"/>
+        <w:rPr>
+          <w:rFonts w:ascii="Courier New" w:hAnsi="Courier New" w:cs="Courier New"/>
+          <w:sz w:val="22"/>
+          <w:szCs w:val="22"/>
+        </w:rPr>
+      </w:pPr>
+      <w:r>
+        <w:rPr>
+          <w:rFonts w:ascii="Courier New" w:hAnsi="Courier New" w:cs="Courier New"/>
+          <w:sz w:val="22"/>
+          <w:szCs w:val="22"/>
+        </w:rPr>
+        <w:t xml:space="preserve">public float </w:t>
+      </w:r>
+      <w:proofErr w:type="spellStart"/>
+      <w:r>
+        <w:rPr>
+          <w:rFonts w:ascii="Courier New" w:hAnsi="Courier New" w:cs="Courier New"/>
+          <w:sz w:val="22"/>
+          <w:szCs w:val="22"/>
+        </w:rPr>
+        <w:t>efficiencyMultiplierAdjustment</w:t>
+      </w:r>
+      <w:proofErr w:type="spellEnd"/>
+      <w:r>
+        <w:rPr>
+          <w:rFonts w:ascii="Courier New" w:hAnsi="Courier New" w:cs="Courier New"/>
+          <w:sz w:val="22"/>
+          <w:szCs w:val="22"/>
+        </w:rPr>
+        <w:t xml:space="preserve"> = 1f;</w:t>
+      </w:r>
+    </w:p>
+    <w:p>
+      <w:pPr>
+        <w:spacing w:after="0"/>
+        <w:rPr>
+          <w:rFonts w:ascii="Courier New" w:hAnsi="Courier New" w:cs="Courier New"/>
+          <w:sz w:val="22"/>
+          <w:szCs w:val="22"/>
+        </w:rPr>
+      </w:pPr>
+      <w:r>
+        <w:rPr>
+          <w:rFonts w:ascii="Courier New" w:hAnsi="Courier New" w:cs="Courier New"/>
+          <w:sz w:val="22"/>
+          <w:szCs w:val="22"/>
+        </w:rPr>
+        <w:t xml:space="preserve"> [</w:t>
+      </w:r>
+      <w:proofErr w:type="spellStart"/>
+      <w:r>
+        <w:rPr>
+          <w:rFonts w:ascii="Courier New" w:hAnsi="Courier New" w:cs="Courier New"/>
+          <w:sz w:val="22"/>
+          <w:szCs w:val="22"/>
+        </w:rPr>
+        <w:t>GameParameters.CustomFloatParameterUI</w:t>
+      </w:r>
+      <w:proofErr w:type="spellEnd"/>
+      <w:r>
+        <w:rPr>
+          <w:rFonts w:ascii="Courier New" w:hAnsi="Courier New" w:cs="Courier New"/>
+          <w:sz w:val="22"/>
+          <w:szCs w:val="22"/>
+        </w:rPr>
+        <w:t xml:space="preserve">("Efficiency Multiplier Adjustment (%)", </w:t>
+      </w:r>
+      <w:proofErr w:type="spellStart"/>
+      <w:r>
+        <w:rPr>
+          <w:rFonts w:ascii="Courier New" w:hAnsi="Courier New" w:cs="Courier New"/>
+          <w:sz w:val="22"/>
+          <w:szCs w:val="22"/>
+        </w:rPr>
+        <w:t>minValue</w:t>
+      </w:r>
+      <w:proofErr w:type="spellEnd"/>
+      <w:r>
+        <w:rPr>
+          <w:rFonts w:ascii="Courier New" w:hAnsi="Courier New" w:cs="Courier New"/>
+          <w:sz w:val="22"/>
+          <w:szCs w:val="22"/>
+        </w:rPr>
+        <w:t xml:space="preserve"> = 10f, </w:t>
+      </w:r>
+      <w:proofErr w:type="spellStart"/>
+      <w:r>
+        <w:rPr>
+          <w:rFonts w:ascii="Courier New" w:hAnsi="Courier New" w:cs="Courier New"/>
+          <w:sz w:val="22"/>
+          <w:szCs w:val="22"/>
+        </w:rPr>
+        <w:t>maxValue</w:t>
+      </w:r>
+      <w:proofErr w:type="spellEnd"/>
+      <w:r>
+        <w:rPr>
+          <w:rFonts w:ascii="Courier New" w:hAnsi="Courier New" w:cs="Courier New"/>
+          <w:sz w:val="22"/>
+          <w:szCs w:val="22"/>
+        </w:rPr>
+        <w:t xml:space="preserve"> = 100.0f,</w:t>
+      </w:r>
+      <w:r>
+        <w:rPr>
+          <w:rFonts w:ascii="Courier New" w:hAnsi="Courier New" w:cs="Courier New"/>
+          <w:sz w:val="22"/>
+          <w:szCs w:val="22"/>
+        </w:rPr>
+        <w:t xml:space="preserve"> </w:t>
+      </w:r>
+      <w:proofErr w:type="spellStart"/>
+      <w:r>
+        <w:rPr>
+          <w:rFonts w:ascii="Courier New" w:hAnsi="Courier New" w:cs="Courier New"/>
+          <w:sz w:val="22"/>
+          <w:szCs w:val="22"/>
+        </w:rPr>
+        <w:t>toolTip</w:t>
+      </w:r>
+      <w:proofErr w:type="spellEnd"/>
+      <w:r>
+        <w:rPr>
+          <w:rFonts w:ascii="Courier New" w:hAnsi="Courier New" w:cs="Courier New"/>
+          <w:sz w:val="22"/>
+          <w:szCs w:val="22"/>
+        </w:rPr>
+        <w:t xml:space="preserve"> = "Only used with KCT, adjusts the efficiency </w:t>
+      </w:r>
+      <w:proofErr w:type="spellStart"/>
+      <w:r>
+        <w:rPr>
+          <w:rFonts w:ascii="Courier New" w:hAnsi="Courier New" w:cs="Courier New"/>
+          <w:sz w:val="22"/>
+          <w:szCs w:val="22"/>
+        </w:rPr>
+        <w:t>multipler</w:t>
+      </w:r>
+      <w:proofErr w:type="spellEnd"/>
+      <w:r>
+        <w:rPr>
+          <w:rFonts w:ascii="Courier New" w:hAnsi="Courier New" w:cs="Courier New"/>
+          <w:sz w:val="22"/>
+          <w:szCs w:val="22"/>
+        </w:rPr>
+        <w:t xml:space="preserve"> which is based on the research and/or Development.  The lower it is, the longer experiments will take to be completed")]</w:t>
+      </w:r>
+    </w:p>
+    <w:p>
+      <w:pPr>
+        <w:spacing w:after="0"/>
+        <w:rPr>
+          <w:rFonts w:ascii="Courier New" w:hAnsi="Courier New" w:cs="Courier New"/>
+          <w:sz w:val="22"/>
+          <w:szCs w:val="22"/>
+        </w:rPr>
+      </w:pPr>
+    </w:p>
+    <w:p>
+      <w:pPr>
+        <w:spacing w:after="0"/>
+        <w:rPr>
+          <w:rFonts w:ascii="Courier New" w:hAnsi="Courier New" w:cs="Courier New"/>
+          <w:sz w:val="22"/>
+          <w:szCs w:val="22"/>
+        </w:rPr>
+      </w:pPr>
+      <w:r>
+        <w:rPr>
+          <w:rFonts w:ascii="Courier New" w:hAnsi="Courier New" w:cs="Courier New"/>
+          <w:sz w:val="22"/>
+          <w:szCs w:val="22"/>
+        </w:rPr>
+        <w:t>#endregion</w:t>
+      </w:r>
+    </w:p>
+    <w:p>
+      <w:pPr>
+        <w:spacing w:after="0"/>
+      </w:pPr>
+    </w:p>
+    <w:p>
+      <w:pPr>
+        <w:spacing w:after="0"/>
+      </w:pPr>
+      <w:r>
+        <w:t>And then run the command again.  After running the command, I did another test compile and this time it compiled cleanly.</w:t>
+      </w:r>
+    </w:p>
+    <w:p>
+      <w:pPr>
+        <w:spacing w:after="0"/>
+      </w:pPr>
+      <w:r>
+        <w:t>Next step would be to examine the language file generated to make sure that the strings look correct:</w:t>
+      </w:r>
+    </w:p>
+    <w:p>
+      <w:pPr>
+        <w:spacing w:after="0"/>
+      </w:pPr>
+    </w:p>
+    <w:p>
+      <w:pPr>
+        <w:spacing w:after="0"/>
+        <w:rPr>
+          <w:rFonts w:ascii="Courier New" w:hAnsi="Courier New" w:cs="Courier New"/>
+          <w:sz w:val="20"/>
+          <w:szCs w:val="20"/>
+        </w:rPr>
+      </w:pPr>
+      <w:r>
+        <w:rPr>
+          <w:rFonts w:ascii="Courier New" w:hAnsi="Courier New" w:cs="Courier New"/>
+          <w:sz w:val="20"/>
+          <w:szCs w:val="20"/>
+        </w:rPr>
+        <w:t xml:space="preserve">// Autogenerated by </w:t>
+      </w:r>
+      <w:proofErr w:type="spellStart"/>
+      <w:r>
+        <w:rPr>
+          <w:rFonts w:ascii="Courier New" w:hAnsi="Courier New" w:cs="Courier New"/>
+          <w:sz w:val="20"/>
+          <w:szCs w:val="20"/>
+        </w:rPr>
+        <w:t>KSP_Localizer</w:t>
+      </w:r>
+      <w:proofErr w:type="spellEnd"/>
+    </w:p>
+    <w:p>
+      <w:pPr>
+        <w:spacing w:after="0"/>
+        <w:rPr>
+          <w:rFonts w:ascii="Courier New" w:hAnsi="Courier New" w:cs="Courier New"/>
+          <w:sz w:val="20"/>
+          <w:szCs w:val="20"/>
+        </w:rPr>
+      </w:pPr>
+      <w:r>
+        <w:rPr>
+          <w:rFonts w:ascii="Courier New" w:hAnsi="Courier New" w:cs="Courier New"/>
+          <w:sz w:val="20"/>
+          <w:szCs w:val="20"/>
+        </w:rPr>
+        <w:t>Localization</w:t>
+      </w:r>
+    </w:p>
+    <w:p>
+      <w:pPr>
+        <w:spacing w:after="0"/>
+        <w:rPr>
+          <w:rFonts w:ascii="Courier New" w:hAnsi="Courier New" w:cs="Courier New"/>
+          <w:sz w:val="20"/>
+          <w:szCs w:val="20"/>
+        </w:rPr>
+      </w:pPr>
+      <w:r>
+        <w:rPr>
+          <w:rFonts w:ascii="Courier New" w:hAnsi="Courier New" w:cs="Courier New"/>
+          <w:sz w:val="20"/>
+          <w:szCs w:val="20"/>
+        </w:rPr>
+        <w:t>{</w:t>
+      </w:r>
+    </w:p>
+    <w:p>
+      <w:pPr>
+        <w:spacing w:after="0"/>
+        <w:rPr>
+          <w:rFonts w:ascii="Courier New" w:hAnsi="Courier New" w:cs="Courier New"/>
+          <w:sz w:val="20"/>
+          <w:szCs w:val="20"/>
+        </w:rPr>
+      </w:pPr>
+      <w:r>
+        <w:rPr>
+          <w:rFonts w:ascii="Courier New" w:hAnsi="Courier New" w:cs="Courier New"/>
+          <w:sz w:val="20"/>
+          <w:szCs w:val="20"/>
+        </w:rPr>
+        <w:t xml:space="preserve">    </w:t>
+      </w:r>
+      <w:proofErr w:type="spellStart"/>
+      <w:r>
+        <w:rPr>
+          <w:rFonts w:ascii="Courier New" w:hAnsi="Courier New" w:cs="Courier New"/>
+          <w:sz w:val="20"/>
+          <w:szCs w:val="20"/>
+        </w:rPr>
+        <w:t>en</w:t>
+      </w:r>
+      <w:proofErr w:type="spellEnd"/>
+      <w:r>
+        <w:rPr>
+          <w:rFonts w:ascii="Courier New" w:hAnsi="Courier New" w:cs="Courier New"/>
+          <w:sz w:val="20"/>
+          <w:szCs w:val="20"/>
+        </w:rPr>
+        <w:t>-us</w:t>
+      </w:r>
+    </w:p>
+    <w:p>
+      <w:pPr>
+        <w:spacing w:after="0"/>
+        <w:rPr>
+          <w:rFonts w:ascii="Courier New" w:hAnsi="Courier New" w:cs="Courier New"/>
+          <w:sz w:val="20"/>
+          <w:szCs w:val="20"/>
+        </w:rPr>
+      </w:pPr>
+      <w:r>
+        <w:rPr>
+          <w:rFonts w:ascii="Courier New" w:hAnsi="Courier New" w:cs="Courier New"/>
+          <w:sz w:val="20"/>
+          <w:szCs w:val="20"/>
+        </w:rPr>
+        <w:t xml:space="preserve">    {</w:t>
+      </w:r>
+    </w:p>
+    <w:p>
+      <w:pPr>
+        <w:spacing w:after="0"/>
+        <w:rPr>
+          <w:rFonts w:ascii="Courier New" w:hAnsi="Courier New" w:cs="Courier New"/>
+          <w:sz w:val="20"/>
+          <w:szCs w:val="20"/>
+        </w:rPr>
+      </w:pPr>
+      <w:r>
+        <w:rPr>
+          <w:rFonts w:ascii="Courier New" w:hAnsi="Courier New" w:cs="Courier New"/>
+          <w:sz w:val="20"/>
+          <w:szCs w:val="20"/>
+        </w:rPr>
+        <w:t xml:space="preserve">        #LOC_lTech_1 = Only used with KCT, adjusts the efficiency </w:t>
+      </w:r>
+      <w:proofErr w:type="spellStart"/>
+      <w:r>
+        <w:rPr>
+          <w:rFonts w:ascii="Courier New" w:hAnsi="Courier New" w:cs="Courier New"/>
+          <w:sz w:val="20"/>
+          <w:szCs w:val="20"/>
+        </w:rPr>
+        <w:t>multipler</w:t>
+      </w:r>
+      <w:proofErr w:type="spellEnd"/>
+      <w:r>
+        <w:rPr>
+          <w:rFonts w:ascii="Courier New" w:hAnsi="Courier New" w:cs="Courier New"/>
+          <w:sz w:val="20"/>
+          <w:szCs w:val="20"/>
+        </w:rPr>
+        <w:t xml:space="preserve"> which is based on the research and/or Development.  The lower it is, the longer experiments will take to be completed</w:t>
+      </w:r>
+    </w:p>
+    <w:p>
+      <w:pPr>
+        <w:spacing w:after="0"/>
+        <w:rPr>
+          <w:rFonts w:ascii="Courier New" w:hAnsi="Courier New" w:cs="Courier New"/>
+          <w:sz w:val="20"/>
+          <w:szCs w:val="20"/>
+        </w:rPr>
+      </w:pPr>
+      <w:r>
+        <w:rPr>
+          <w:rFonts w:ascii="Courier New" w:hAnsi="Courier New" w:cs="Courier New"/>
+          <w:sz w:val="20"/>
+          <w:szCs w:val="20"/>
+        </w:rPr>
+        <w:t xml:space="preserve">        #LOC_lTech_2 = science clipboards l-tech </w:t>
+      </w:r>
+      <w:proofErr w:type="spellStart"/>
+      <w:r>
+        <w:rPr>
+          <w:rFonts w:ascii="Courier New" w:hAnsi="Courier New" w:cs="Courier New"/>
+          <w:sz w:val="20"/>
+          <w:szCs w:val="20"/>
+        </w:rPr>
+        <w:t>ltech</w:t>
+      </w:r>
+      <w:proofErr w:type="spellEnd"/>
+      <w:r>
+        <w:rPr>
+          <w:rFonts w:ascii="Courier New" w:hAnsi="Courier New" w:cs="Courier New"/>
+          <w:sz w:val="20"/>
+          <w:szCs w:val="20"/>
+        </w:rPr>
+        <w:t xml:space="preserve"> </w:t>
+      </w:r>
+      <w:proofErr w:type="spellStart"/>
+      <w:r>
+        <w:rPr>
+          <w:rFonts w:ascii="Courier New" w:hAnsi="Courier New" w:cs="Courier New"/>
+          <w:sz w:val="20"/>
+          <w:szCs w:val="20"/>
+        </w:rPr>
+        <w:t>lt</w:t>
+      </w:r>
+      <w:proofErr w:type="spellEnd"/>
+      <w:r>
+        <w:rPr>
+          <w:rFonts w:ascii="Courier New" w:hAnsi="Courier New" w:cs="Courier New"/>
+          <w:sz w:val="20"/>
+          <w:szCs w:val="20"/>
+        </w:rPr>
+        <w:t xml:space="preserve">  experiment</w:t>
+      </w:r>
+    </w:p>
+    <w:p>
+      <w:pPr>
+        <w:spacing w:after="0"/>
+        <w:rPr>
+          <w:rFonts w:ascii="Courier New" w:hAnsi="Courier New" w:cs="Courier New"/>
+          <w:sz w:val="20"/>
+          <w:szCs w:val="20"/>
+        </w:rPr>
+      </w:pPr>
+      <w:r>
+        <w:rPr>
+          <w:rFonts w:ascii="Courier New" w:hAnsi="Courier New" w:cs="Courier New"/>
+          <w:sz w:val="20"/>
+          <w:szCs w:val="20"/>
+        </w:rPr>
+        <w:t xml:space="preserve">        #LOC_lTech_3 = science rockets model l-tech </w:t>
+      </w:r>
+      <w:proofErr w:type="spellStart"/>
+      <w:r>
+        <w:rPr>
+          <w:rFonts w:ascii="Courier New" w:hAnsi="Courier New" w:cs="Courier New"/>
+          <w:sz w:val="20"/>
+          <w:szCs w:val="20"/>
+        </w:rPr>
+        <w:t>ltech</w:t>
+      </w:r>
+      <w:proofErr w:type="spellEnd"/>
+      <w:r>
+        <w:rPr>
+          <w:rFonts w:ascii="Courier New" w:hAnsi="Courier New" w:cs="Courier New"/>
+          <w:sz w:val="20"/>
+          <w:szCs w:val="20"/>
+        </w:rPr>
+        <w:t xml:space="preserve"> </w:t>
+      </w:r>
+      <w:proofErr w:type="spellStart"/>
+      <w:r>
+        <w:rPr>
+          <w:rFonts w:ascii="Courier New" w:hAnsi="Courier New" w:cs="Courier New"/>
+          <w:sz w:val="20"/>
+          <w:szCs w:val="20"/>
+        </w:rPr>
+        <w:t>lt</w:t>
+      </w:r>
+      <w:proofErr w:type="spellEnd"/>
+      <w:r>
+        <w:rPr>
+          <w:rFonts w:ascii="Courier New" w:hAnsi="Courier New" w:cs="Courier New"/>
+          <w:sz w:val="20"/>
+          <w:szCs w:val="20"/>
+        </w:rPr>
+        <w:t xml:space="preserve">  experiment</w:t>
+      </w:r>
+    </w:p>
+    <w:p>
+      <w:pPr>
+        <w:spacing w:after="0"/>
+        <w:rPr>
+          <w:rFonts w:ascii="Courier New" w:hAnsi="Courier New" w:cs="Courier New"/>
+          <w:sz w:val="20"/>
+          <w:szCs w:val="20"/>
+        </w:rPr>
+      </w:pPr>
+      <w:r>
+        <w:rPr>
+          <w:rFonts w:ascii="Courier New" w:hAnsi="Courier New" w:cs="Courier New"/>
+          <w:sz w:val="20"/>
+          <w:szCs w:val="20"/>
+        </w:rPr>
+        <w:t xml:space="preserve">        #LOC_lTech_4 = science seeds  l-tech </w:t>
+      </w:r>
+      <w:proofErr w:type="spellStart"/>
+      <w:r>
+        <w:rPr>
+          <w:rFonts w:ascii="Courier New" w:hAnsi="Courier New" w:cs="Courier New"/>
+          <w:sz w:val="20"/>
+          <w:szCs w:val="20"/>
+        </w:rPr>
+        <w:t>ltech</w:t>
+      </w:r>
+      <w:proofErr w:type="spellEnd"/>
+      <w:r>
+        <w:rPr>
+          <w:rFonts w:ascii="Courier New" w:hAnsi="Courier New" w:cs="Courier New"/>
+          <w:sz w:val="20"/>
+          <w:szCs w:val="20"/>
+        </w:rPr>
+        <w:t xml:space="preserve"> </w:t>
+      </w:r>
+      <w:proofErr w:type="spellStart"/>
+      <w:r>
+        <w:rPr>
+          <w:rFonts w:ascii="Courier New" w:hAnsi="Courier New" w:cs="Courier New"/>
+          <w:sz w:val="20"/>
+          <w:szCs w:val="20"/>
+        </w:rPr>
+        <w:t>lt</w:t>
+      </w:r>
+      <w:proofErr w:type="spellEnd"/>
+      <w:r>
+        <w:rPr>
+          <w:rFonts w:ascii="Courier New" w:hAnsi="Courier New" w:cs="Courier New"/>
+          <w:sz w:val="20"/>
+          <w:szCs w:val="20"/>
+        </w:rPr>
+        <w:t xml:space="preserve">  experiment</w:t>
+      </w:r>
+    </w:p>
+    <w:p>
+      <w:pPr>
+        <w:spacing w:after="0"/>
+        <w:rPr>
+          <w:rFonts w:ascii="Courier New" w:hAnsi="Courier New" w:cs="Courier New"/>
+          <w:sz w:val="20"/>
+          <w:szCs w:val="20"/>
+        </w:rPr>
+      </w:pPr>
+      <w:r>
+        <w:rPr>
+          <w:rFonts w:ascii="Courier New" w:hAnsi="Courier New" w:cs="Courier New"/>
+          <w:sz w:val="20"/>
+          <w:szCs w:val="20"/>
+        </w:rPr>
+        <w:t xml:space="preserve">        #LOC_lTech_5 = science rockets model  l-tech </w:t>
+      </w:r>
+      <w:proofErr w:type="spellStart"/>
+      <w:r>
+        <w:rPr>
+          <w:rFonts w:ascii="Courier New" w:hAnsi="Courier New" w:cs="Courier New"/>
+          <w:sz w:val="20"/>
+          <w:szCs w:val="20"/>
+        </w:rPr>
+        <w:t>ltech</w:t>
+      </w:r>
+      <w:proofErr w:type="spellEnd"/>
+      <w:r>
+        <w:rPr>
+          <w:rFonts w:ascii="Courier New" w:hAnsi="Courier New" w:cs="Courier New"/>
+          <w:sz w:val="20"/>
+          <w:szCs w:val="20"/>
+        </w:rPr>
+        <w:t xml:space="preserve"> </w:t>
+      </w:r>
+      <w:proofErr w:type="spellStart"/>
+      <w:r>
+        <w:rPr>
+          <w:rFonts w:ascii="Courier New" w:hAnsi="Courier New" w:cs="Courier New"/>
+          <w:sz w:val="20"/>
+          <w:szCs w:val="20"/>
+        </w:rPr>
+        <w:t>lt</w:t>
+      </w:r>
+      <w:proofErr w:type="spellEnd"/>
+      <w:r>
+        <w:rPr>
+          <w:rFonts w:ascii="Courier New" w:hAnsi="Courier New" w:cs="Courier New"/>
+          <w:sz w:val="20"/>
+          <w:szCs w:val="20"/>
+        </w:rPr>
+        <w:t xml:space="preserve">  experiment</w:t>
+      </w:r>
+    </w:p>
+    <w:p>
+      <w:pPr>
+        <w:spacing w:after="0"/>
+        <w:rPr>
+          <w:rFonts w:ascii="Courier New" w:hAnsi="Courier New" w:cs="Courier New"/>
+          <w:sz w:val="20"/>
+          <w:szCs w:val="20"/>
+        </w:rPr>
+      </w:pPr>
+      <w:r>
+        <w:rPr>
+          <w:rFonts w:ascii="Courier New" w:hAnsi="Courier New" w:cs="Courier New"/>
+          <w:sz w:val="20"/>
+          <w:szCs w:val="20"/>
+        </w:rPr>
+        <w:t xml:space="preserve">        #LOC_lTech_6 = science seeds l-tech </w:t>
+      </w:r>
+      <w:proofErr w:type="spellStart"/>
+      <w:r>
+        <w:rPr>
+          <w:rFonts w:ascii="Courier New" w:hAnsi="Courier New" w:cs="Courier New"/>
+          <w:sz w:val="20"/>
+          <w:szCs w:val="20"/>
+        </w:rPr>
+        <w:t>ltech</w:t>
+      </w:r>
+      <w:proofErr w:type="spellEnd"/>
+      <w:r>
+        <w:rPr>
+          <w:rFonts w:ascii="Courier New" w:hAnsi="Courier New" w:cs="Courier New"/>
+          <w:sz w:val="20"/>
+          <w:szCs w:val="20"/>
+        </w:rPr>
+        <w:t xml:space="preserve"> </w:t>
+      </w:r>
+      <w:proofErr w:type="spellStart"/>
+      <w:r>
+        <w:rPr>
+          <w:rFonts w:ascii="Courier New" w:hAnsi="Courier New" w:cs="Courier New"/>
+          <w:sz w:val="20"/>
+          <w:szCs w:val="20"/>
+        </w:rPr>
+        <w:t>lt</w:t>
+      </w:r>
+      <w:proofErr w:type="spellEnd"/>
+      <w:r>
+        <w:rPr>
+          <w:rFonts w:ascii="Courier New" w:hAnsi="Courier New" w:cs="Courier New"/>
+          <w:sz w:val="20"/>
+          <w:szCs w:val="20"/>
+        </w:rPr>
+        <w:t xml:space="preserve">  experiment</w:t>
+      </w:r>
+    </w:p>
+    <w:p>
+      <w:pPr>
+        <w:spacing w:after="0"/>
+        <w:rPr>
+          <w:rFonts w:ascii="Courier New" w:hAnsi="Courier New" w:cs="Courier New"/>
+          <w:sz w:val="20"/>
+          <w:szCs w:val="20"/>
+        </w:rPr>
+      </w:pPr>
+      <w:r>
+        <w:rPr>
+          <w:rFonts w:ascii="Courier New" w:hAnsi="Courier New" w:cs="Courier New"/>
+          <w:sz w:val="20"/>
+          <w:szCs w:val="20"/>
+        </w:rPr>
+        <w:t xml:space="preserve">        #LOC_lTech_7 = l-tech </w:t>
+      </w:r>
+      <w:proofErr w:type="spellStart"/>
+      <w:r>
+        <w:rPr>
+          <w:rFonts w:ascii="Courier New" w:hAnsi="Courier New" w:cs="Courier New"/>
+          <w:sz w:val="20"/>
+          <w:szCs w:val="20"/>
+        </w:rPr>
+        <w:t>ltech</w:t>
+      </w:r>
+      <w:proofErr w:type="spellEnd"/>
+      <w:r>
+        <w:rPr>
+          <w:rFonts w:ascii="Courier New" w:hAnsi="Courier New" w:cs="Courier New"/>
+          <w:sz w:val="20"/>
+          <w:szCs w:val="20"/>
+        </w:rPr>
+        <w:t xml:space="preserve"> </w:t>
+      </w:r>
+      <w:proofErr w:type="spellStart"/>
+      <w:r>
+        <w:rPr>
+          <w:rFonts w:ascii="Courier New" w:hAnsi="Courier New" w:cs="Courier New"/>
+          <w:sz w:val="20"/>
+          <w:szCs w:val="20"/>
+        </w:rPr>
+        <w:t>lt</w:t>
+      </w:r>
+      <w:proofErr w:type="spellEnd"/>
+      <w:r>
+        <w:rPr>
+          <w:rFonts w:ascii="Courier New" w:hAnsi="Courier New" w:cs="Courier New"/>
+          <w:sz w:val="20"/>
+          <w:szCs w:val="20"/>
+        </w:rPr>
+        <w:t xml:space="preserve"> camera photo picture experiment</w:t>
+      </w:r>
+    </w:p>
+    <w:p>
+      <w:pPr>
+        <w:spacing w:after="0"/>
+        <w:rPr>
+          <w:rFonts w:ascii="Courier New" w:hAnsi="Courier New" w:cs="Courier New"/>
+          <w:sz w:val="20"/>
+          <w:szCs w:val="20"/>
+        </w:rPr>
+      </w:pPr>
+      <w:r>
+        <w:rPr>
+          <w:rFonts w:ascii="Courier New" w:hAnsi="Courier New" w:cs="Courier New"/>
+          <w:sz w:val="20"/>
+          <w:szCs w:val="20"/>
+        </w:rPr>
+        <w:t xml:space="preserve">        #LOC_lTech_8 = l-tech </w:t>
+      </w:r>
+      <w:proofErr w:type="spellStart"/>
+      <w:r>
+        <w:rPr>
+          <w:rFonts w:ascii="Courier New" w:hAnsi="Courier New" w:cs="Courier New"/>
+          <w:sz w:val="20"/>
+          <w:szCs w:val="20"/>
+        </w:rPr>
+        <w:t>ltech</w:t>
+      </w:r>
+      <w:proofErr w:type="spellEnd"/>
+      <w:r>
+        <w:rPr>
+          <w:rFonts w:ascii="Courier New" w:hAnsi="Courier New" w:cs="Courier New"/>
+          <w:sz w:val="20"/>
+          <w:szCs w:val="20"/>
+        </w:rPr>
+        <w:t xml:space="preserve"> </w:t>
+      </w:r>
+      <w:proofErr w:type="spellStart"/>
+      <w:r>
+        <w:rPr>
+          <w:rFonts w:ascii="Courier New" w:hAnsi="Courier New" w:cs="Courier New"/>
+          <w:sz w:val="20"/>
+          <w:szCs w:val="20"/>
+        </w:rPr>
+        <w:t>lt</w:t>
+      </w:r>
+      <w:proofErr w:type="spellEnd"/>
+      <w:r>
+        <w:rPr>
+          <w:rFonts w:ascii="Courier New" w:hAnsi="Courier New" w:cs="Courier New"/>
+          <w:sz w:val="20"/>
+          <w:szCs w:val="20"/>
+        </w:rPr>
+        <w:t xml:space="preserve"> experiment radiation research rerun re-run reus re-us redo re-do reset re-set science sensor</w:t>
+      </w:r>
+    </w:p>
+    <w:p>
+      <w:pPr>
+        <w:spacing w:after="0"/>
+        <w:rPr>
+          <w:rFonts w:ascii="Courier New" w:hAnsi="Courier New" w:cs="Courier New"/>
+          <w:sz w:val="20"/>
+          <w:szCs w:val="20"/>
+        </w:rPr>
+      </w:pPr>
+      <w:r>
+        <w:rPr>
+          <w:rFonts w:ascii="Courier New" w:hAnsi="Courier New" w:cs="Courier New"/>
+          <w:sz w:val="20"/>
+          <w:szCs w:val="20"/>
+        </w:rPr>
+        <w:t xml:space="preserve">        #LOC_lTech_9 = l-tech </w:t>
+      </w:r>
+      <w:proofErr w:type="spellStart"/>
+      <w:r>
+        <w:rPr>
+          <w:rFonts w:ascii="Courier New" w:hAnsi="Courier New" w:cs="Courier New"/>
+          <w:sz w:val="20"/>
+          <w:szCs w:val="20"/>
+        </w:rPr>
+        <w:t>ltech</w:t>
+      </w:r>
+      <w:proofErr w:type="spellEnd"/>
+      <w:r>
+        <w:rPr>
+          <w:rFonts w:ascii="Courier New" w:hAnsi="Courier New" w:cs="Courier New"/>
+          <w:sz w:val="20"/>
+          <w:szCs w:val="20"/>
+        </w:rPr>
+        <w:t xml:space="preserve"> </w:t>
+      </w:r>
+      <w:proofErr w:type="spellStart"/>
+      <w:r>
+        <w:rPr>
+          <w:rFonts w:ascii="Courier New" w:hAnsi="Courier New" w:cs="Courier New"/>
+          <w:sz w:val="20"/>
+          <w:szCs w:val="20"/>
+        </w:rPr>
+        <w:t>lt</w:t>
+      </w:r>
+      <w:proofErr w:type="spellEnd"/>
+      <w:r>
+        <w:rPr>
+          <w:rFonts w:ascii="Courier New" w:hAnsi="Courier New" w:cs="Courier New"/>
+          <w:sz w:val="20"/>
+          <w:szCs w:val="20"/>
+        </w:rPr>
+        <w:t xml:space="preserve"> antenna radio science experiment</w:t>
+      </w:r>
+    </w:p>
+    <w:p>
+      <w:pPr>
+        <w:spacing w:after="0"/>
+        <w:rPr>
+          <w:rFonts w:ascii="Courier New" w:hAnsi="Courier New" w:cs="Courier New"/>
+          <w:sz w:val="20"/>
+          <w:szCs w:val="20"/>
+        </w:rPr>
+      </w:pPr>
+      <w:r>
+        <w:rPr>
+          <w:rFonts w:ascii="Courier New" w:hAnsi="Courier New" w:cs="Courier New"/>
+          <w:sz w:val="20"/>
+          <w:szCs w:val="20"/>
+        </w:rPr>
+        <w:t xml:space="preserve">        #LOC_lTech_10 = l-tech </w:t>
+      </w:r>
+      <w:proofErr w:type="spellStart"/>
+      <w:r>
+        <w:rPr>
+          <w:rFonts w:ascii="Courier New" w:hAnsi="Courier New" w:cs="Courier New"/>
+          <w:sz w:val="20"/>
+          <w:szCs w:val="20"/>
+        </w:rPr>
+        <w:t>ltech</w:t>
+      </w:r>
+      <w:proofErr w:type="spellEnd"/>
+      <w:r>
+        <w:rPr>
+          <w:rFonts w:ascii="Courier New" w:hAnsi="Courier New" w:cs="Courier New"/>
+          <w:sz w:val="20"/>
+          <w:szCs w:val="20"/>
+        </w:rPr>
+        <w:t xml:space="preserve"> </w:t>
+      </w:r>
+      <w:proofErr w:type="spellStart"/>
+      <w:r>
+        <w:rPr>
+          <w:rFonts w:ascii="Courier New" w:hAnsi="Courier New" w:cs="Courier New"/>
+          <w:sz w:val="20"/>
+          <w:szCs w:val="20"/>
+        </w:rPr>
+        <w:t>lt</w:t>
+      </w:r>
+      <w:proofErr w:type="spellEnd"/>
+      <w:r>
+        <w:rPr>
+          <w:rFonts w:ascii="Courier New" w:hAnsi="Courier New" w:cs="Courier New"/>
+          <w:sz w:val="20"/>
+          <w:szCs w:val="20"/>
+        </w:rPr>
+        <w:t xml:space="preserve"> radio science experiment</w:t>
+      </w:r>
+    </w:p>
+    <w:p>
+      <w:pPr>
+        <w:spacing w:after="0"/>
+        <w:rPr>
+          <w:rFonts w:ascii="Courier New" w:hAnsi="Courier New" w:cs="Courier New"/>
+          <w:sz w:val="20"/>
+          <w:szCs w:val="20"/>
+        </w:rPr>
+      </w:pPr>
+      <w:r>
+        <w:rPr>
+          <w:rFonts w:ascii="Courier New" w:hAnsi="Courier New" w:cs="Courier New"/>
+          <w:sz w:val="20"/>
+          <w:szCs w:val="20"/>
+        </w:rPr>
+        <w:t xml:space="preserve">    }</w:t>
+      </w:r>
+    </w:p>
+    <w:p>
+      <w:pPr>
+        <w:spacing w:after="0"/>
+        <w:rPr>
+          <w:rFonts w:ascii="Courier New" w:hAnsi="Courier New" w:cs="Courier New"/>
+          <w:sz w:val="20"/>
+          <w:szCs w:val="20"/>
+        </w:rPr>
+      </w:pPr>
+      <w:r>
+        <w:rPr>
+          <w:rFonts w:ascii="Courier New" w:hAnsi="Courier New" w:cs="Courier New"/>
+          <w:sz w:val="20"/>
+          <w:szCs w:val="20"/>
+        </w:rPr>
+        <w:t>}</w:t>
+      </w:r>
+    </w:p>
+    <w:p>
+      <w:pPr>
+        <w:spacing w:after="0"/>
+        <w:rPr>
+          <w:rFonts w:ascii="Courier New" w:hAnsi="Courier New" w:cs="Courier New"/>
+          <w:sz w:val="20"/>
+          <w:szCs w:val="20"/>
+        </w:rPr>
+      </w:pPr>
+    </w:p>
+    <w:p>
+      <w:pPr>
+        <w:spacing w:after="0"/>
+        <w:rPr>
+          <w:rFonts w:ascii="Courier New" w:hAnsi="Courier New" w:cs="Courier New"/>
+          <w:sz w:val="20"/>
+          <w:szCs w:val="20"/>
+        </w:rPr>
+      </w:pPr>
     </w:p>
     <w:sectPr>
       <w:pgSz w:w="12240" w:h="15840"/>
@@ -1582,6 +5734,95 @@
 <file path=word/numbering.xml><?xml version="1.0" encoding="utf-8"?>
 <w:numbering xmlns:wpc="http://schemas.microsoft.com/office/word/2010/wordprocessingCanvas" xmlns:cx="http://schemas.microsoft.com/office/drawing/2014/chartex" xmlns:cx1="http://schemas.microsoft.com/office/drawing/2015/9/8/chartex" xmlns:cx2="http://schemas.microsoft.com/office/drawing/2015/10/21/chartex" xmlns:cx3="http://schemas.microsoft.com/office/drawing/2016/5/9/chartex" xmlns:cx4="http://schemas.microsoft.com/office/drawing/2016/5/10/chartex" xmlns:cx5="http://schemas.microsoft.com/office/drawing/2016/5/11/chartex" xmlns:cx6="http://schemas.microsoft.com/office/drawing/2016/5/12/chartex" xmlns:cx7="http://schemas.microsoft.com/office/drawing/2016/5/13/chartex" xmlns:cx8="http://schemas.microsoft.com/office/drawing/2016/5/14/chartex" xmlns:mc="http://schemas.openxmlformats.org/markup-compatibility/2006" xmlns:aink="http://schemas.microsoft.com/office/drawing/2016/ink" xmlns:am3d="http://schemas.microsoft.com/office/drawing/2017/model3d" xmlns:o="urn:schemas-microsoft-com:office:office" xmlns:oel="http://schemas.microsoft.com/office/2019/extlst" xmlns:r="http://schemas.openxmlformats.org/officeDocument/2006/relationships" xmlns:m="http://schemas.openxmlformats.org/officeDocument/2006/math" xmlns:v="urn:schemas-microsoft-com:vml" xmlns:wp14="http://schemas.microsoft.com/office/word/2010/wordprocessingDrawing" xmlns:wp="http://schemas.openxmlformats.org/drawingml/2006/wordprocessingDrawing" xmlns:w10="urn:schemas-microsoft-com:office:word" xmlns:w="http://schemas.openxmlformats.org/wordprocessingml/2006/main" xmlns:w14="http://schemas.microsoft.com/office/word/2010/wordml" xmlns:w15="http://schemas.microsoft.com/office/word/2012/wordml" xmlns:w16cex="http://schemas.microsoft.com/office/word/2018/wordml/cex" xmlns:w16cid="http://schemas.microsoft.com/office/word/2016/wordml/cid" xmlns:w16="http://schemas.microsoft.com/office/word/2018/wordml" xmlns:w16du="http://schemas.microsoft.com/office/word/2023/wordml/word16du" xmlns:w16sdtdh="http://schemas.microsoft.com/office/word/2020/wordml/sdtdatahash" xmlns:w16sdtfl="http://schemas.microsoft.com/office/word/2024/wordml/sdtformatlock" xmlns:w16se="http://schemas.microsoft.com/office/word/2015/wordml/symex" xmlns:wpg="http://schemas.microsoft.com/office/word/2010/wordprocessingGroup" xmlns:wpi="http://schemas.microsoft.com/office/word/2010/wordprocessingInk" xmlns:wne="http://schemas.microsoft.com/office/word/2006/wordml" xmlns:wps="http://schemas.microsoft.com/office/word/2010/wordprocessingShape" mc:Ignorable="w14 w15 w16se w16cid w16 w16cex w16sdtdh w16sdtfl w16du wp14">
   <w:abstractNum w:abstractNumId="0" w15:restartNumberingAfterBreak="0">
+    <w:nsid w:val="1BEE39FF"/>
+    <w:multiLevelType w:val="hybridMultilevel"/>
+    <w:tmpl w:val="85CC60D2"/>
+    <w:lvl w:ilvl="0" w:tplc="0409000F">
+      <w:start w:val="1"/>
+      <w:numFmt w:val="decimal"/>
+      <w:lvlText w:val="%1."/>
+      <w:lvlJc w:val="left"/>
+      <w:pPr>
+        <w:ind w:left="720" w:hanging="360"/>
+      </w:pPr>
+      <w:rPr>
+        <w:rFonts w:hint="default"/>
+      </w:rPr>
+    </w:lvl>
+    <w:lvl w:ilvl="1" w:tplc="04090019" w:tentative="1">
+      <w:start w:val="1"/>
+      <w:numFmt w:val="lowerLetter"/>
+      <w:lvlText w:val="%2."/>
+      <w:lvlJc w:val="left"/>
+      <w:pPr>
+        <w:ind w:left="1440" w:hanging="360"/>
+      </w:pPr>
+    </w:lvl>
+    <w:lvl w:ilvl="2" w:tplc="0409001B" w:tentative="1">
+      <w:start w:val="1"/>
+      <w:numFmt w:val="lowerRoman"/>
+      <w:lvlText w:val="%3."/>
+      <w:lvlJc w:val="right"/>
+      <w:pPr>
+        <w:ind w:left="2160" w:hanging="180"/>
+      </w:pPr>
+    </w:lvl>
+    <w:lvl w:ilvl="3" w:tplc="0409000F" w:tentative="1">
+      <w:start w:val="1"/>
+      <w:numFmt w:val="decimal"/>
+      <w:lvlText w:val="%4."/>
+      <w:lvlJc w:val="left"/>
+      <w:pPr>
+        <w:ind w:left="2880" w:hanging="360"/>
+      </w:pPr>
+    </w:lvl>
+    <w:lvl w:ilvl="4" w:tplc="04090019" w:tentative="1">
+      <w:start w:val="1"/>
+      <w:numFmt w:val="lowerLetter"/>
+      <w:lvlText w:val="%5."/>
+      <w:lvlJc w:val="left"/>
+      <w:pPr>
+        <w:ind w:left="3600" w:hanging="360"/>
+      </w:pPr>
+    </w:lvl>
+    <w:lvl w:ilvl="5" w:tplc="0409001B" w:tentative="1">
+      <w:start w:val="1"/>
+      <w:numFmt w:val="lowerRoman"/>
+      <w:lvlText w:val="%6."/>
+      <w:lvlJc w:val="right"/>
+      <w:pPr>
+        <w:ind w:left="4320" w:hanging="180"/>
+      </w:pPr>
+    </w:lvl>
+    <w:lvl w:ilvl="6" w:tplc="0409000F" w:tentative="1">
+      <w:start w:val="1"/>
+      <w:numFmt w:val="decimal"/>
+      <w:lvlText w:val="%7."/>
+      <w:lvlJc w:val="left"/>
+      <w:pPr>
+        <w:ind w:left="5040" w:hanging="360"/>
+      </w:pPr>
+    </w:lvl>
+    <w:lvl w:ilvl="7" w:tplc="04090019" w:tentative="1">
+      <w:start w:val="1"/>
+      <w:numFmt w:val="lowerLetter"/>
+      <w:lvlText w:val="%8."/>
+      <w:lvlJc w:val="left"/>
+      <w:pPr>
+        <w:ind w:left="5760" w:hanging="360"/>
+      </w:pPr>
+    </w:lvl>
+    <w:lvl w:ilvl="8" w:tplc="0409001B" w:tentative="1">
+      <w:start w:val="1"/>
+      <w:numFmt w:val="lowerRoman"/>
+      <w:lvlText w:val="%9."/>
+      <w:lvlJc w:val="right"/>
+      <w:pPr>
+        <w:ind w:left="6480" w:hanging="180"/>
+      </w:pPr>
+    </w:lvl>
+  </w:abstractNum>
+  <w:abstractNum w:abstractNumId="1" w15:restartNumberingAfterBreak="0">
     <w:nsid w:val="3F9623F7"/>
     <w:multiLevelType w:val="hybridMultilevel"/>
     <w:tmpl w:val="CFA20944"/>
@@ -1693,7 +5934,7 @@
       </w:rPr>
     </w:lvl>
   </w:abstractNum>
-  <w:abstractNum w:abstractNumId="1" w15:restartNumberingAfterBreak="0">
+  <w:abstractNum w:abstractNumId="2" w15:restartNumberingAfterBreak="0">
     <w:nsid w:val="77E72E9E"/>
     <w:multiLevelType w:val="hybridMultilevel"/>
     <w:tmpl w:val="249494C6"/>
@@ -1807,10 +6048,13 @@
     </w:lvl>
   </w:abstractNum>
   <w:num w:numId="1" w16cid:durableId="111485792">
-    <w:abstractNumId w:val="0"/>
+    <w:abstractNumId w:val="1"/>
   </w:num>
   <w:num w:numId="2" w16cid:durableId="1721904900">
-    <w:abstractNumId w:val="1"/>
+    <w:abstractNumId w:val="2"/>
+  </w:num>
+  <w:num w:numId="3" w16cid:durableId="1822694025">
+    <w:abstractNumId w:val="0"/>
   </w:num>
 </w:numbering>
 </file>
@@ -2215,6 +6459,7 @@
   <w:style w:type="paragraph" w:default="1" w:styleId="Normal">
     <w:name w:val="Normal"/>
     <w:qFormat/>
+    <w:rsid w:val="00380C87"/>
   </w:style>
   <w:style w:type="paragraph" w:styleId="Heading1">
     <w:name w:val="heading 1"/>

</xml_diff>

<commit_message>
Better version file & version file processing
More cleanup
</commit_message>
<xml_diff>
--- a/Docs/Instructions.docx
+++ b/Docs/Instructions.docx
@@ -847,13 +847,14 @@
         <w:t xml:space="preserve"> NOT</w:t>
       </w:r>
       <w:r>
+        <w:t xml:space="preserve"> recommend</w:t>
+      </w:r>
+      <w:r>
         <w:t xml:space="preserve"> </w:t>
       </w:r>
-      <w:proofErr w:type="gramStart"/>
       <w:r>
         <w:t>copying</w:t>
       </w:r>
-      <w:proofErr w:type="gramEnd"/>
       <w:r>
         <w:t xml:space="preserve"> it to the top directory/folder of the mod</w:t>
       </w:r>
@@ -3309,6 +3310,7 @@
   <w:style w:type="character" w:default="1" w:styleId="DefaultParagraphFont">
     <w:name w:val="Default Paragraph Font"/>
     <w:uiPriority w:val="1"/>
+    <w:semiHidden/>
     <w:unhideWhenUsed/>
   </w:style>
   <w:style w:type="table" w:default="1" w:styleId="TableNormal">

</xml_diff>

<commit_message>
Fixed syntax error in localization.sh
	Added check for HTML color strings:  <color=...>  & </color> in code
	Add test for numeric format strings, will not work on cases where the format string is embedded in other text.
	Add default options to ini for most cli options
</commit_message>
<xml_diff>
--- a/Docs/Instructions.docx
+++ b/Docs/Instructions.docx
@@ -698,39 +698,7 @@
     </w:p>
     <w:p>
       <w:r>
-        <w:t xml:space="preserve">There have been at least two utilities written over the years to address this.  The first, written </w:t>
-      </w:r>
-      <w:proofErr w:type="gramStart"/>
-      <w:r>
-        <w:t>by @</w:t>
-      </w:r>
-      <w:proofErr w:type="gramEnd"/>
-      <w:r>
-        <w:t xml:space="preserve">Dr. jet, is a python script that only localizes part file, science descriptions and </w:t>
-      </w:r>
-      <w:proofErr w:type="spellStart"/>
-      <w:r>
-        <w:t>ModuleManager</w:t>
-      </w:r>
-      <w:proofErr w:type="spellEnd"/>
-      <w:r>
-        <w:t xml:space="preserve"> patches.  The second, written by @IgnorZ, is more </w:t>
-      </w:r>
-      <w:proofErr w:type="gramStart"/>
-      <w:r>
-        <w:t>ambitious,  in</w:t>
-      </w:r>
-      <w:proofErr w:type="gramEnd"/>
-      <w:r>
-        <w:t xml:space="preserve"> that it works as a mod, and does more, reading the game database to extract strings.  However, it also does not touch any </w:t>
-      </w:r>
-      <w:proofErr w:type="spellStart"/>
-      <w:r>
-        <w:t>CSharp</w:t>
-      </w:r>
-      <w:proofErr w:type="spellEnd"/>
-      <w:r>
-        <w:t xml:space="preserve"> code in any of the mods.</w:t>
+        <w:t>There have been at least two utilities written over the years to address this.  The first, written by @Dr. jet, is a python script that only localizes part file, science descriptions and ModuleManager patches.  The second, written by @IgnorZ, is more ambitious,  in that it works as a mod, and does more, reading the game database to extract strings.  However, it also does not touch any CSharp code in any of the mods.</w:t>
       </w:r>
     </w:p>
     <w:p>
@@ -772,15 +740,7 @@
         <w:t xml:space="preserve">This </w:t>
       </w:r>
       <w:r>
-        <w:t>tool scans `.cs` and `.</w:t>
-      </w:r>
-      <w:proofErr w:type="spellStart"/>
-      <w:r>
-        <w:t>cfg</w:t>
-      </w:r>
-      <w:proofErr w:type="spellEnd"/>
-      <w:r>
-        <w:t>` files for localizable strings and generates:</w:t>
+        <w:t>tool scans `.cs` and `.cfg` files for localizable strings and generates:</w:t>
       </w:r>
     </w:p>
     <w:p>
@@ -792,15 +752,7 @@
         </w:numPr>
       </w:pPr>
       <w:r>
-        <w:t>`Localization/</w:t>
-      </w:r>
-      <w:proofErr w:type="spellStart"/>
-      <w:r>
-        <w:t>en-us.cfg</w:t>
-      </w:r>
-      <w:proofErr w:type="spellEnd"/>
-      <w:r>
-        <w:t>` – for use in KSP</w:t>
+        <w:t>`Localization/en-us.cfg` – for use in KSP</w:t>
       </w:r>
     </w:p>
     <w:p>
@@ -839,15 +791,7 @@
         <w:t>The o</w:t>
       </w:r>
       <w:r>
-        <w:t>riginal files are backed up to &lt;file&gt;.</w:t>
-      </w:r>
-      <w:proofErr w:type="spellStart"/>
-      <w:r>
-        <w:t>bak</w:t>
-      </w:r>
-      <w:proofErr w:type="spellEnd"/>
-      <w:r>
-        <w:t xml:space="preserve"> file for easy reverts</w:t>
+        <w:t>riginal files are backed up to &lt;file&gt;.bak file for easy reverts</w:t>
       </w:r>
     </w:p>
     <w:p>
@@ -872,31 +816,10 @@
       </w:pPr>
       <w:r>
         <w:lastRenderedPageBreak/>
-        <w:t xml:space="preserve">This is run as a command line script.  It’s written </w:t>
-      </w:r>
-      <w:proofErr w:type="gramStart"/>
-      <w:r>
-        <w:t>in</w:t>
-      </w:r>
-      <w:proofErr w:type="gramEnd"/>
-      <w:r>
-        <w:t xml:space="preserve"> </w:t>
-      </w:r>
-      <w:proofErr w:type="spellStart"/>
-      <w:proofErr w:type="gramStart"/>
-      <w:r>
-        <w:t>CSharp</w:t>
-      </w:r>
-      <w:proofErr w:type="spellEnd"/>
-      <w:r>
-        <w:t xml:space="preserve">,  </w:t>
-      </w:r>
-      <w:r>
-        <w:t>as</w:t>
-      </w:r>
-      <w:proofErr w:type="gramEnd"/>
-      <w:r>
-        <w:t xml:space="preserve"> a .NET 8 program.</w:t>
+        <w:t xml:space="preserve">This is run as a command line script.  It’s written in CSharp,  </w:t>
+      </w:r>
+      <w:r>
+        <w:t>as a .NET 8 program.</w:t>
       </w:r>
     </w:p>
     <w:p>
@@ -923,13 +846,14 @@
     </w:p>
     <w:p>
       <w:r>
-        <w:t xml:space="preserve">Download release zip file and unpack it somewhere.  The zip file will contain a folder called </w:t>
-      </w:r>
-      <w:proofErr w:type="spellStart"/>
-      <w:r>
-        <w:t>KSPLocalizer</w:t>
-      </w:r>
-      <w:proofErr w:type="spellEnd"/>
+        <w:t xml:space="preserve">Download </w:t>
+      </w:r>
+      <w:r>
+        <w:t xml:space="preserve">the </w:t>
+      </w:r>
+      <w:r>
+        <w:t>release zip file and unpack it somewhere.  The zip file will contain a folder called KSPLocalizer</w:t>
+      </w:r>
       <w:r>
         <w:t>.</w:t>
       </w:r>
@@ -1030,7 +954,6 @@
         <w:tab/>
         <w:t xml:space="preserve">The zip file will contain a folder called </w:t>
       </w:r>
-      <w:proofErr w:type="spellStart"/>
       <w:r>
         <w:rPr>
           <w:b/>
@@ -1038,7 +961,6 @@
         </w:rPr>
         <w:t>KSPLocalizer</w:t>
       </w:r>
-      <w:proofErr w:type="spellEnd"/>
       <w:r>
         <w:t xml:space="preserve">. </w:t>
       </w:r>
@@ -1089,9 +1011,6 @@
       </w:r>
       <w:r>
         <w:tab/>
-      </w:r>
-      <w:proofErr w:type="gramStart"/>
-      <w:r>
         <w:t>localizer.cmd</w:t>
       </w:r>
       <w:r>
@@ -1101,25 +1020,18 @@
         <w:tab/>
       </w:r>
       <w:r>
-        <w:t>(</w:t>
-      </w:r>
-      <w:proofErr w:type="gramEnd"/>
-      <w:r>
-        <w:t>for use on Windows)</w:t>
-      </w:r>
-    </w:p>
-    <w:p>
-      <w:pPr>
-        <w:spacing w:after="0"/>
-      </w:pPr>
-      <w:r>
-        <w:tab/>
-      </w:r>
-      <w:r>
-        <w:tab/>
-      </w:r>
-      <w:proofErr w:type="gramStart"/>
-      <w:r>
+        <w:t>(for use on Windows)</w:t>
+      </w:r>
+    </w:p>
+    <w:p>
+      <w:pPr>
+        <w:spacing w:after="0"/>
+      </w:pPr>
+      <w:r>
+        <w:tab/>
+      </w:r>
+      <w:r>
+        <w:tab/>
         <w:t>localizer.sh</w:t>
       </w:r>
       <w:r>
@@ -1129,11 +1041,7 @@
         <w:tab/>
       </w:r>
       <w:r>
-        <w:t>(</w:t>
-      </w:r>
-      <w:proofErr w:type="gramEnd"/>
-      <w:r>
-        <w:t>for use on Mac or Linux)</w:t>
+        <w:t>(for use on Mac or Linux)</w:t>
       </w:r>
     </w:p>
     <w:p>
@@ -1204,113 +1112,71 @@
           <w:rFonts w:ascii="Courier New" w:hAnsi="Courier New" w:cs="Courier New"/>
         </w:rPr>
         <w:tab/>
-        <w:t xml:space="preserve">cd </w:t>
-      </w:r>
-      <w:proofErr w:type="spellStart"/>
-      <w:r>
-        <w:rPr>
-          <w:rFonts w:ascii="Courier New" w:hAnsi="Courier New" w:cs="Courier New"/>
-        </w:rPr>
-        <w:t>KSPLocalizer</w:t>
-      </w:r>
-      <w:proofErr w:type="spellEnd"/>
-    </w:p>
-    <w:p>
-      <w:pPr>
-        <w:spacing w:after="0"/>
-        <w:rPr>
-          <w:rFonts w:ascii="Courier New" w:hAnsi="Courier New" w:cs="Courier New"/>
-        </w:rPr>
-      </w:pPr>
-      <w:r>
-        <w:rPr>
-          <w:rFonts w:ascii="Courier New" w:hAnsi="Courier New" w:cs="Courier New"/>
-        </w:rPr>
-        <w:tab/>
-      </w:r>
-      <w:r>
-        <w:rPr>
-          <w:rFonts w:ascii="Courier New" w:hAnsi="Courier New" w:cs="Courier New"/>
-        </w:rPr>
-        <w:tab/>
-      </w:r>
-      <w:proofErr w:type="spellStart"/>
-      <w:r>
-        <w:rPr>
-          <w:rFonts w:ascii="Courier New" w:hAnsi="Courier New" w:cs="Courier New"/>
-        </w:rPr>
-        <w:t>chmod</w:t>
-      </w:r>
-      <w:proofErr w:type="spellEnd"/>
-      <w:r>
-        <w:rPr>
-          <w:rFonts w:ascii="Courier New" w:hAnsi="Courier New" w:cs="Courier New"/>
-        </w:rPr>
-        <w:t xml:space="preserve"> -x *</w:t>
-      </w:r>
-    </w:p>
-    <w:p>
-      <w:pPr>
-        <w:spacing w:after="0"/>
-        <w:rPr>
-          <w:rFonts w:ascii="Courier New" w:hAnsi="Courier New" w:cs="Courier New"/>
-        </w:rPr>
-      </w:pPr>
-      <w:r>
-        <w:rPr>
-          <w:rFonts w:ascii="Courier New" w:hAnsi="Courier New" w:cs="Courier New"/>
-        </w:rPr>
-        <w:tab/>
-      </w:r>
-      <w:r>
-        <w:rPr>
-          <w:rFonts w:ascii="Courier New" w:hAnsi="Courier New" w:cs="Courier New"/>
-        </w:rPr>
-        <w:tab/>
-      </w:r>
-      <w:proofErr w:type="spellStart"/>
-      <w:r>
-        <w:rPr>
-          <w:rFonts w:ascii="Courier New" w:hAnsi="Courier New" w:cs="Courier New"/>
-        </w:rPr>
-        <w:t>chmod</w:t>
-      </w:r>
-      <w:proofErr w:type="spellEnd"/>
-      <w:r>
-        <w:rPr>
-          <w:rFonts w:ascii="Courier New" w:hAnsi="Courier New" w:cs="Courier New"/>
-        </w:rPr>
-        <w:t xml:space="preserve"> 755 localizer.sh</w:t>
-      </w:r>
-    </w:p>
-    <w:p>
-      <w:pPr>
-        <w:spacing w:after="0"/>
-        <w:rPr>
-          <w:rFonts w:ascii="Courier New" w:hAnsi="Courier New" w:cs="Courier New"/>
-        </w:rPr>
-      </w:pPr>
-      <w:r>
-        <w:rPr>
-          <w:rFonts w:ascii="Courier New" w:hAnsi="Courier New" w:cs="Courier New"/>
-        </w:rPr>
-        <w:tab/>
-      </w:r>
-      <w:r>
-        <w:rPr>
-          <w:rFonts w:ascii="Courier New" w:hAnsi="Courier New" w:cs="Courier New"/>
-        </w:rPr>
-        <w:tab/>
-        <w:t>dos2</w:t>
-      </w:r>
-      <w:proofErr w:type="gramStart"/>
-      <w:r>
-        <w:rPr>
-          <w:rFonts w:ascii="Courier New" w:hAnsi="Courier New" w:cs="Courier New"/>
-        </w:rPr>
-        <w:t>unix  localizer.sh</w:t>
-      </w:r>
-      <w:proofErr w:type="gramEnd"/>
+        <w:t>cd KSPLocalizer</w:t>
+      </w:r>
+    </w:p>
+    <w:p>
+      <w:pPr>
+        <w:spacing w:after="0"/>
+        <w:rPr>
+          <w:rFonts w:ascii="Courier New" w:hAnsi="Courier New" w:cs="Courier New"/>
+        </w:rPr>
+      </w:pPr>
+      <w:r>
+        <w:rPr>
+          <w:rFonts w:ascii="Courier New" w:hAnsi="Courier New" w:cs="Courier New"/>
+        </w:rPr>
+        <w:tab/>
+      </w:r>
+      <w:r>
+        <w:rPr>
+          <w:rFonts w:ascii="Courier New" w:hAnsi="Courier New" w:cs="Courier New"/>
+        </w:rPr>
+        <w:tab/>
+        <w:t>chmod -x *</w:t>
+      </w:r>
+    </w:p>
+    <w:p>
+      <w:pPr>
+        <w:spacing w:after="0"/>
+        <w:rPr>
+          <w:rFonts w:ascii="Courier New" w:hAnsi="Courier New" w:cs="Courier New"/>
+        </w:rPr>
+      </w:pPr>
+      <w:r>
+        <w:rPr>
+          <w:rFonts w:ascii="Courier New" w:hAnsi="Courier New" w:cs="Courier New"/>
+        </w:rPr>
+        <w:tab/>
+      </w:r>
+      <w:r>
+        <w:rPr>
+          <w:rFonts w:ascii="Courier New" w:hAnsi="Courier New" w:cs="Courier New"/>
+        </w:rPr>
+        <w:tab/>
+        <w:t>chmod 755 localizer.sh</w:t>
+      </w:r>
+    </w:p>
+    <w:p>
+      <w:pPr>
+        <w:spacing w:after="0"/>
+        <w:rPr>
+          <w:rFonts w:ascii="Courier New" w:hAnsi="Courier New" w:cs="Courier New"/>
+        </w:rPr>
+      </w:pPr>
+      <w:r>
+        <w:rPr>
+          <w:rFonts w:ascii="Courier New" w:hAnsi="Courier New" w:cs="Courier New"/>
+        </w:rPr>
+        <w:tab/>
+      </w:r>
+      <w:r>
+        <w:rPr>
+          <w:rFonts w:ascii="Courier New" w:hAnsi="Courier New" w:cs="Courier New"/>
+        </w:rPr>
+        <w:tab/>
+        <w:t>dos2unix  localizer.sh</w:t>
+      </w:r>
     </w:p>
     <w:p>
       <w:pPr>
@@ -1351,31 +1217,21 @@
         <w:spacing w:after="0"/>
       </w:pPr>
       <w:r>
-        <w:t xml:space="preserve">Since this is a .Net 8.8 program an additional </w:t>
-      </w:r>
-      <w:proofErr w:type="spellStart"/>
-      <w:r>
-        <w:t>linux</w:t>
-      </w:r>
-      <w:proofErr w:type="spellEnd"/>
-      <w:r>
-        <w:t xml:space="preserve"> package is needed in order </w:t>
-      </w:r>
-    </w:p>
-    <w:p>
-      <w:pPr>
-        <w:spacing w:after="0"/>
-      </w:pPr>
-      <w:r>
-        <w:t xml:space="preserve">to run this on Linux.  How to </w:t>
-      </w:r>
-      <w:proofErr w:type="gramStart"/>
-      <w:r>
-        <w:t>install</w:t>
-      </w:r>
-      <w:proofErr w:type="gramEnd"/>
-      <w:r>
-        <w:t xml:space="preserve"> will depend on the version of Linux</w:t>
+        <w:t>Since this is a .Net 8.</w:t>
+      </w:r>
+      <w:r>
+        <w:t>0</w:t>
+      </w:r>
+      <w:r>
+        <w:t xml:space="preserve"> program an additional linux package is needed in order </w:t>
+      </w:r>
+    </w:p>
+    <w:p>
+      <w:pPr>
+        <w:spacing w:after="0"/>
+      </w:pPr>
+      <w:r>
+        <w:t>to run this on Linux.  How to install will depend on the version of Linux</w:t>
       </w:r>
     </w:p>
     <w:p>
@@ -1445,41 +1301,13 @@
       <w:r>
         <w:tab/>
       </w:r>
-      <w:proofErr w:type="spellStart"/>
-      <w:r>
-        <w:rPr>
-          <w:rFonts w:ascii="Courier New" w:hAnsi="Courier New" w:cs="Courier New"/>
-          <w:sz w:val="18"/>
-          <w:szCs w:val="18"/>
-        </w:rPr>
-        <w:t>sudo</w:t>
-      </w:r>
-      <w:proofErr w:type="spellEnd"/>
-      <w:r>
-        <w:rPr>
-          <w:rFonts w:ascii="Courier New" w:hAnsi="Courier New" w:cs="Courier New"/>
-          <w:sz w:val="18"/>
-          <w:szCs w:val="18"/>
-        </w:rPr>
-        <w:t xml:space="preserve"> apt-get update &amp;&amp; </w:t>
-      </w:r>
-      <w:proofErr w:type="spellStart"/>
-      <w:r>
-        <w:rPr>
-          <w:rFonts w:ascii="Courier New" w:hAnsi="Courier New" w:cs="Courier New"/>
-          <w:sz w:val="18"/>
-          <w:szCs w:val="18"/>
-        </w:rPr>
-        <w:t>sudo</w:t>
-      </w:r>
-      <w:proofErr w:type="spellEnd"/>
-      <w:r>
-        <w:rPr>
-          <w:rFonts w:ascii="Courier New" w:hAnsi="Courier New" w:cs="Courier New"/>
-          <w:sz w:val="18"/>
-          <w:szCs w:val="18"/>
-        </w:rPr>
-        <w:t xml:space="preserve"> apt-get install -y dotnet-sdk-8.0</w:t>
+      <w:r>
+        <w:rPr>
+          <w:rFonts w:ascii="Courier New" w:hAnsi="Courier New" w:cs="Courier New"/>
+          <w:sz w:val="18"/>
+          <w:szCs w:val="18"/>
+        </w:rPr>
+        <w:t>sudo apt-get update &amp;&amp; sudo apt-get install -y dotnet-sdk-8.0</w:t>
       </w:r>
     </w:p>
     <w:p>
@@ -1497,1299 +1325,607 @@
       <w:r>
         <w:tab/>
       </w:r>
-      <w:proofErr w:type="spellStart"/>
-      <w:r>
-        <w:rPr>
-          <w:rFonts w:ascii="Courier New" w:hAnsi="Courier New" w:cs="Courier New"/>
-          <w:sz w:val="18"/>
-          <w:szCs w:val="18"/>
-        </w:rPr>
-        <w:t>sudo</w:t>
-      </w:r>
-      <w:proofErr w:type="spellEnd"/>
-      <w:r>
-        <w:rPr>
-          <w:rFonts w:ascii="Courier New" w:hAnsi="Courier New" w:cs="Courier New"/>
-          <w:sz w:val="18"/>
-          <w:szCs w:val="18"/>
-        </w:rPr>
+      <w:r>
+        <w:rPr>
+          <w:rFonts w:ascii="Courier New" w:hAnsi="Courier New" w:cs="Courier New"/>
+          <w:sz w:val="18"/>
+          <w:szCs w:val="18"/>
+        </w:rPr>
+        <w:t>sudo apk add dotnet8-sdk</w:t>
+      </w:r>
+    </w:p>
+    <w:p>
+      <w:pPr>
+        <w:spacing w:after="0"/>
+      </w:pPr>
+      <w:r>
+        <w:t>CentOS Stream 8, 9</w:t>
+      </w:r>
+      <w:r>
+        <w:tab/>
+      </w:r>
+      <w:r>
+        <w:rPr>
+          <w:rFonts w:ascii="Courier New" w:hAnsi="Courier New" w:cs="Courier New"/>
+          <w:sz w:val="18"/>
+          <w:szCs w:val="18"/>
+        </w:rPr>
+        <w:t>sudo dnf install dotnet-runtime-8.0</w:t>
+      </w:r>
+    </w:p>
+    <w:p>
+      <w:pPr>
+        <w:spacing w:after="0"/>
+        <w:rPr>
+          <w:rFonts w:ascii="Courier New" w:hAnsi="Courier New" w:cs="Courier New"/>
+          <w:sz w:val="18"/>
+          <w:szCs w:val="18"/>
+        </w:rPr>
+      </w:pPr>
+      <w:r>
+        <w:t>RHEL 8, 9</w:t>
+      </w:r>
+      <w:r>
+        <w:tab/>
+      </w:r>
+      <w:r>
+        <w:tab/>
+      </w:r>
+      <w:r>
+        <w:rPr>
+          <w:rFonts w:ascii="Courier New" w:hAnsi="Courier New" w:cs="Courier New"/>
+          <w:sz w:val="18"/>
+          <w:szCs w:val="18"/>
+        </w:rPr>
+        <w:t>sudo dnf install dotnet-runtime-8.0</w:t>
+      </w:r>
+    </w:p>
+    <w:p>
+      <w:pPr>
+        <w:spacing w:after="0"/>
+      </w:pPr>
+    </w:p>
+    <w:p>
+      <w:pPr>
+        <w:spacing w:after="0"/>
+        <w:rPr>
+          <w:rFonts w:ascii="Courier New" w:hAnsi="Courier New" w:cs="Courier New"/>
+          <w:sz w:val="18"/>
+          <w:szCs w:val="18"/>
+        </w:rPr>
+      </w:pPr>
+      <w:r>
+        <w:t>Debian 12</w:t>
+      </w:r>
+      <w:r>
+        <w:tab/>
+      </w:r>
+      <w:r>
+        <w:tab/>
+      </w:r>
+      <w:r>
+        <w:rPr>
+          <w:rFonts w:ascii="Courier New" w:hAnsi="Courier New" w:cs="Courier New"/>
+          <w:sz w:val="18"/>
+          <w:szCs w:val="18"/>
+        </w:rPr>
+        <w:t>wget https://packages.microsoft.com/config/debian/12/packages-microsoft-prod.deb -O packages-microsoft-prod.deb</w:t>
+      </w:r>
+    </w:p>
+    <w:p>
+      <w:pPr>
+        <w:spacing w:after="0"/>
+        <w:rPr>
+          <w:rFonts w:ascii="Courier New" w:hAnsi="Courier New" w:cs="Courier New"/>
+          <w:sz w:val="18"/>
+          <w:szCs w:val="18"/>
+        </w:rPr>
+      </w:pPr>
+      <w:r>
+        <w:rPr>
+          <w:rFonts w:ascii="Courier New" w:hAnsi="Courier New" w:cs="Courier New"/>
+          <w:sz w:val="18"/>
+          <w:szCs w:val="18"/>
+        </w:rPr>
+        <w:tab/>
+      </w:r>
+      <w:r>
+        <w:rPr>
+          <w:rFonts w:ascii="Courier New" w:hAnsi="Courier New" w:cs="Courier New"/>
+          <w:sz w:val="18"/>
+          <w:szCs w:val="18"/>
+        </w:rPr>
+        <w:tab/>
+      </w:r>
+      <w:r>
+        <w:rPr>
+          <w:rFonts w:ascii="Courier New" w:hAnsi="Courier New" w:cs="Courier New"/>
+          <w:sz w:val="18"/>
+          <w:szCs w:val="18"/>
+        </w:rPr>
+        <w:tab/>
+        <w:t>sudo dpkg -i packages-microsoft-prod.deb</w:t>
+      </w:r>
+    </w:p>
+    <w:p>
+      <w:pPr>
+        <w:spacing w:after="0"/>
+        <w:rPr>
+          <w:rFonts w:ascii="Courier New" w:hAnsi="Courier New" w:cs="Courier New"/>
+          <w:sz w:val="18"/>
+          <w:szCs w:val="18"/>
+        </w:rPr>
+      </w:pPr>
+      <w:r>
+        <w:rPr>
+          <w:rFonts w:ascii="Courier New" w:hAnsi="Courier New" w:cs="Courier New"/>
+          <w:sz w:val="18"/>
+          <w:szCs w:val="18"/>
+        </w:rPr>
+        <w:tab/>
+      </w:r>
+      <w:r>
+        <w:rPr>
+          <w:rFonts w:ascii="Courier New" w:hAnsi="Courier New" w:cs="Courier New"/>
+          <w:sz w:val="18"/>
+          <w:szCs w:val="18"/>
+        </w:rPr>
+        <w:tab/>
+      </w:r>
+      <w:r>
+        <w:rPr>
+          <w:rFonts w:ascii="Courier New" w:hAnsi="Courier New" w:cs="Courier New"/>
+          <w:sz w:val="18"/>
+          <w:szCs w:val="18"/>
+        </w:rPr>
+        <w:tab/>
+        <w:t>rm packages-microsoft-prod.deb</w:t>
+      </w:r>
+    </w:p>
+    <w:p>
+      <w:pPr>
+        <w:spacing w:after="0"/>
+        <w:rPr>
+          <w:rFonts w:ascii="Courier New" w:hAnsi="Courier New" w:cs="Courier New"/>
+          <w:sz w:val="18"/>
+          <w:szCs w:val="18"/>
+        </w:rPr>
+      </w:pPr>
+      <w:r>
+        <w:rPr>
+          <w:rFonts w:ascii="Courier New" w:hAnsi="Courier New" w:cs="Courier New"/>
+          <w:sz w:val="18"/>
+          <w:szCs w:val="18"/>
+        </w:rPr>
+        <w:tab/>
+      </w:r>
+      <w:r>
+        <w:rPr>
+          <w:rFonts w:ascii="Courier New" w:hAnsi="Courier New" w:cs="Courier New"/>
+          <w:sz w:val="18"/>
+          <w:szCs w:val="18"/>
+        </w:rPr>
+        <w:tab/>
+      </w:r>
+      <w:r>
+        <w:rPr>
+          <w:rFonts w:ascii="Courier New" w:hAnsi="Courier New" w:cs="Courier New"/>
+          <w:sz w:val="18"/>
+          <w:szCs w:val="18"/>
+        </w:rPr>
+        <w:tab/>
+        <w:t>sudo apt-get update &amp;&amp; sudo apt-get install -y dotnet-sdk-8.0</w:t>
+      </w:r>
+    </w:p>
+    <w:p>
+      <w:pPr>
+        <w:spacing w:after="0"/>
+      </w:pPr>
+      <w:r>
+        <w:tab/>
+      </w:r>
+    </w:p>
+    <w:p>
+      <w:pPr>
+        <w:spacing w:after="0"/>
+        <w:rPr>
+          <w:rFonts w:ascii="Courier New" w:hAnsi="Courier New" w:cs="Courier New"/>
+          <w:sz w:val="18"/>
+          <w:szCs w:val="18"/>
+        </w:rPr>
+      </w:pPr>
+      <w:r>
+        <w:t>Fedora 40, 41</w:t>
+      </w:r>
+      <w:r>
+        <w:tab/>
+      </w:r>
+      <w:r>
+        <w:tab/>
+      </w:r>
+      <w:r>
+        <w:rPr>
+          <w:rFonts w:ascii="Courier New" w:hAnsi="Courier New" w:cs="Courier New"/>
+          <w:sz w:val="18"/>
+          <w:szCs w:val="18"/>
+        </w:rPr>
+        <w:t>sudo dnf install dotnet-runtime-8.0</w:t>
+      </w:r>
+    </w:p>
+    <w:p>
+      <w:pPr>
+        <w:spacing w:after="0"/>
+      </w:pPr>
+    </w:p>
+    <w:p>
+      <w:pPr>
+        <w:spacing w:after="0"/>
+        <w:rPr>
+          <w:rFonts w:ascii="Courier New" w:hAnsi="Courier New" w:cs="Courier New"/>
+          <w:sz w:val="18"/>
+          <w:szCs w:val="18"/>
+        </w:rPr>
+      </w:pPr>
+      <w:r>
+        <w:t>openSUSE Leap 15</w:t>
+      </w:r>
+      <w:r>
+        <w:tab/>
+      </w:r>
+      <w:r>
+        <w:rPr>
+          <w:rFonts w:ascii="Courier New" w:hAnsi="Courier New" w:cs="Courier New"/>
+          <w:sz w:val="18"/>
+          <w:szCs w:val="18"/>
+        </w:rPr>
+        <w:t>sudo zypper install libicu</w:t>
+      </w:r>
+    </w:p>
+    <w:p>
+      <w:pPr>
+        <w:spacing w:after="0"/>
+        <w:rPr>
+          <w:rFonts w:ascii="Courier New" w:hAnsi="Courier New" w:cs="Courier New"/>
+          <w:sz w:val="18"/>
+          <w:szCs w:val="18"/>
+        </w:rPr>
+      </w:pPr>
+      <w:r>
+        <w:rPr>
+          <w:rFonts w:ascii="Courier New" w:hAnsi="Courier New" w:cs="Courier New"/>
+          <w:sz w:val="18"/>
+          <w:szCs w:val="18"/>
+        </w:rPr>
+        <w:tab/>
+      </w:r>
+      <w:r>
+        <w:rPr>
+          <w:rFonts w:ascii="Courier New" w:hAnsi="Courier New" w:cs="Courier New"/>
+          <w:sz w:val="18"/>
+          <w:szCs w:val="18"/>
+        </w:rPr>
+        <w:tab/>
+      </w:r>
+      <w:r>
+        <w:rPr>
+          <w:rFonts w:ascii="Courier New" w:hAnsi="Courier New" w:cs="Courier New"/>
+          <w:sz w:val="18"/>
+          <w:szCs w:val="18"/>
+        </w:rPr>
+        <w:tab/>
+        <w:t>sudo rpm --import https://packages.microsoft.com/keys/microsoft.asc</w:t>
+      </w:r>
+    </w:p>
+    <w:p>
+      <w:pPr>
+        <w:spacing w:after="0"/>
+        <w:rPr>
+          <w:rFonts w:ascii="Courier New" w:hAnsi="Courier New" w:cs="Courier New"/>
+          <w:sz w:val="18"/>
+          <w:szCs w:val="18"/>
+        </w:rPr>
+      </w:pPr>
+      <w:r>
+        <w:rPr>
+          <w:rFonts w:ascii="Courier New" w:hAnsi="Courier New" w:cs="Courier New"/>
+          <w:sz w:val="18"/>
+          <w:szCs w:val="18"/>
+        </w:rPr>
+        <w:tab/>
+      </w:r>
+      <w:r>
+        <w:rPr>
+          <w:rFonts w:ascii="Courier New" w:hAnsi="Courier New" w:cs="Courier New"/>
+          <w:sz w:val="18"/>
+          <w:szCs w:val="18"/>
+        </w:rPr>
+        <w:tab/>
+      </w:r>
+      <w:r>
+        <w:rPr>
+          <w:rFonts w:ascii="Courier New" w:hAnsi="Courier New" w:cs="Courier New"/>
+          <w:sz w:val="18"/>
+          <w:szCs w:val="18"/>
+        </w:rPr>
+        <w:tab/>
+        <w:t>wget https://packages.microsoft.com/config/opensuse/15/prod.repo</w:t>
+      </w:r>
+    </w:p>
+    <w:p>
+      <w:pPr>
+        <w:spacing w:after="0"/>
+        <w:rPr>
+          <w:rFonts w:ascii="Courier New" w:hAnsi="Courier New" w:cs="Courier New"/>
+          <w:sz w:val="18"/>
+          <w:szCs w:val="18"/>
+        </w:rPr>
+      </w:pPr>
+      <w:r>
+        <w:rPr>
+          <w:rFonts w:ascii="Courier New" w:hAnsi="Courier New" w:cs="Courier New"/>
+          <w:sz w:val="18"/>
+          <w:szCs w:val="18"/>
+        </w:rPr>
+        <w:tab/>
+      </w:r>
+      <w:r>
+        <w:rPr>
+          <w:rFonts w:ascii="Courier New" w:hAnsi="Courier New" w:cs="Courier New"/>
+          <w:sz w:val="18"/>
+          <w:szCs w:val="18"/>
+        </w:rPr>
+        <w:tab/>
+      </w:r>
+      <w:r>
+        <w:rPr>
+          <w:rFonts w:ascii="Courier New" w:hAnsi="Courier New" w:cs="Courier New"/>
+          <w:sz w:val="18"/>
+          <w:szCs w:val="18"/>
+        </w:rPr>
+        <w:tab/>
+        <w:t>sudo mv prod.repo /etc/zypp/repos.d/microsoft-prod.repo</w:t>
+      </w:r>
+    </w:p>
+    <w:p>
+      <w:pPr>
+        <w:spacing w:after="0"/>
+        <w:rPr>
+          <w:rFonts w:ascii="Courier New" w:hAnsi="Courier New" w:cs="Courier New"/>
+          <w:sz w:val="18"/>
+          <w:szCs w:val="18"/>
+        </w:rPr>
+      </w:pPr>
+      <w:r>
+        <w:rPr>
+          <w:rFonts w:ascii="Courier New" w:hAnsi="Courier New" w:cs="Courier New"/>
+          <w:sz w:val="18"/>
+          <w:szCs w:val="18"/>
+        </w:rPr>
+        <w:tab/>
+      </w:r>
+      <w:r>
+        <w:rPr>
+          <w:rFonts w:ascii="Courier New" w:hAnsi="Courier New" w:cs="Courier New"/>
+          <w:sz w:val="18"/>
+          <w:szCs w:val="18"/>
+        </w:rPr>
+        <w:tab/>
+      </w:r>
+      <w:r>
+        <w:rPr>
+          <w:rFonts w:ascii="Courier New" w:hAnsi="Courier New" w:cs="Courier New"/>
+          <w:sz w:val="18"/>
+          <w:szCs w:val="18"/>
+        </w:rPr>
+        <w:tab/>
+        <w:t>sudo chown root:root /etc/zypp/repos.d/microsoft-prod.repo</w:t>
+      </w:r>
+    </w:p>
+    <w:p>
+      <w:pPr>
+        <w:spacing w:after="0"/>
+        <w:rPr>
+          <w:rFonts w:ascii="Courier New" w:hAnsi="Courier New" w:cs="Courier New"/>
+          <w:sz w:val="18"/>
+          <w:szCs w:val="18"/>
+        </w:rPr>
+      </w:pPr>
+      <w:r>
+        <w:rPr>
+          <w:rFonts w:ascii="Courier New" w:hAnsi="Courier New" w:cs="Courier New"/>
+          <w:sz w:val="18"/>
+          <w:szCs w:val="18"/>
+        </w:rPr>
+        <w:tab/>
+      </w:r>
+      <w:r>
+        <w:rPr>
+          <w:rFonts w:ascii="Courier New" w:hAnsi="Courier New" w:cs="Courier New"/>
+          <w:sz w:val="18"/>
+          <w:szCs w:val="18"/>
+        </w:rPr>
+        <w:tab/>
+      </w:r>
+      <w:r>
+        <w:rPr>
+          <w:rFonts w:ascii="Courier New" w:hAnsi="Courier New" w:cs="Courier New"/>
+          <w:sz w:val="18"/>
+          <w:szCs w:val="18"/>
+        </w:rPr>
+        <w:tab/>
+        <w:t>sudo zypper install dotnet-sdk-8.0</w:t>
+      </w:r>
+    </w:p>
+    <w:p>
+      <w:pPr>
+        <w:spacing w:after="0"/>
+      </w:pPr>
+    </w:p>
+    <w:p>
+      <w:pPr>
+        <w:spacing w:after="0"/>
+        <w:rPr>
+          <w:rFonts w:ascii="Courier New" w:hAnsi="Courier New" w:cs="Courier New"/>
+          <w:sz w:val="18"/>
+          <w:szCs w:val="18"/>
+        </w:rPr>
+      </w:pPr>
+      <w:r>
+        <w:t>SLES 15</w:t>
+      </w:r>
+      <w:r>
+        <w:tab/>
+      </w:r>
+      <w:r>
+        <w:tab/>
+      </w:r>
+      <w:r>
+        <w:rPr>
+          <w:rFonts w:ascii="Courier New" w:hAnsi="Courier New" w:cs="Courier New"/>
+          <w:sz w:val="18"/>
+          <w:szCs w:val="18"/>
+        </w:rPr>
+        <w:t>sudo rpm -Uvh https://packages.microsoft.com/config/sles/15/packages-microsoft-prod.rpm</w:t>
+      </w:r>
+    </w:p>
+    <w:p>
+      <w:pPr>
+        <w:spacing w:after="0"/>
+        <w:rPr>
+          <w:rFonts w:ascii="Courier New" w:hAnsi="Courier New" w:cs="Courier New"/>
+          <w:sz w:val="18"/>
+          <w:szCs w:val="18"/>
+        </w:rPr>
+      </w:pPr>
+      <w:r>
+        <w:rPr>
+          <w:rFonts w:ascii="Courier New" w:hAnsi="Courier New" w:cs="Courier New"/>
+          <w:sz w:val="18"/>
+          <w:szCs w:val="18"/>
+        </w:rPr>
+        <w:tab/>
+      </w:r>
+      <w:r>
+        <w:rPr>
+          <w:rFonts w:ascii="Courier New" w:hAnsi="Courier New" w:cs="Courier New"/>
+          <w:sz w:val="18"/>
+          <w:szCs w:val="18"/>
+        </w:rPr>
+        <w:tab/>
+      </w:r>
+      <w:r>
+        <w:rPr>
+          <w:rFonts w:ascii="Courier New" w:hAnsi="Courier New" w:cs="Courier New"/>
+          <w:sz w:val="18"/>
+          <w:szCs w:val="18"/>
+        </w:rPr>
+        <w:tab/>
+        <w:t>sudo zypper install dotnet-runtime-8.0</w:t>
+      </w:r>
+    </w:p>
+    <w:p>
+      <w:pPr>
+        <w:spacing w:after="0"/>
+      </w:pPr>
+    </w:p>
+    <w:p>
+      <w:pPr>
+        <w:pStyle w:val="Heading3"/>
+      </w:pPr>
+      <w:bookmarkStart w:id="4" w:name="_Toc200005795"/>
+      <w:r>
+        <w:t>SPECIAL INSTRUCTIONS FOR MAC OS</w:t>
+      </w:r>
+      <w:bookmarkEnd w:id="4"/>
+    </w:p>
+    <w:p>
+      <w:pPr>
+        <w:spacing w:after="0"/>
+      </w:pPr>
+    </w:p>
+    <w:p>
+      <w:pPr>
+        <w:spacing w:after="0"/>
+      </w:pPr>
+      <w:r>
+        <w:t>The following versions of macOS are supported by Microsoft for .NET 8.0</w:t>
+      </w:r>
+    </w:p>
+    <w:p>
+      <w:pPr>
+        <w:spacing w:after="0"/>
+      </w:pPr>
+      <w:r>
+        <w:tab/>
+      </w:r>
+    </w:p>
+    <w:p>
+      <w:pPr>
+        <w:spacing w:after="0"/>
+      </w:pPr>
+      <w:r>
+        <w:tab/>
+        <w:t>macOS 15 "Sequoia"</w:t>
+      </w:r>
+    </w:p>
+    <w:p>
+      <w:pPr>
+        <w:spacing w:after="0"/>
+      </w:pPr>
+      <w:r>
+        <w:lastRenderedPageBreak/>
+        <w:tab/>
+        <w:t>macOS 14 "Sonoma"</w:t>
+      </w:r>
+    </w:p>
+    <w:p>
+      <w:pPr>
+        <w:spacing w:after="0"/>
+      </w:pPr>
+      <w:r>
+        <w:tab/>
+        <w:t>macOS 13 "Ventura"</w:t>
+      </w:r>
+    </w:p>
+    <w:p>
+      <w:pPr>
+        <w:spacing w:after="0"/>
+      </w:pPr>
+    </w:p>
+    <w:p>
+      <w:pPr>
+        <w:spacing w:after="0"/>
+      </w:pPr>
+      <w:r>
+        <w:t>There are several ways to install .NET 8 on macOS.  The following are the most common ways:</w:t>
+      </w:r>
+    </w:p>
+    <w:p>
+      <w:pPr>
+        <w:spacing w:after="0"/>
+      </w:pPr>
+    </w:p>
+    <w:p>
+      <w:pPr>
+        <w:pStyle w:val="Subtitle"/>
+      </w:pPr>
+      <w:r>
+        <w:t>Homebrew</w:t>
+      </w:r>
+    </w:p>
+    <w:p>
+      <w:pPr>
+        <w:spacing w:after="0"/>
+        <w:ind w:left="720"/>
+      </w:pPr>
+      <w:r>
+        <w:t>Homebrew is a free and open-source package manager for macOS.  If you don't have it installed</w:t>
+      </w:r>
+      <w:r>
         <w:t xml:space="preserve"> </w:t>
       </w:r>
-      <w:proofErr w:type="spellStart"/>
-      <w:r>
-        <w:rPr>
-          <w:rFonts w:ascii="Courier New" w:hAnsi="Courier New" w:cs="Courier New"/>
-          <w:sz w:val="18"/>
-          <w:szCs w:val="18"/>
-        </w:rPr>
-        <w:t>apk</w:t>
-      </w:r>
-      <w:proofErr w:type="spellEnd"/>
-      <w:r>
-        <w:rPr>
-          <w:rFonts w:ascii="Courier New" w:hAnsi="Courier New" w:cs="Courier New"/>
-          <w:sz w:val="18"/>
-          <w:szCs w:val="18"/>
-        </w:rPr>
-        <w:t xml:space="preserve"> add dotnet8-sdk</w:t>
-      </w:r>
-    </w:p>
-    <w:p>
-      <w:pPr>
-        <w:spacing w:after="0"/>
-      </w:pPr>
-      <w:r>
-        <w:t>CentOS Stream 8, 9</w:t>
-      </w:r>
-      <w:r>
-        <w:tab/>
-      </w:r>
-      <w:proofErr w:type="spellStart"/>
-      <w:r>
-        <w:rPr>
-          <w:rFonts w:ascii="Courier New" w:hAnsi="Courier New" w:cs="Courier New"/>
-          <w:sz w:val="18"/>
-          <w:szCs w:val="18"/>
-        </w:rPr>
-        <w:t>sudo</w:t>
-      </w:r>
-      <w:proofErr w:type="spellEnd"/>
-      <w:r>
-        <w:rPr>
-          <w:rFonts w:ascii="Courier New" w:hAnsi="Courier New" w:cs="Courier New"/>
-          <w:sz w:val="18"/>
-          <w:szCs w:val="18"/>
-        </w:rPr>
-        <w:t xml:space="preserve"> </w:t>
-      </w:r>
-      <w:proofErr w:type="spellStart"/>
-      <w:r>
-        <w:rPr>
-          <w:rFonts w:ascii="Courier New" w:hAnsi="Courier New" w:cs="Courier New"/>
-          <w:sz w:val="18"/>
-          <w:szCs w:val="18"/>
-        </w:rPr>
-        <w:t>dnf</w:t>
-      </w:r>
-      <w:proofErr w:type="spellEnd"/>
-      <w:r>
-        <w:rPr>
-          <w:rFonts w:ascii="Courier New" w:hAnsi="Courier New" w:cs="Courier New"/>
-          <w:sz w:val="18"/>
-          <w:szCs w:val="18"/>
-        </w:rPr>
-        <w:t xml:space="preserve"> install dotnet-runtime-8.0</w:t>
-      </w:r>
-    </w:p>
-    <w:p>
-      <w:pPr>
-        <w:spacing w:after="0"/>
-        <w:rPr>
-          <w:rFonts w:ascii="Courier New" w:hAnsi="Courier New" w:cs="Courier New"/>
-          <w:sz w:val="18"/>
-          <w:szCs w:val="18"/>
-        </w:rPr>
-      </w:pPr>
-      <w:r>
-        <w:t>RHEL 8, 9</w:t>
-      </w:r>
-      <w:r>
-        <w:tab/>
-      </w:r>
-      <w:r>
-        <w:tab/>
-      </w:r>
-      <w:proofErr w:type="spellStart"/>
-      <w:r>
-        <w:rPr>
-          <w:rFonts w:ascii="Courier New" w:hAnsi="Courier New" w:cs="Courier New"/>
-          <w:sz w:val="18"/>
-          <w:szCs w:val="18"/>
-        </w:rPr>
-        <w:t>sudo</w:t>
-      </w:r>
-      <w:proofErr w:type="spellEnd"/>
-      <w:r>
-        <w:rPr>
-          <w:rFonts w:ascii="Courier New" w:hAnsi="Courier New" w:cs="Courier New"/>
-          <w:sz w:val="18"/>
-          <w:szCs w:val="18"/>
-        </w:rPr>
-        <w:t xml:space="preserve"> </w:t>
-      </w:r>
-      <w:proofErr w:type="spellStart"/>
-      <w:r>
-        <w:rPr>
-          <w:rFonts w:ascii="Courier New" w:hAnsi="Courier New" w:cs="Courier New"/>
-          <w:sz w:val="18"/>
-          <w:szCs w:val="18"/>
-        </w:rPr>
-        <w:t>dnf</w:t>
-      </w:r>
-      <w:proofErr w:type="spellEnd"/>
-      <w:r>
-        <w:rPr>
-          <w:rFonts w:ascii="Courier New" w:hAnsi="Courier New" w:cs="Courier New"/>
-          <w:sz w:val="18"/>
-          <w:szCs w:val="18"/>
-        </w:rPr>
-        <w:t xml:space="preserve"> install dotnet-runtime-8.0</w:t>
-      </w:r>
-    </w:p>
-    <w:p>
-      <w:pPr>
-        <w:spacing w:after="0"/>
-      </w:pPr>
-    </w:p>
-    <w:p>
-      <w:pPr>
-        <w:spacing w:after="0"/>
-        <w:rPr>
-          <w:rFonts w:ascii="Courier New" w:hAnsi="Courier New" w:cs="Courier New"/>
-          <w:sz w:val="18"/>
-          <w:szCs w:val="18"/>
-        </w:rPr>
-      </w:pPr>
-      <w:r>
-        <w:t>Debian 12</w:t>
-      </w:r>
-      <w:r>
-        <w:tab/>
-      </w:r>
-      <w:r>
-        <w:tab/>
-      </w:r>
-      <w:proofErr w:type="spellStart"/>
-      <w:r>
-        <w:rPr>
-          <w:rFonts w:ascii="Courier New" w:hAnsi="Courier New" w:cs="Courier New"/>
-          <w:sz w:val="18"/>
-          <w:szCs w:val="18"/>
-        </w:rPr>
-        <w:t>wget</w:t>
-      </w:r>
-      <w:proofErr w:type="spellEnd"/>
-      <w:r>
-        <w:rPr>
-          <w:rFonts w:ascii="Courier New" w:hAnsi="Courier New" w:cs="Courier New"/>
-          <w:sz w:val="18"/>
-          <w:szCs w:val="18"/>
-        </w:rPr>
-        <w:t xml:space="preserve"> https://packages.microsoft.com/config/debian/12/packages-microsoft-prod.deb -O packages-</w:t>
-      </w:r>
-      <w:proofErr w:type="spellStart"/>
-      <w:r>
-        <w:rPr>
-          <w:rFonts w:ascii="Courier New" w:hAnsi="Courier New" w:cs="Courier New"/>
-          <w:sz w:val="18"/>
-          <w:szCs w:val="18"/>
-        </w:rPr>
-        <w:t>microsoft</w:t>
-      </w:r>
-      <w:proofErr w:type="spellEnd"/>
-      <w:r>
-        <w:rPr>
-          <w:rFonts w:ascii="Courier New" w:hAnsi="Courier New" w:cs="Courier New"/>
-          <w:sz w:val="18"/>
-          <w:szCs w:val="18"/>
-        </w:rPr>
-        <w:t>-</w:t>
-      </w:r>
-      <w:proofErr w:type="spellStart"/>
-      <w:r>
-        <w:rPr>
-          <w:rFonts w:ascii="Courier New" w:hAnsi="Courier New" w:cs="Courier New"/>
-          <w:sz w:val="18"/>
-          <w:szCs w:val="18"/>
-        </w:rPr>
-        <w:t>prod.deb</w:t>
-      </w:r>
-      <w:proofErr w:type="spellEnd"/>
-    </w:p>
-    <w:p>
-      <w:pPr>
-        <w:spacing w:after="0"/>
-        <w:rPr>
-          <w:rFonts w:ascii="Courier New" w:hAnsi="Courier New" w:cs="Courier New"/>
-          <w:sz w:val="18"/>
-          <w:szCs w:val="18"/>
-        </w:rPr>
-      </w:pPr>
-      <w:r>
-        <w:rPr>
-          <w:rFonts w:ascii="Courier New" w:hAnsi="Courier New" w:cs="Courier New"/>
-          <w:sz w:val="18"/>
-          <w:szCs w:val="18"/>
-        </w:rPr>
-        <w:tab/>
-      </w:r>
-      <w:r>
-        <w:rPr>
-          <w:rFonts w:ascii="Courier New" w:hAnsi="Courier New" w:cs="Courier New"/>
-          <w:sz w:val="18"/>
-          <w:szCs w:val="18"/>
-        </w:rPr>
-        <w:tab/>
-      </w:r>
-      <w:r>
-        <w:rPr>
-          <w:rFonts w:ascii="Courier New" w:hAnsi="Courier New" w:cs="Courier New"/>
-          <w:sz w:val="18"/>
-          <w:szCs w:val="18"/>
-        </w:rPr>
-        <w:tab/>
-      </w:r>
-      <w:proofErr w:type="spellStart"/>
-      <w:r>
-        <w:rPr>
-          <w:rFonts w:ascii="Courier New" w:hAnsi="Courier New" w:cs="Courier New"/>
-          <w:sz w:val="18"/>
-          <w:szCs w:val="18"/>
-        </w:rPr>
-        <w:t>sudo</w:t>
-      </w:r>
-      <w:proofErr w:type="spellEnd"/>
-      <w:r>
-        <w:rPr>
-          <w:rFonts w:ascii="Courier New" w:hAnsi="Courier New" w:cs="Courier New"/>
-          <w:sz w:val="18"/>
-          <w:szCs w:val="18"/>
-        </w:rPr>
-        <w:t xml:space="preserve"> </w:t>
-      </w:r>
-      <w:proofErr w:type="spellStart"/>
-      <w:r>
-        <w:rPr>
-          <w:rFonts w:ascii="Courier New" w:hAnsi="Courier New" w:cs="Courier New"/>
-          <w:sz w:val="18"/>
-          <w:szCs w:val="18"/>
-        </w:rPr>
-        <w:t>dpkg</w:t>
-      </w:r>
-      <w:proofErr w:type="spellEnd"/>
-      <w:r>
-        <w:rPr>
-          <w:rFonts w:ascii="Courier New" w:hAnsi="Courier New" w:cs="Courier New"/>
-          <w:sz w:val="18"/>
-          <w:szCs w:val="18"/>
-        </w:rPr>
-        <w:t xml:space="preserve"> -</w:t>
-      </w:r>
-      <w:proofErr w:type="spellStart"/>
-      <w:r>
-        <w:rPr>
-          <w:rFonts w:ascii="Courier New" w:hAnsi="Courier New" w:cs="Courier New"/>
-          <w:sz w:val="18"/>
-          <w:szCs w:val="18"/>
-        </w:rPr>
-        <w:t>i</w:t>
-      </w:r>
-      <w:proofErr w:type="spellEnd"/>
-      <w:r>
-        <w:rPr>
-          <w:rFonts w:ascii="Courier New" w:hAnsi="Courier New" w:cs="Courier New"/>
-          <w:sz w:val="18"/>
-          <w:szCs w:val="18"/>
-        </w:rPr>
-        <w:t xml:space="preserve"> packages-</w:t>
-      </w:r>
-      <w:proofErr w:type="spellStart"/>
-      <w:r>
-        <w:rPr>
-          <w:rFonts w:ascii="Courier New" w:hAnsi="Courier New" w:cs="Courier New"/>
-          <w:sz w:val="18"/>
-          <w:szCs w:val="18"/>
-        </w:rPr>
-        <w:t>microsoft</w:t>
-      </w:r>
-      <w:proofErr w:type="spellEnd"/>
-      <w:r>
-        <w:rPr>
-          <w:rFonts w:ascii="Courier New" w:hAnsi="Courier New" w:cs="Courier New"/>
-          <w:sz w:val="18"/>
-          <w:szCs w:val="18"/>
-        </w:rPr>
-        <w:t>-</w:t>
-      </w:r>
-      <w:proofErr w:type="spellStart"/>
-      <w:r>
-        <w:rPr>
-          <w:rFonts w:ascii="Courier New" w:hAnsi="Courier New" w:cs="Courier New"/>
-          <w:sz w:val="18"/>
-          <w:szCs w:val="18"/>
-        </w:rPr>
-        <w:t>prod.deb</w:t>
-      </w:r>
-      <w:proofErr w:type="spellEnd"/>
-    </w:p>
-    <w:p>
-      <w:pPr>
-        <w:spacing w:after="0"/>
-        <w:rPr>
-          <w:rFonts w:ascii="Courier New" w:hAnsi="Courier New" w:cs="Courier New"/>
-          <w:sz w:val="18"/>
-          <w:szCs w:val="18"/>
-        </w:rPr>
-      </w:pPr>
-      <w:r>
-        <w:rPr>
-          <w:rFonts w:ascii="Courier New" w:hAnsi="Courier New" w:cs="Courier New"/>
-          <w:sz w:val="18"/>
-          <w:szCs w:val="18"/>
-        </w:rPr>
-        <w:tab/>
-      </w:r>
-      <w:r>
-        <w:rPr>
-          <w:rFonts w:ascii="Courier New" w:hAnsi="Courier New" w:cs="Courier New"/>
-          <w:sz w:val="18"/>
-          <w:szCs w:val="18"/>
-        </w:rPr>
-        <w:tab/>
-      </w:r>
-      <w:r>
-        <w:rPr>
-          <w:rFonts w:ascii="Courier New" w:hAnsi="Courier New" w:cs="Courier New"/>
-          <w:sz w:val="18"/>
-          <w:szCs w:val="18"/>
-        </w:rPr>
-        <w:tab/>
-        <w:t>rm packages-</w:t>
-      </w:r>
-      <w:proofErr w:type="spellStart"/>
-      <w:r>
-        <w:rPr>
-          <w:rFonts w:ascii="Courier New" w:hAnsi="Courier New" w:cs="Courier New"/>
-          <w:sz w:val="18"/>
-          <w:szCs w:val="18"/>
-        </w:rPr>
-        <w:t>microsoft</w:t>
-      </w:r>
-      <w:proofErr w:type="spellEnd"/>
-      <w:r>
-        <w:rPr>
-          <w:rFonts w:ascii="Courier New" w:hAnsi="Courier New" w:cs="Courier New"/>
-          <w:sz w:val="18"/>
-          <w:szCs w:val="18"/>
-        </w:rPr>
-        <w:t>-</w:t>
-      </w:r>
-      <w:proofErr w:type="spellStart"/>
-      <w:r>
-        <w:rPr>
-          <w:rFonts w:ascii="Courier New" w:hAnsi="Courier New" w:cs="Courier New"/>
-          <w:sz w:val="18"/>
-          <w:szCs w:val="18"/>
-        </w:rPr>
-        <w:t>prod.deb</w:t>
-      </w:r>
-      <w:proofErr w:type="spellEnd"/>
-    </w:p>
-    <w:p>
-      <w:pPr>
-        <w:spacing w:after="0"/>
-        <w:rPr>
-          <w:rFonts w:ascii="Courier New" w:hAnsi="Courier New" w:cs="Courier New"/>
-          <w:sz w:val="18"/>
-          <w:szCs w:val="18"/>
-        </w:rPr>
-      </w:pPr>
-      <w:r>
-        <w:rPr>
-          <w:rFonts w:ascii="Courier New" w:hAnsi="Courier New" w:cs="Courier New"/>
-          <w:sz w:val="18"/>
-          <w:szCs w:val="18"/>
-        </w:rPr>
-        <w:tab/>
-      </w:r>
-      <w:r>
-        <w:rPr>
-          <w:rFonts w:ascii="Courier New" w:hAnsi="Courier New" w:cs="Courier New"/>
-          <w:sz w:val="18"/>
-          <w:szCs w:val="18"/>
-        </w:rPr>
-        <w:tab/>
-      </w:r>
-      <w:r>
-        <w:rPr>
-          <w:rFonts w:ascii="Courier New" w:hAnsi="Courier New" w:cs="Courier New"/>
-          <w:sz w:val="18"/>
-          <w:szCs w:val="18"/>
-        </w:rPr>
-        <w:tab/>
-      </w:r>
-      <w:proofErr w:type="spellStart"/>
-      <w:r>
-        <w:rPr>
-          <w:rFonts w:ascii="Courier New" w:hAnsi="Courier New" w:cs="Courier New"/>
-          <w:sz w:val="18"/>
-          <w:szCs w:val="18"/>
-        </w:rPr>
-        <w:t>sudo</w:t>
-      </w:r>
-      <w:proofErr w:type="spellEnd"/>
-      <w:r>
-        <w:rPr>
-          <w:rFonts w:ascii="Courier New" w:hAnsi="Courier New" w:cs="Courier New"/>
-          <w:sz w:val="18"/>
-          <w:szCs w:val="18"/>
-        </w:rPr>
-        <w:t xml:space="preserve"> apt-get update &amp;&amp; </w:t>
-      </w:r>
-      <w:proofErr w:type="spellStart"/>
-      <w:r>
-        <w:rPr>
-          <w:rFonts w:ascii="Courier New" w:hAnsi="Courier New" w:cs="Courier New"/>
-          <w:sz w:val="18"/>
-          <w:szCs w:val="18"/>
-        </w:rPr>
-        <w:t>sudo</w:t>
-      </w:r>
-      <w:proofErr w:type="spellEnd"/>
-      <w:r>
-        <w:rPr>
-          <w:rFonts w:ascii="Courier New" w:hAnsi="Courier New" w:cs="Courier New"/>
-          <w:sz w:val="18"/>
-          <w:szCs w:val="18"/>
-        </w:rPr>
-        <w:t xml:space="preserve"> apt-get install -y dotnet-sdk-8.0</w:t>
-      </w:r>
-    </w:p>
-    <w:p>
-      <w:pPr>
-        <w:spacing w:after="0"/>
-      </w:pPr>
-      <w:r>
-        <w:tab/>
-      </w:r>
-    </w:p>
-    <w:p>
-      <w:pPr>
-        <w:spacing w:after="0"/>
-        <w:rPr>
-          <w:rFonts w:ascii="Courier New" w:hAnsi="Courier New" w:cs="Courier New"/>
-          <w:sz w:val="18"/>
-          <w:szCs w:val="18"/>
-        </w:rPr>
-      </w:pPr>
-      <w:r>
-        <w:t>Fedora 40, 41</w:t>
-      </w:r>
-      <w:r>
-        <w:tab/>
-      </w:r>
-      <w:r>
-        <w:tab/>
-      </w:r>
-      <w:proofErr w:type="spellStart"/>
-      <w:r>
-        <w:rPr>
-          <w:rFonts w:ascii="Courier New" w:hAnsi="Courier New" w:cs="Courier New"/>
-          <w:sz w:val="18"/>
-          <w:szCs w:val="18"/>
-        </w:rPr>
-        <w:t>sudo</w:t>
-      </w:r>
-      <w:proofErr w:type="spellEnd"/>
-      <w:r>
-        <w:rPr>
-          <w:rFonts w:ascii="Courier New" w:hAnsi="Courier New" w:cs="Courier New"/>
-          <w:sz w:val="18"/>
-          <w:szCs w:val="18"/>
-        </w:rPr>
-        <w:t xml:space="preserve"> </w:t>
-      </w:r>
-      <w:proofErr w:type="spellStart"/>
-      <w:r>
-        <w:rPr>
-          <w:rFonts w:ascii="Courier New" w:hAnsi="Courier New" w:cs="Courier New"/>
-          <w:sz w:val="18"/>
-          <w:szCs w:val="18"/>
-        </w:rPr>
-        <w:t>dnf</w:t>
-      </w:r>
-      <w:proofErr w:type="spellEnd"/>
-      <w:r>
-        <w:rPr>
-          <w:rFonts w:ascii="Courier New" w:hAnsi="Courier New" w:cs="Courier New"/>
-          <w:sz w:val="18"/>
-          <w:szCs w:val="18"/>
-        </w:rPr>
-        <w:t xml:space="preserve"> install dotnet-runtime-8.0</w:t>
-      </w:r>
-    </w:p>
-    <w:p>
-      <w:pPr>
-        <w:spacing w:after="0"/>
-      </w:pPr>
-    </w:p>
-    <w:p>
-      <w:pPr>
-        <w:spacing w:after="0"/>
-        <w:rPr>
-          <w:rFonts w:ascii="Courier New" w:hAnsi="Courier New" w:cs="Courier New"/>
-          <w:sz w:val="18"/>
-          <w:szCs w:val="18"/>
-        </w:rPr>
-      </w:pPr>
-      <w:r>
-        <w:t>openSUSE Leap 15</w:t>
-      </w:r>
-      <w:r>
-        <w:tab/>
-      </w:r>
-      <w:proofErr w:type="spellStart"/>
-      <w:r>
-        <w:rPr>
-          <w:rFonts w:ascii="Courier New" w:hAnsi="Courier New" w:cs="Courier New"/>
-          <w:sz w:val="18"/>
-          <w:szCs w:val="18"/>
-        </w:rPr>
-        <w:t>sudo</w:t>
-      </w:r>
-      <w:proofErr w:type="spellEnd"/>
-      <w:r>
-        <w:rPr>
-          <w:rFonts w:ascii="Courier New" w:hAnsi="Courier New" w:cs="Courier New"/>
-          <w:sz w:val="18"/>
-          <w:szCs w:val="18"/>
-        </w:rPr>
-        <w:t xml:space="preserve"> </w:t>
-      </w:r>
-      <w:proofErr w:type="spellStart"/>
-      <w:r>
-        <w:rPr>
-          <w:rFonts w:ascii="Courier New" w:hAnsi="Courier New" w:cs="Courier New"/>
-          <w:sz w:val="18"/>
-          <w:szCs w:val="18"/>
-        </w:rPr>
-        <w:t>zypper</w:t>
-      </w:r>
-      <w:proofErr w:type="spellEnd"/>
-      <w:r>
-        <w:rPr>
-          <w:rFonts w:ascii="Courier New" w:hAnsi="Courier New" w:cs="Courier New"/>
-          <w:sz w:val="18"/>
-          <w:szCs w:val="18"/>
-        </w:rPr>
-        <w:t xml:space="preserve"> install </w:t>
-      </w:r>
-      <w:proofErr w:type="spellStart"/>
-      <w:r>
-        <w:rPr>
-          <w:rFonts w:ascii="Courier New" w:hAnsi="Courier New" w:cs="Courier New"/>
-          <w:sz w:val="18"/>
-          <w:szCs w:val="18"/>
-        </w:rPr>
-        <w:t>libicu</w:t>
-      </w:r>
-      <w:proofErr w:type="spellEnd"/>
-    </w:p>
-    <w:p>
-      <w:pPr>
-        <w:spacing w:after="0"/>
-        <w:rPr>
-          <w:rFonts w:ascii="Courier New" w:hAnsi="Courier New" w:cs="Courier New"/>
-          <w:sz w:val="18"/>
-          <w:szCs w:val="18"/>
-        </w:rPr>
-      </w:pPr>
-      <w:r>
-        <w:rPr>
-          <w:rFonts w:ascii="Courier New" w:hAnsi="Courier New" w:cs="Courier New"/>
-          <w:sz w:val="18"/>
-          <w:szCs w:val="18"/>
-        </w:rPr>
-        <w:tab/>
-      </w:r>
-      <w:r>
-        <w:rPr>
-          <w:rFonts w:ascii="Courier New" w:hAnsi="Courier New" w:cs="Courier New"/>
-          <w:sz w:val="18"/>
-          <w:szCs w:val="18"/>
-        </w:rPr>
-        <w:tab/>
-      </w:r>
-      <w:r>
-        <w:rPr>
-          <w:rFonts w:ascii="Courier New" w:hAnsi="Courier New" w:cs="Courier New"/>
-          <w:sz w:val="18"/>
-          <w:szCs w:val="18"/>
-        </w:rPr>
-        <w:tab/>
-      </w:r>
-      <w:proofErr w:type="spellStart"/>
-      <w:r>
-        <w:rPr>
-          <w:rFonts w:ascii="Courier New" w:hAnsi="Courier New" w:cs="Courier New"/>
-          <w:sz w:val="18"/>
-          <w:szCs w:val="18"/>
-        </w:rPr>
-        <w:t>sudo</w:t>
-      </w:r>
-      <w:proofErr w:type="spellEnd"/>
-      <w:r>
-        <w:rPr>
-          <w:rFonts w:ascii="Courier New" w:hAnsi="Courier New" w:cs="Courier New"/>
-          <w:sz w:val="18"/>
-          <w:szCs w:val="18"/>
-        </w:rPr>
-        <w:t xml:space="preserve"> rpm --import https://packages.microsoft.com/keys/microsoft.asc</w:t>
-      </w:r>
-    </w:p>
-    <w:p>
-      <w:pPr>
-        <w:spacing w:after="0"/>
-        <w:rPr>
-          <w:rFonts w:ascii="Courier New" w:hAnsi="Courier New" w:cs="Courier New"/>
-          <w:sz w:val="18"/>
-          <w:szCs w:val="18"/>
-        </w:rPr>
-      </w:pPr>
-      <w:r>
-        <w:rPr>
-          <w:rFonts w:ascii="Courier New" w:hAnsi="Courier New" w:cs="Courier New"/>
-          <w:sz w:val="18"/>
-          <w:szCs w:val="18"/>
-        </w:rPr>
-        <w:tab/>
-      </w:r>
-      <w:r>
-        <w:rPr>
-          <w:rFonts w:ascii="Courier New" w:hAnsi="Courier New" w:cs="Courier New"/>
-          <w:sz w:val="18"/>
-          <w:szCs w:val="18"/>
-        </w:rPr>
-        <w:tab/>
-      </w:r>
-      <w:r>
-        <w:rPr>
-          <w:rFonts w:ascii="Courier New" w:hAnsi="Courier New" w:cs="Courier New"/>
-          <w:sz w:val="18"/>
-          <w:szCs w:val="18"/>
-        </w:rPr>
-        <w:tab/>
-      </w:r>
-      <w:proofErr w:type="spellStart"/>
-      <w:r>
-        <w:rPr>
-          <w:rFonts w:ascii="Courier New" w:hAnsi="Courier New" w:cs="Courier New"/>
-          <w:sz w:val="18"/>
-          <w:szCs w:val="18"/>
-        </w:rPr>
-        <w:t>wget</w:t>
-      </w:r>
-      <w:proofErr w:type="spellEnd"/>
-      <w:r>
-        <w:rPr>
-          <w:rFonts w:ascii="Courier New" w:hAnsi="Courier New" w:cs="Courier New"/>
-          <w:sz w:val="18"/>
-          <w:szCs w:val="18"/>
-        </w:rPr>
-        <w:t xml:space="preserve"> https://packages.microsoft.com/config/opensuse/15/prod.repo</w:t>
-      </w:r>
-    </w:p>
-    <w:p>
-      <w:pPr>
-        <w:spacing w:after="0"/>
-        <w:rPr>
-          <w:rFonts w:ascii="Courier New" w:hAnsi="Courier New" w:cs="Courier New"/>
-          <w:sz w:val="18"/>
-          <w:szCs w:val="18"/>
-        </w:rPr>
-      </w:pPr>
-      <w:r>
-        <w:rPr>
-          <w:rFonts w:ascii="Courier New" w:hAnsi="Courier New" w:cs="Courier New"/>
-          <w:sz w:val="18"/>
-          <w:szCs w:val="18"/>
-        </w:rPr>
-        <w:tab/>
-      </w:r>
-      <w:r>
-        <w:rPr>
-          <w:rFonts w:ascii="Courier New" w:hAnsi="Courier New" w:cs="Courier New"/>
-          <w:sz w:val="18"/>
-          <w:szCs w:val="18"/>
-        </w:rPr>
-        <w:tab/>
-      </w:r>
-      <w:r>
-        <w:rPr>
-          <w:rFonts w:ascii="Courier New" w:hAnsi="Courier New" w:cs="Courier New"/>
-          <w:sz w:val="18"/>
-          <w:szCs w:val="18"/>
-        </w:rPr>
-        <w:tab/>
-      </w:r>
-      <w:proofErr w:type="spellStart"/>
-      <w:r>
-        <w:rPr>
-          <w:rFonts w:ascii="Courier New" w:hAnsi="Courier New" w:cs="Courier New"/>
-          <w:sz w:val="18"/>
-          <w:szCs w:val="18"/>
-        </w:rPr>
-        <w:t>sudo</w:t>
-      </w:r>
-      <w:proofErr w:type="spellEnd"/>
-      <w:r>
-        <w:rPr>
-          <w:rFonts w:ascii="Courier New" w:hAnsi="Courier New" w:cs="Courier New"/>
-          <w:sz w:val="18"/>
-          <w:szCs w:val="18"/>
-        </w:rPr>
-        <w:t xml:space="preserve"> mv </w:t>
-      </w:r>
-      <w:proofErr w:type="spellStart"/>
-      <w:proofErr w:type="gramStart"/>
-      <w:r>
-        <w:rPr>
-          <w:rFonts w:ascii="Courier New" w:hAnsi="Courier New" w:cs="Courier New"/>
-          <w:sz w:val="18"/>
-          <w:szCs w:val="18"/>
-        </w:rPr>
-        <w:t>prod.repo</w:t>
-      </w:r>
-      <w:proofErr w:type="spellEnd"/>
-      <w:proofErr w:type="gramEnd"/>
-      <w:r>
-        <w:rPr>
-          <w:rFonts w:ascii="Courier New" w:hAnsi="Courier New" w:cs="Courier New"/>
-          <w:sz w:val="18"/>
-          <w:szCs w:val="18"/>
-        </w:rPr>
-        <w:t xml:space="preserve"> /</w:t>
-      </w:r>
-      <w:proofErr w:type="spellStart"/>
-      <w:r>
-        <w:rPr>
-          <w:rFonts w:ascii="Courier New" w:hAnsi="Courier New" w:cs="Courier New"/>
-          <w:sz w:val="18"/>
-          <w:szCs w:val="18"/>
-        </w:rPr>
-        <w:t>etc</w:t>
-      </w:r>
-      <w:proofErr w:type="spellEnd"/>
-      <w:r>
-        <w:rPr>
-          <w:rFonts w:ascii="Courier New" w:hAnsi="Courier New" w:cs="Courier New"/>
-          <w:sz w:val="18"/>
-          <w:szCs w:val="18"/>
-        </w:rPr>
-        <w:t>/</w:t>
-      </w:r>
-      <w:proofErr w:type="spellStart"/>
-      <w:r>
-        <w:rPr>
-          <w:rFonts w:ascii="Courier New" w:hAnsi="Courier New" w:cs="Courier New"/>
-          <w:sz w:val="18"/>
-          <w:szCs w:val="18"/>
-        </w:rPr>
-        <w:t>zypp</w:t>
-      </w:r>
-      <w:proofErr w:type="spellEnd"/>
-      <w:r>
-        <w:rPr>
-          <w:rFonts w:ascii="Courier New" w:hAnsi="Courier New" w:cs="Courier New"/>
-          <w:sz w:val="18"/>
-          <w:szCs w:val="18"/>
-        </w:rPr>
-        <w:t>/</w:t>
-      </w:r>
-      <w:proofErr w:type="spellStart"/>
-      <w:r>
-        <w:rPr>
-          <w:rFonts w:ascii="Courier New" w:hAnsi="Courier New" w:cs="Courier New"/>
-          <w:sz w:val="18"/>
-          <w:szCs w:val="18"/>
-        </w:rPr>
-        <w:t>repos.d</w:t>
-      </w:r>
-      <w:proofErr w:type="spellEnd"/>
-      <w:r>
-        <w:rPr>
-          <w:rFonts w:ascii="Courier New" w:hAnsi="Courier New" w:cs="Courier New"/>
-          <w:sz w:val="18"/>
-          <w:szCs w:val="18"/>
-        </w:rPr>
-        <w:t>/</w:t>
-      </w:r>
-      <w:proofErr w:type="spellStart"/>
-      <w:r>
-        <w:rPr>
-          <w:rFonts w:ascii="Courier New" w:hAnsi="Courier New" w:cs="Courier New"/>
-          <w:sz w:val="18"/>
-          <w:szCs w:val="18"/>
-        </w:rPr>
-        <w:t>microsoft-prod.repo</w:t>
-      </w:r>
-      <w:proofErr w:type="spellEnd"/>
-    </w:p>
-    <w:p>
-      <w:pPr>
-        <w:spacing w:after="0"/>
-        <w:rPr>
-          <w:rFonts w:ascii="Courier New" w:hAnsi="Courier New" w:cs="Courier New"/>
-          <w:sz w:val="18"/>
-          <w:szCs w:val="18"/>
-        </w:rPr>
-      </w:pPr>
-      <w:r>
-        <w:rPr>
-          <w:rFonts w:ascii="Courier New" w:hAnsi="Courier New" w:cs="Courier New"/>
-          <w:sz w:val="18"/>
-          <w:szCs w:val="18"/>
-        </w:rPr>
-        <w:tab/>
-      </w:r>
-      <w:r>
-        <w:rPr>
-          <w:rFonts w:ascii="Courier New" w:hAnsi="Courier New" w:cs="Courier New"/>
-          <w:sz w:val="18"/>
-          <w:szCs w:val="18"/>
-        </w:rPr>
-        <w:tab/>
-      </w:r>
-      <w:r>
-        <w:rPr>
-          <w:rFonts w:ascii="Courier New" w:hAnsi="Courier New" w:cs="Courier New"/>
-          <w:sz w:val="18"/>
-          <w:szCs w:val="18"/>
-        </w:rPr>
-        <w:tab/>
-      </w:r>
-      <w:proofErr w:type="spellStart"/>
-      <w:r>
-        <w:rPr>
-          <w:rFonts w:ascii="Courier New" w:hAnsi="Courier New" w:cs="Courier New"/>
-          <w:sz w:val="18"/>
-          <w:szCs w:val="18"/>
-        </w:rPr>
-        <w:t>sudo</w:t>
-      </w:r>
-      <w:proofErr w:type="spellEnd"/>
-      <w:r>
-        <w:rPr>
-          <w:rFonts w:ascii="Courier New" w:hAnsi="Courier New" w:cs="Courier New"/>
-          <w:sz w:val="18"/>
-          <w:szCs w:val="18"/>
-        </w:rPr>
-        <w:t xml:space="preserve"> </w:t>
-      </w:r>
-      <w:proofErr w:type="spellStart"/>
-      <w:r>
-        <w:rPr>
-          <w:rFonts w:ascii="Courier New" w:hAnsi="Courier New" w:cs="Courier New"/>
-          <w:sz w:val="18"/>
-          <w:szCs w:val="18"/>
-        </w:rPr>
-        <w:t>chown</w:t>
-      </w:r>
-      <w:proofErr w:type="spellEnd"/>
-      <w:r>
-        <w:rPr>
-          <w:rFonts w:ascii="Courier New" w:hAnsi="Courier New" w:cs="Courier New"/>
-          <w:sz w:val="18"/>
-          <w:szCs w:val="18"/>
-        </w:rPr>
-        <w:t xml:space="preserve"> </w:t>
-      </w:r>
-      <w:proofErr w:type="spellStart"/>
-      <w:proofErr w:type="gramStart"/>
-      <w:r>
-        <w:rPr>
-          <w:rFonts w:ascii="Courier New" w:hAnsi="Courier New" w:cs="Courier New"/>
-          <w:sz w:val="18"/>
-          <w:szCs w:val="18"/>
-        </w:rPr>
-        <w:t>root:root</w:t>
-      </w:r>
-      <w:proofErr w:type="spellEnd"/>
-      <w:proofErr w:type="gramEnd"/>
-      <w:r>
-        <w:rPr>
-          <w:rFonts w:ascii="Courier New" w:hAnsi="Courier New" w:cs="Courier New"/>
-          <w:sz w:val="18"/>
-          <w:szCs w:val="18"/>
-        </w:rPr>
-        <w:t xml:space="preserve"> /</w:t>
-      </w:r>
-      <w:proofErr w:type="spellStart"/>
-      <w:r>
-        <w:rPr>
-          <w:rFonts w:ascii="Courier New" w:hAnsi="Courier New" w:cs="Courier New"/>
-          <w:sz w:val="18"/>
-          <w:szCs w:val="18"/>
-        </w:rPr>
-        <w:t>etc</w:t>
-      </w:r>
-      <w:proofErr w:type="spellEnd"/>
-      <w:r>
-        <w:rPr>
-          <w:rFonts w:ascii="Courier New" w:hAnsi="Courier New" w:cs="Courier New"/>
-          <w:sz w:val="18"/>
-          <w:szCs w:val="18"/>
-        </w:rPr>
-        <w:t>/</w:t>
-      </w:r>
-      <w:proofErr w:type="spellStart"/>
-      <w:r>
-        <w:rPr>
-          <w:rFonts w:ascii="Courier New" w:hAnsi="Courier New" w:cs="Courier New"/>
-          <w:sz w:val="18"/>
-          <w:szCs w:val="18"/>
-        </w:rPr>
-        <w:t>zypp</w:t>
-      </w:r>
-      <w:proofErr w:type="spellEnd"/>
-      <w:r>
-        <w:rPr>
-          <w:rFonts w:ascii="Courier New" w:hAnsi="Courier New" w:cs="Courier New"/>
-          <w:sz w:val="18"/>
-          <w:szCs w:val="18"/>
-        </w:rPr>
-        <w:t>/</w:t>
-      </w:r>
-      <w:proofErr w:type="spellStart"/>
-      <w:r>
-        <w:rPr>
-          <w:rFonts w:ascii="Courier New" w:hAnsi="Courier New" w:cs="Courier New"/>
-          <w:sz w:val="18"/>
-          <w:szCs w:val="18"/>
-        </w:rPr>
-        <w:t>repos.d</w:t>
-      </w:r>
-      <w:proofErr w:type="spellEnd"/>
-      <w:r>
-        <w:rPr>
-          <w:rFonts w:ascii="Courier New" w:hAnsi="Courier New" w:cs="Courier New"/>
-          <w:sz w:val="18"/>
-          <w:szCs w:val="18"/>
-        </w:rPr>
-        <w:t>/</w:t>
-      </w:r>
-      <w:proofErr w:type="spellStart"/>
-      <w:r>
-        <w:rPr>
-          <w:rFonts w:ascii="Courier New" w:hAnsi="Courier New" w:cs="Courier New"/>
-          <w:sz w:val="18"/>
-          <w:szCs w:val="18"/>
-        </w:rPr>
-        <w:t>microsoft-prod.repo</w:t>
-      </w:r>
-      <w:proofErr w:type="spellEnd"/>
-    </w:p>
-    <w:p>
-      <w:pPr>
-        <w:spacing w:after="0"/>
-        <w:rPr>
-          <w:rFonts w:ascii="Courier New" w:hAnsi="Courier New" w:cs="Courier New"/>
-          <w:sz w:val="18"/>
-          <w:szCs w:val="18"/>
-        </w:rPr>
-      </w:pPr>
-      <w:r>
-        <w:rPr>
-          <w:rFonts w:ascii="Courier New" w:hAnsi="Courier New" w:cs="Courier New"/>
-          <w:sz w:val="18"/>
-          <w:szCs w:val="18"/>
-        </w:rPr>
-        <w:tab/>
-      </w:r>
-      <w:r>
-        <w:rPr>
-          <w:rFonts w:ascii="Courier New" w:hAnsi="Courier New" w:cs="Courier New"/>
-          <w:sz w:val="18"/>
-          <w:szCs w:val="18"/>
-        </w:rPr>
-        <w:tab/>
-      </w:r>
-      <w:r>
-        <w:rPr>
-          <w:rFonts w:ascii="Courier New" w:hAnsi="Courier New" w:cs="Courier New"/>
-          <w:sz w:val="18"/>
-          <w:szCs w:val="18"/>
-        </w:rPr>
-        <w:tab/>
-      </w:r>
-      <w:proofErr w:type="spellStart"/>
-      <w:r>
-        <w:rPr>
-          <w:rFonts w:ascii="Courier New" w:hAnsi="Courier New" w:cs="Courier New"/>
-          <w:sz w:val="18"/>
-          <w:szCs w:val="18"/>
-        </w:rPr>
-        <w:t>sudo</w:t>
-      </w:r>
-      <w:proofErr w:type="spellEnd"/>
-      <w:r>
-        <w:rPr>
-          <w:rFonts w:ascii="Courier New" w:hAnsi="Courier New" w:cs="Courier New"/>
-          <w:sz w:val="18"/>
-          <w:szCs w:val="18"/>
-        </w:rPr>
-        <w:t xml:space="preserve"> </w:t>
-      </w:r>
-      <w:proofErr w:type="spellStart"/>
-      <w:r>
-        <w:rPr>
-          <w:rFonts w:ascii="Courier New" w:hAnsi="Courier New" w:cs="Courier New"/>
-          <w:sz w:val="18"/>
-          <w:szCs w:val="18"/>
-        </w:rPr>
-        <w:t>zypper</w:t>
-      </w:r>
-      <w:proofErr w:type="spellEnd"/>
-      <w:r>
-        <w:rPr>
-          <w:rFonts w:ascii="Courier New" w:hAnsi="Courier New" w:cs="Courier New"/>
-          <w:sz w:val="18"/>
-          <w:szCs w:val="18"/>
-        </w:rPr>
-        <w:t xml:space="preserve"> install dotnet-sdk-8.0</w:t>
-      </w:r>
-    </w:p>
-    <w:p>
-      <w:pPr>
-        <w:spacing w:after="0"/>
-      </w:pPr>
-    </w:p>
-    <w:p>
-      <w:pPr>
-        <w:spacing w:after="0"/>
-        <w:rPr>
-          <w:rFonts w:ascii="Courier New" w:hAnsi="Courier New" w:cs="Courier New"/>
-          <w:sz w:val="18"/>
-          <w:szCs w:val="18"/>
-        </w:rPr>
-      </w:pPr>
-      <w:r>
-        <w:t>SLES 15</w:t>
-      </w:r>
-      <w:r>
-        <w:tab/>
-      </w:r>
-      <w:r>
-        <w:tab/>
-      </w:r>
-      <w:proofErr w:type="spellStart"/>
-      <w:r>
-        <w:rPr>
-          <w:rFonts w:ascii="Courier New" w:hAnsi="Courier New" w:cs="Courier New"/>
-          <w:sz w:val="18"/>
-          <w:szCs w:val="18"/>
-        </w:rPr>
-        <w:t>sudo</w:t>
-      </w:r>
-      <w:proofErr w:type="spellEnd"/>
-      <w:r>
-        <w:rPr>
-          <w:rFonts w:ascii="Courier New" w:hAnsi="Courier New" w:cs="Courier New"/>
-          <w:sz w:val="18"/>
-          <w:szCs w:val="18"/>
-        </w:rPr>
-        <w:t xml:space="preserve"> rpm -</w:t>
-      </w:r>
-      <w:proofErr w:type="spellStart"/>
-      <w:r>
-        <w:rPr>
-          <w:rFonts w:ascii="Courier New" w:hAnsi="Courier New" w:cs="Courier New"/>
-          <w:sz w:val="18"/>
-          <w:szCs w:val="18"/>
-        </w:rPr>
-        <w:t>Uvh</w:t>
-      </w:r>
-      <w:proofErr w:type="spellEnd"/>
-      <w:r>
-        <w:rPr>
-          <w:rFonts w:ascii="Courier New" w:hAnsi="Courier New" w:cs="Courier New"/>
-          <w:sz w:val="18"/>
-          <w:szCs w:val="18"/>
-        </w:rPr>
-        <w:t xml:space="preserve"> https://packages.microsoft.com/config/sles/15/packages-microsoft-prod.rpm</w:t>
-      </w:r>
-    </w:p>
-    <w:p>
-      <w:pPr>
-        <w:spacing w:after="0"/>
-        <w:rPr>
-          <w:rFonts w:ascii="Courier New" w:hAnsi="Courier New" w:cs="Courier New"/>
-          <w:sz w:val="18"/>
-          <w:szCs w:val="18"/>
-        </w:rPr>
-      </w:pPr>
-      <w:r>
-        <w:rPr>
-          <w:rFonts w:ascii="Courier New" w:hAnsi="Courier New" w:cs="Courier New"/>
-          <w:sz w:val="18"/>
-          <w:szCs w:val="18"/>
-        </w:rPr>
-        <w:tab/>
-      </w:r>
-      <w:r>
-        <w:rPr>
-          <w:rFonts w:ascii="Courier New" w:hAnsi="Courier New" w:cs="Courier New"/>
-          <w:sz w:val="18"/>
-          <w:szCs w:val="18"/>
-        </w:rPr>
-        <w:tab/>
-      </w:r>
-      <w:r>
-        <w:rPr>
-          <w:rFonts w:ascii="Courier New" w:hAnsi="Courier New" w:cs="Courier New"/>
-          <w:sz w:val="18"/>
-          <w:szCs w:val="18"/>
-        </w:rPr>
-        <w:tab/>
-      </w:r>
-      <w:proofErr w:type="spellStart"/>
-      <w:r>
-        <w:rPr>
-          <w:rFonts w:ascii="Courier New" w:hAnsi="Courier New" w:cs="Courier New"/>
-          <w:sz w:val="18"/>
-          <w:szCs w:val="18"/>
-        </w:rPr>
-        <w:t>sudo</w:t>
-      </w:r>
-      <w:proofErr w:type="spellEnd"/>
-      <w:r>
-        <w:rPr>
-          <w:rFonts w:ascii="Courier New" w:hAnsi="Courier New" w:cs="Courier New"/>
-          <w:sz w:val="18"/>
-          <w:szCs w:val="18"/>
-        </w:rPr>
-        <w:t xml:space="preserve"> </w:t>
-      </w:r>
-      <w:proofErr w:type="spellStart"/>
-      <w:r>
-        <w:rPr>
-          <w:rFonts w:ascii="Courier New" w:hAnsi="Courier New" w:cs="Courier New"/>
-          <w:sz w:val="18"/>
-          <w:szCs w:val="18"/>
-        </w:rPr>
-        <w:t>zypper</w:t>
-      </w:r>
-      <w:proofErr w:type="spellEnd"/>
-      <w:r>
-        <w:rPr>
-          <w:rFonts w:ascii="Courier New" w:hAnsi="Courier New" w:cs="Courier New"/>
-          <w:sz w:val="18"/>
-          <w:szCs w:val="18"/>
-        </w:rPr>
-        <w:t xml:space="preserve"> install dotnet-runtime-8.0</w:t>
-      </w:r>
-    </w:p>
-    <w:p>
-      <w:pPr>
-        <w:spacing w:after="0"/>
-      </w:pPr>
-    </w:p>
-    <w:p>
-      <w:pPr>
-        <w:pStyle w:val="Heading3"/>
-      </w:pPr>
-      <w:bookmarkStart w:id="4" w:name="_Toc200005795"/>
-      <w:r>
-        <w:t>SPECIAL INSTRUCTIONS FOR MAC OS</w:t>
-      </w:r>
-      <w:bookmarkEnd w:id="4"/>
-    </w:p>
-    <w:p>
-      <w:pPr>
-        <w:spacing w:after="0"/>
-      </w:pPr>
-    </w:p>
-    <w:p>
-      <w:pPr>
-        <w:spacing w:after="0"/>
-      </w:pPr>
-      <w:r>
-        <w:t>The following versions of macOS are supported by Microsoft for .NET 8.0</w:t>
-      </w:r>
-    </w:p>
-    <w:p>
-      <w:pPr>
-        <w:spacing w:after="0"/>
-      </w:pPr>
-      <w:r>
-        <w:tab/>
-      </w:r>
-    </w:p>
-    <w:p>
-      <w:pPr>
-        <w:spacing w:after="0"/>
-      </w:pPr>
-      <w:r>
-        <w:tab/>
-        <w:t>macOS 15 "Sequoia"</w:t>
-      </w:r>
-    </w:p>
-    <w:p>
-      <w:pPr>
-        <w:spacing w:after="0"/>
-      </w:pPr>
-      <w:r>
-        <w:lastRenderedPageBreak/>
-        <w:tab/>
-        <w:t>macOS 14 "Sonoma"</w:t>
-      </w:r>
-    </w:p>
-    <w:p>
-      <w:pPr>
-        <w:spacing w:after="0"/>
-      </w:pPr>
-      <w:r>
-        <w:tab/>
-        <w:t>macOS 13 "Ventura"</w:t>
-      </w:r>
-    </w:p>
-    <w:p>
-      <w:pPr>
-        <w:spacing w:after="0"/>
-      </w:pPr>
-    </w:p>
-    <w:p>
-      <w:pPr>
-        <w:spacing w:after="0"/>
-      </w:pPr>
-      <w:r>
-        <w:t>There are several ways to install .NET 8 on macOS.  The following are the most common ways:</w:t>
-      </w:r>
-    </w:p>
-    <w:p>
-      <w:pPr>
-        <w:spacing w:after="0"/>
-      </w:pPr>
-    </w:p>
-    <w:p>
-      <w:pPr>
-        <w:pStyle w:val="Subtitle"/>
-      </w:pPr>
-      <w:r>
-        <w:t>Homebrew</w:t>
-      </w:r>
-    </w:p>
-    <w:p>
-      <w:pPr>
-        <w:spacing w:after="0"/>
-        <w:ind w:left="720"/>
-      </w:pPr>
-      <w:r>
-        <w:t>Homebrew is a free and open-source package manager for macOS.  If you don't have it installed</w:t>
-      </w:r>
-      <w:r>
-        <w:t xml:space="preserve"> </w:t>
-      </w:r>
-      <w:r>
-        <w:t xml:space="preserve">but would </w:t>
-      </w:r>
-      <w:proofErr w:type="gramStart"/>
-      <w:r>
-        <w:t>like</w:t>
-      </w:r>
-      <w:proofErr w:type="gramEnd"/>
-      <w:r>
-        <w:t xml:space="preserve"> to, it can be obtained from the following web site:</w:t>
+      <w:r>
+        <w:t>but would like to, it can be obtained from the following web site:</w:t>
       </w:r>
     </w:p>
     <w:p>
@@ -2932,15 +2068,7 @@
     <w:p/>
     <w:p>
       <w:r>
-        <w:t xml:space="preserve">The basic syntax of the command line follows.  The only required line items are the mod directory and the </w:t>
-      </w:r>
-      <w:proofErr w:type="gramStart"/>
-      <w:r>
-        <w:t>prefix,</w:t>
-      </w:r>
-      <w:proofErr w:type="gramEnd"/>
-      <w:r>
-        <w:t xml:space="preserve"> all other options are optional:</w:t>
+        <w:t>The basic syntax of the command line follows.  The only required line items are the mod directory and the prefix, all other options are optional:</w:t>
       </w:r>
     </w:p>
     <w:p>
@@ -2959,50 +2087,14 @@
         <w:rPr>
           <w:rFonts w:ascii="Courier New" w:hAnsi="Courier New" w:cs="Courier New"/>
         </w:rPr>
-        <w:t>ocalizer.cmd &lt;</w:t>
-      </w:r>
-      <w:proofErr w:type="spellStart"/>
-      <w:r>
-        <w:rPr>
-          <w:rFonts w:ascii="Courier New" w:hAnsi="Courier New" w:cs="Courier New"/>
-        </w:rPr>
-        <w:t>ModDirectory</w:t>
-      </w:r>
-      <w:proofErr w:type="spellEnd"/>
-      <w:r>
-        <w:rPr>
-          <w:rFonts w:ascii="Courier New" w:hAnsi="Courier New" w:cs="Courier New"/>
-        </w:rPr>
-        <w:t>&gt; --prefix=&lt;prefix&gt;</w:t>
-      </w:r>
-      <w:r>
-        <w:rPr>
-          <w:rFonts w:ascii="Courier New" w:hAnsi="Courier New" w:cs="Courier New"/>
-        </w:rPr>
-        <w:t xml:space="preserve"> </w:t>
-      </w:r>
-      <w:proofErr w:type="gramStart"/>
-      <w:r>
-        <w:rPr>
-          <w:rFonts w:ascii="Courier New" w:hAnsi="Courier New" w:cs="Courier New"/>
-        </w:rPr>
-        <w:t>[ optional</w:t>
-      </w:r>
-      <w:proofErr w:type="gramEnd"/>
-      <w:r>
-        <w:rPr>
-          <w:rFonts w:ascii="Courier New" w:hAnsi="Courier New" w:cs="Courier New"/>
-        </w:rPr>
-        <w:t xml:space="preserve"> options</w:t>
-      </w:r>
-      <w:proofErr w:type="gramStart"/>
-      <w:r>
-        <w:rPr>
-          <w:rFonts w:ascii="Courier New" w:hAnsi="Courier New" w:cs="Courier New"/>
-        </w:rPr>
-        <w:t>&gt; ]</w:t>
-      </w:r>
-      <w:proofErr w:type="gramEnd"/>
+        <w:t>ocalizer.cmd &lt;ModDirectory&gt; --prefix=&lt;prefix&gt;</w:t>
+      </w:r>
+      <w:r>
+        <w:rPr>
+          <w:rFonts w:ascii="Courier New" w:hAnsi="Courier New" w:cs="Courier New"/>
+        </w:rPr>
+        <w:t xml:space="preserve"> [ optional options&gt; ]</w:t>
+      </w:r>
     </w:p>
     <w:p>
       <w:pPr>
@@ -3027,52 +2119,16 @@
           <w:sz w:val="20"/>
           <w:szCs w:val="20"/>
         </w:rPr>
-        <w:t>--</w:t>
-      </w:r>
-      <w:proofErr w:type="spellStart"/>
-      <w:r>
-        <w:rPr>
-          <w:rFonts w:ascii="Courier New" w:hAnsi="Courier New" w:cs="Courier New"/>
-          <w:sz w:val="20"/>
-          <w:szCs w:val="20"/>
-        </w:rPr>
-        <w:t>outdir</w:t>
-      </w:r>
-      <w:proofErr w:type="spellEnd"/>
-      <w:r>
-        <w:rPr>
-          <w:rFonts w:ascii="Courier New" w:hAnsi="Courier New" w:cs="Courier New"/>
-          <w:sz w:val="20"/>
-          <w:szCs w:val="20"/>
-        </w:rPr>
-        <w:t>=&lt;path&gt;</w:t>
-      </w:r>
-      <w:r>
-        <w:rPr>
-          <w:rFonts w:ascii="Courier New" w:hAnsi="Courier New" w:cs="Courier New"/>
-          <w:sz w:val="20"/>
-          <w:szCs w:val="20"/>
-        </w:rPr>
-        <w:tab/>
-        <w:t>Output path for `</w:t>
-      </w:r>
-      <w:proofErr w:type="spellStart"/>
-      <w:r>
-        <w:rPr>
-          <w:rFonts w:ascii="Courier New" w:hAnsi="Courier New" w:cs="Courier New"/>
-          <w:sz w:val="20"/>
-          <w:szCs w:val="20"/>
-        </w:rPr>
-        <w:t>en-us.cfg</w:t>
-      </w:r>
-      <w:proofErr w:type="spellEnd"/>
-      <w:r>
-        <w:rPr>
-          <w:rFonts w:ascii="Courier New" w:hAnsi="Courier New" w:cs="Courier New"/>
-          <w:sz w:val="20"/>
-          <w:szCs w:val="20"/>
-        </w:rPr>
-        <w:t>` and en-us.csv files</w:t>
+        <w:t>--outdir=&lt;path&gt;</w:t>
+      </w:r>
+      <w:r>
+        <w:rPr>
+          <w:rFonts w:ascii="Courier New" w:hAnsi="Courier New" w:cs="Courier New"/>
+          <w:sz w:val="20"/>
+          <w:szCs w:val="20"/>
+        </w:rPr>
+        <w:tab/>
+        <w:t>Output path for `en-us.cfg` and en-us.csv files</w:t>
       </w:r>
     </w:p>
     <w:p>
@@ -3100,25 +2156,7 @@
           <w:szCs w:val="20"/>
         </w:rPr>
         <w:tab/>
-        <w:t>Localization key prefix (default: `</w:t>
-      </w:r>
-      <w:proofErr w:type="spellStart"/>
-      <w:r>
-        <w:rPr>
-          <w:rFonts w:ascii="Courier New" w:hAnsi="Courier New" w:cs="Courier New"/>
-          <w:sz w:val="20"/>
-          <w:szCs w:val="20"/>
-        </w:rPr>
-        <w:t>MyMod</w:t>
-      </w:r>
-      <w:proofErr w:type="spellEnd"/>
-      <w:r>
-        <w:rPr>
-          <w:rFonts w:ascii="Courier New" w:hAnsi="Courier New" w:cs="Courier New"/>
-          <w:sz w:val="20"/>
-          <w:szCs w:val="20"/>
-        </w:rPr>
-        <w:t xml:space="preserve">_`) </w:t>
+        <w:t xml:space="preserve">Localization key prefix (default: `MyMod_`) </w:t>
       </w:r>
     </w:p>
     <w:p>
@@ -3137,25 +2175,7 @@
           <w:sz w:val="20"/>
           <w:szCs w:val="20"/>
         </w:rPr>
-        <w:t>--</w:t>
-      </w:r>
-      <w:proofErr w:type="spellStart"/>
-      <w:r>
-        <w:rPr>
-          <w:rFonts w:ascii="Courier New" w:hAnsi="Courier New" w:cs="Courier New"/>
-          <w:sz w:val="20"/>
-          <w:szCs w:val="20"/>
-        </w:rPr>
-        <w:t>maxkeylength</w:t>
-      </w:r>
-      <w:proofErr w:type="spellEnd"/>
-      <w:r>
-        <w:rPr>
-          <w:rFonts w:ascii="Courier New" w:hAnsi="Courier New" w:cs="Courier New"/>
-          <w:sz w:val="20"/>
-          <w:szCs w:val="20"/>
-        </w:rPr>
-        <w:t>=&lt;number&gt;</w:t>
+        <w:t>--maxkeylength=&lt;number&gt;</w:t>
       </w:r>
       <w:r>
         <w:rPr>
@@ -3183,18 +2203,8 @@
           <w:sz w:val="20"/>
           <w:szCs w:val="20"/>
         </w:rPr>
-        <w:t>--</w:t>
-      </w:r>
-      <w:proofErr w:type="spellStart"/>
-      <w:r>
-        <w:rPr>
-          <w:rFonts w:ascii="Courier New" w:hAnsi="Courier New" w:cs="Courier New"/>
-          <w:sz w:val="20"/>
-          <w:szCs w:val="20"/>
-        </w:rPr>
-        <w:t>numerictags</w:t>
-      </w:r>
-      <w:proofErr w:type="spellEnd"/>
+        <w:t>--numerictags</w:t>
+      </w:r>
       <w:r>
         <w:rPr>
           <w:rFonts w:ascii="Courier New" w:hAnsi="Courier New" w:cs="Courier New"/>
@@ -3221,18 +2231,8 @@
           <w:sz w:val="20"/>
           <w:szCs w:val="20"/>
         </w:rPr>
-        <w:t>--</w:t>
-      </w:r>
-      <w:proofErr w:type="spellStart"/>
-      <w:r>
-        <w:rPr>
-          <w:rFonts w:ascii="Courier New" w:hAnsi="Courier New" w:cs="Courier New"/>
-          <w:sz w:val="20"/>
-          <w:szCs w:val="20"/>
-        </w:rPr>
-        <w:t>separatePartsCfg</w:t>
-      </w:r>
-      <w:proofErr w:type="spellEnd"/>
+        <w:t>--separatePartsCfg</w:t>
+      </w:r>
       <w:r>
         <w:rPr>
           <w:rFonts w:ascii="Courier New" w:hAnsi="Courier New" w:cs="Courier New"/>
@@ -3259,25 +2259,7 @@
           <w:sz w:val="20"/>
           <w:szCs w:val="20"/>
         </w:rPr>
-        <w:t>--</w:t>
-      </w:r>
-      <w:proofErr w:type="spellStart"/>
-      <w:r>
-        <w:rPr>
-          <w:rFonts w:ascii="Courier New" w:hAnsi="Courier New" w:cs="Courier New"/>
-          <w:sz w:val="20"/>
-          <w:szCs w:val="20"/>
-        </w:rPr>
-        <w:t>inifile</w:t>
-      </w:r>
-      <w:proofErr w:type="spellEnd"/>
-      <w:r>
-        <w:rPr>
-          <w:rFonts w:ascii="Courier New" w:hAnsi="Courier New" w:cs="Courier New"/>
-          <w:sz w:val="20"/>
-          <w:szCs w:val="20"/>
-        </w:rPr>
-        <w:t>=&lt;file&gt;</w:t>
+        <w:t>--inifile=&lt;file&gt;</w:t>
       </w:r>
       <w:r>
         <w:rPr>
@@ -3301,43 +2283,7 @@
           <w:sz w:val="20"/>
           <w:szCs w:val="20"/>
         </w:rPr>
-        <w:t xml:space="preserve">pecify </w:t>
-      </w:r>
-      <w:proofErr w:type="gramStart"/>
-      <w:r>
-        <w:rPr>
-          <w:rFonts w:ascii="Courier New" w:hAnsi="Courier New" w:cs="Courier New"/>
-          <w:sz w:val="20"/>
-          <w:szCs w:val="20"/>
-        </w:rPr>
-        <w:t>a</w:t>
-      </w:r>
-      <w:proofErr w:type="gramEnd"/>
-      <w:r>
-        <w:rPr>
-          <w:rFonts w:ascii="Courier New" w:hAnsi="Courier New" w:cs="Courier New"/>
-          <w:sz w:val="20"/>
-          <w:szCs w:val="20"/>
-        </w:rPr>
-        <w:t xml:space="preserve"> </w:t>
-      </w:r>
-      <w:proofErr w:type="spellStart"/>
-      <w:r>
-        <w:rPr>
-          <w:rFonts w:ascii="Courier New" w:hAnsi="Courier New" w:cs="Courier New"/>
-          <w:sz w:val="20"/>
-          <w:szCs w:val="20"/>
-        </w:rPr>
-        <w:t>ini</w:t>
-      </w:r>
-      <w:proofErr w:type="spellEnd"/>
-      <w:r>
-        <w:rPr>
-          <w:rFonts w:ascii="Courier New" w:hAnsi="Courier New" w:cs="Courier New"/>
-          <w:sz w:val="20"/>
-          <w:szCs w:val="20"/>
-        </w:rPr>
-        <w:t xml:space="preserve"> file which contains include and exclude strings (example below</w:t>
+        <w:t>pecify a ini file which contains include and exclude strings (example below</w:t>
       </w:r>
     </w:p>
     <w:p>
@@ -3356,18 +2302,8 @@
           <w:sz w:val="20"/>
           <w:szCs w:val="20"/>
         </w:rPr>
-        <w:t>--</w:t>
-      </w:r>
-      <w:proofErr w:type="spellStart"/>
-      <w:r>
-        <w:rPr>
-          <w:rFonts w:ascii="Courier New" w:hAnsi="Courier New" w:cs="Courier New"/>
-          <w:sz w:val="20"/>
-          <w:szCs w:val="20"/>
-        </w:rPr>
-        <w:t>csonly</w:t>
-      </w:r>
-      <w:proofErr w:type="spellEnd"/>
+        <w:t>--csonly</w:t>
+      </w:r>
       <w:r>
         <w:rPr>
           <w:rFonts w:ascii="Courier New" w:hAnsi="Courier New" w:cs="Courier New"/>
@@ -3394,51 +2330,23 @@
           <w:sz w:val="20"/>
           <w:szCs w:val="20"/>
         </w:rPr>
-        <w:t>--</w:t>
-      </w:r>
-      <w:proofErr w:type="spellStart"/>
-      <w:r>
-        <w:rPr>
-          <w:rFonts w:ascii="Courier New" w:hAnsi="Courier New" w:cs="Courier New"/>
-          <w:sz w:val="20"/>
-          <w:szCs w:val="20"/>
-        </w:rPr>
-        <w:t>cfgonly</w:t>
-      </w:r>
-      <w:proofErr w:type="spellEnd"/>
-      <w:r>
-        <w:rPr>
-          <w:rFonts w:ascii="Courier New" w:hAnsi="Courier New" w:cs="Courier New"/>
-          <w:sz w:val="20"/>
-          <w:szCs w:val="20"/>
-        </w:rPr>
-        <w:tab/>
-      </w:r>
-      <w:r>
-        <w:rPr>
-          <w:rFonts w:ascii="Courier New" w:hAnsi="Courier New" w:cs="Courier New"/>
-          <w:sz w:val="20"/>
-          <w:szCs w:val="20"/>
-        </w:rPr>
-        <w:t>Only process .</w:t>
-      </w:r>
-      <w:proofErr w:type="spellStart"/>
-      <w:r>
-        <w:rPr>
-          <w:rFonts w:ascii="Courier New" w:hAnsi="Courier New" w:cs="Courier New"/>
-          <w:sz w:val="20"/>
-          <w:szCs w:val="20"/>
-        </w:rPr>
-        <w:t>cfg</w:t>
-      </w:r>
-      <w:proofErr w:type="spellEnd"/>
-      <w:r>
-        <w:rPr>
-          <w:rFonts w:ascii="Courier New" w:hAnsi="Courier New" w:cs="Courier New"/>
-          <w:sz w:val="20"/>
-          <w:szCs w:val="20"/>
-        </w:rPr>
-        <w:t xml:space="preserve"> files</w:t>
+        <w:t>--cfgonly</w:t>
+      </w:r>
+      <w:r>
+        <w:rPr>
+          <w:rFonts w:ascii="Courier New" w:hAnsi="Courier New" w:cs="Courier New"/>
+          <w:sz w:val="20"/>
+          <w:szCs w:val="20"/>
+        </w:rPr>
+        <w:tab/>
+      </w:r>
+      <w:r>
+        <w:rPr>
+          <w:rFonts w:ascii="Courier New" w:hAnsi="Courier New" w:cs="Courier New"/>
+          <w:sz w:val="20"/>
+          <w:szCs w:val="20"/>
+        </w:rPr>
+        <w:t>Only process .cfg files</w:t>
       </w:r>
     </w:p>
     <w:p>
@@ -3473,25 +2381,7 @@
           <w:sz w:val="20"/>
           <w:szCs w:val="20"/>
         </w:rPr>
-        <w:t>Restores the original files from the .</w:t>
-      </w:r>
-      <w:proofErr w:type="spellStart"/>
-      <w:r>
-        <w:rPr>
-          <w:rFonts w:ascii="Courier New" w:hAnsi="Courier New" w:cs="Courier New"/>
-          <w:sz w:val="20"/>
-          <w:szCs w:val="20"/>
-        </w:rPr>
-        <w:t>bak</w:t>
-      </w:r>
-      <w:proofErr w:type="spellEnd"/>
-      <w:r>
-        <w:rPr>
-          <w:rFonts w:ascii="Courier New" w:hAnsi="Courier New" w:cs="Courier New"/>
-          <w:sz w:val="20"/>
-          <w:szCs w:val="20"/>
-        </w:rPr>
-        <w:t xml:space="preserve"> files</w:t>
+        <w:t>Restores the original files from the .bak files</w:t>
       </w:r>
     </w:p>
     <w:p>
@@ -3510,51 +2400,23 @@
           <w:sz w:val="20"/>
           <w:szCs w:val="20"/>
         </w:rPr>
-        <w:t>--</w:t>
-      </w:r>
-      <w:proofErr w:type="spellStart"/>
-      <w:r>
-        <w:rPr>
-          <w:rFonts w:ascii="Courier New" w:hAnsi="Courier New" w:cs="Courier New"/>
-          <w:sz w:val="20"/>
-          <w:szCs w:val="20"/>
-        </w:rPr>
-        <w:t>cleanbak</w:t>
-      </w:r>
-      <w:proofErr w:type="spellEnd"/>
-      <w:r>
-        <w:rPr>
-          <w:rFonts w:ascii="Courier New" w:hAnsi="Courier New" w:cs="Courier New"/>
-          <w:sz w:val="20"/>
-          <w:szCs w:val="20"/>
-        </w:rPr>
-        <w:tab/>
-      </w:r>
-      <w:r>
-        <w:rPr>
-          <w:rFonts w:ascii="Courier New" w:hAnsi="Courier New" w:cs="Courier New"/>
-          <w:sz w:val="20"/>
-          <w:szCs w:val="20"/>
-        </w:rPr>
-        <w:t>Deletes all the .</w:t>
-      </w:r>
-      <w:proofErr w:type="spellStart"/>
-      <w:r>
-        <w:rPr>
-          <w:rFonts w:ascii="Courier New" w:hAnsi="Courier New" w:cs="Courier New"/>
-          <w:sz w:val="20"/>
-          <w:szCs w:val="20"/>
-        </w:rPr>
-        <w:t>bak</w:t>
-      </w:r>
-      <w:proofErr w:type="spellEnd"/>
-      <w:r>
-        <w:rPr>
-          <w:rFonts w:ascii="Courier New" w:hAnsi="Courier New" w:cs="Courier New"/>
-          <w:sz w:val="20"/>
-          <w:szCs w:val="20"/>
-        </w:rPr>
-        <w:t xml:space="preserve"> files</w:t>
+        <w:t>--cleanbak</w:t>
+      </w:r>
+      <w:r>
+        <w:rPr>
+          <w:rFonts w:ascii="Courier New" w:hAnsi="Courier New" w:cs="Courier New"/>
+          <w:sz w:val="20"/>
+          <w:szCs w:val="20"/>
+        </w:rPr>
+        <w:tab/>
+      </w:r>
+      <w:r>
+        <w:rPr>
+          <w:rFonts w:ascii="Courier New" w:hAnsi="Courier New" w:cs="Courier New"/>
+          <w:sz w:val="20"/>
+          <w:szCs w:val="20"/>
+        </w:rPr>
+        <w:t>Deletes all the .bak files</w:t>
       </w:r>
     </w:p>
     <w:p>
@@ -3573,18 +2435,8 @@
           <w:sz w:val="20"/>
           <w:szCs w:val="20"/>
         </w:rPr>
-        <w:t>--</w:t>
-      </w:r>
-      <w:proofErr w:type="gramStart"/>
-      <w:r>
-        <w:rPr>
-          <w:rFonts w:ascii="Courier New" w:hAnsi="Courier New" w:cs="Courier New"/>
-          <w:sz w:val="20"/>
-          <w:szCs w:val="20"/>
-        </w:rPr>
-        <w:t>help</w:t>
-      </w:r>
-      <w:proofErr w:type="gramEnd"/>
+        <w:t>--help</w:t>
+      </w:r>
       <w:r>
         <w:rPr>
           <w:rFonts w:ascii="Courier New" w:hAnsi="Courier New" w:cs="Courier New"/>
@@ -3611,15 +2463,7 @@
     </w:p>
     <w:p>
       <w:r>
-        <w:t xml:space="preserve">An example command line would </w:t>
-      </w:r>
-      <w:proofErr w:type="gramStart"/>
-      <w:r>
-        <w:t>look something</w:t>
-      </w:r>
-      <w:proofErr w:type="gramEnd"/>
-      <w:r>
-        <w:t xml:space="preserve"> like this.</w:t>
+        <w:t>An example command line would look something like this.</w:t>
       </w:r>
     </w:p>
     <w:p>
@@ -3641,90 +2485,8 @@
           <w:sz w:val="18"/>
           <w:szCs w:val="18"/>
         </w:rPr>
-        <w:t>.\localizer.cmd L-Tech --prefix=</w:t>
-      </w:r>
-      <w:proofErr w:type="spellStart"/>
-      <w:r>
-        <w:rPr>
-          <w:rFonts w:ascii="Courier New" w:hAnsi="Courier New" w:cs="Courier New"/>
-          <w:sz w:val="18"/>
-          <w:szCs w:val="18"/>
-        </w:rPr>
-        <w:t>LOC_lTech</w:t>
-      </w:r>
-      <w:proofErr w:type="spellEnd"/>
-      <w:r>
-        <w:rPr>
-          <w:rFonts w:ascii="Courier New" w:hAnsi="Courier New" w:cs="Courier New"/>
-          <w:sz w:val="18"/>
-          <w:szCs w:val="18"/>
-        </w:rPr>
-        <w:t xml:space="preserve"> --</w:t>
-      </w:r>
-      <w:proofErr w:type="spellStart"/>
-      <w:r>
-        <w:rPr>
-          <w:rFonts w:ascii="Courier New" w:hAnsi="Courier New" w:cs="Courier New"/>
-          <w:sz w:val="18"/>
-          <w:szCs w:val="18"/>
-        </w:rPr>
-        <w:t>outdir</w:t>
-      </w:r>
-      <w:proofErr w:type="spellEnd"/>
-      <w:r>
-        <w:rPr>
-          <w:rFonts w:ascii="Courier New" w:hAnsi="Courier New" w:cs="Courier New"/>
-          <w:sz w:val="18"/>
-          <w:szCs w:val="18"/>
-        </w:rPr>
-        <w:t>=L-Tech/</w:t>
-      </w:r>
-      <w:proofErr w:type="spellStart"/>
-      <w:r>
-        <w:rPr>
-          <w:rFonts w:ascii="Courier New" w:hAnsi="Courier New" w:cs="Courier New"/>
-          <w:sz w:val="18"/>
-          <w:szCs w:val="18"/>
-        </w:rPr>
-        <w:t>GameData</w:t>
-      </w:r>
-      <w:proofErr w:type="spellEnd"/>
-      <w:r>
-        <w:rPr>
-          <w:rFonts w:ascii="Courier New" w:hAnsi="Courier New" w:cs="Courier New"/>
-          <w:sz w:val="18"/>
-          <w:szCs w:val="18"/>
-        </w:rPr>
-        <w:t>/</w:t>
-      </w:r>
-      <w:proofErr w:type="spellStart"/>
-      <w:r>
-        <w:rPr>
-          <w:rFonts w:ascii="Courier New" w:hAnsi="Courier New" w:cs="Courier New"/>
-          <w:sz w:val="18"/>
-          <w:szCs w:val="18"/>
-        </w:rPr>
-        <w:t>LTech</w:t>
-      </w:r>
-      <w:proofErr w:type="spellEnd"/>
-      <w:r>
-        <w:rPr>
-          <w:rFonts w:ascii="Courier New" w:hAnsi="Courier New" w:cs="Courier New"/>
-          <w:sz w:val="18"/>
-          <w:szCs w:val="18"/>
-        </w:rPr>
-        <w:t>/Localization --</w:t>
-      </w:r>
-      <w:proofErr w:type="spellStart"/>
-      <w:r>
-        <w:rPr>
-          <w:rFonts w:ascii="Courier New" w:hAnsi="Courier New" w:cs="Courier New"/>
-          <w:sz w:val="18"/>
-          <w:szCs w:val="18"/>
-        </w:rPr>
-        <w:t>numerictags</w:t>
-      </w:r>
-      <w:proofErr w:type="spellEnd"/>
+        <w:t>.\localizer.cmd L-Tech --prefix=LOC_lTech --outdir=L-Tech/GameData/LTech/Localization --numerictags</w:t>
+      </w:r>
     </w:p>
     <w:p>
       <w:r>
@@ -3745,119 +2507,13 @@
           <w:sz w:val="18"/>
           <w:szCs w:val="18"/>
         </w:rPr>
-        <w:t>./localizer.sh L-Tech --prefix=</w:t>
-      </w:r>
-      <w:proofErr w:type="spellStart"/>
-      <w:r>
-        <w:rPr>
-          <w:rFonts w:ascii="Courier New" w:hAnsi="Courier New" w:cs="Courier New"/>
-          <w:sz w:val="18"/>
-          <w:szCs w:val="18"/>
-        </w:rPr>
-        <w:t>LOC_lTech</w:t>
-      </w:r>
-      <w:proofErr w:type="spellEnd"/>
-      <w:r>
-        <w:rPr>
-          <w:rFonts w:ascii="Courier New" w:hAnsi="Courier New" w:cs="Courier New"/>
-          <w:sz w:val="18"/>
-          <w:szCs w:val="18"/>
-        </w:rPr>
-        <w:t xml:space="preserve"> --</w:t>
-      </w:r>
-      <w:proofErr w:type="spellStart"/>
-      <w:r>
-        <w:rPr>
-          <w:rFonts w:ascii="Courier New" w:hAnsi="Courier New" w:cs="Courier New"/>
-          <w:sz w:val="18"/>
-          <w:szCs w:val="18"/>
-        </w:rPr>
-        <w:t>outdir</w:t>
-      </w:r>
-      <w:proofErr w:type="spellEnd"/>
-      <w:r>
-        <w:rPr>
-          <w:rFonts w:ascii="Courier New" w:hAnsi="Courier New" w:cs="Courier New"/>
-          <w:sz w:val="18"/>
-          <w:szCs w:val="18"/>
-        </w:rPr>
-        <w:t>=L-Tech/</w:t>
-      </w:r>
-      <w:proofErr w:type="spellStart"/>
-      <w:r>
-        <w:rPr>
-          <w:rFonts w:ascii="Courier New" w:hAnsi="Courier New" w:cs="Courier New"/>
-          <w:sz w:val="18"/>
-          <w:szCs w:val="18"/>
-        </w:rPr>
-        <w:t>GameData</w:t>
-      </w:r>
-      <w:proofErr w:type="spellEnd"/>
-      <w:r>
-        <w:rPr>
-          <w:rFonts w:ascii="Courier New" w:hAnsi="Courier New" w:cs="Courier New"/>
-          <w:sz w:val="18"/>
-          <w:szCs w:val="18"/>
-        </w:rPr>
-        <w:t>/</w:t>
-      </w:r>
-      <w:proofErr w:type="spellStart"/>
-      <w:r>
-        <w:rPr>
-          <w:rFonts w:ascii="Courier New" w:hAnsi="Courier New" w:cs="Courier New"/>
-          <w:sz w:val="18"/>
-          <w:szCs w:val="18"/>
-        </w:rPr>
-        <w:t>LTech</w:t>
-      </w:r>
-      <w:proofErr w:type="spellEnd"/>
-      <w:r>
-        <w:rPr>
-          <w:rFonts w:ascii="Courier New" w:hAnsi="Courier New" w:cs="Courier New"/>
-          <w:sz w:val="18"/>
-          <w:szCs w:val="18"/>
-        </w:rPr>
-        <w:t>/Localization --</w:t>
-      </w:r>
-      <w:proofErr w:type="spellStart"/>
-      <w:r>
-        <w:rPr>
-          <w:rFonts w:ascii="Courier New" w:hAnsi="Courier New" w:cs="Courier New"/>
-          <w:sz w:val="18"/>
-          <w:szCs w:val="18"/>
-        </w:rPr>
-        <w:t>numerictags</w:t>
-      </w:r>
-      <w:proofErr w:type="spellEnd"/>
+        <w:t>./localizer.sh L-Tech --prefix=LOC_lTech --outdir=L-Tech/GameData/LTech/Localization --numerictags</w:t>
+      </w:r>
     </w:p>
     <w:p/>
     <w:p>
       <w:r>
-        <w:t xml:space="preserve">This is a command to localize a mod called L-Tech.  It is run in the directory above L-Tech.  The prefix to the tags will be </w:t>
-      </w:r>
-      <w:proofErr w:type="spellStart"/>
-      <w:r>
-        <w:t>LOC_lTech</w:t>
-      </w:r>
-      <w:proofErr w:type="spellEnd"/>
-      <w:r>
-        <w:t>, and the output files will be put into the directory L-Tech/</w:t>
-      </w:r>
-      <w:proofErr w:type="spellStart"/>
-      <w:r>
-        <w:t>GameData</w:t>
-      </w:r>
-      <w:proofErr w:type="spellEnd"/>
-      <w:r>
-        <w:t>/</w:t>
-      </w:r>
-      <w:proofErr w:type="spellStart"/>
-      <w:r>
-        <w:t>LTech</w:t>
-      </w:r>
-      <w:proofErr w:type="spellEnd"/>
-      <w:r>
-        <w:t>/Localization</w:t>
+        <w:t>This is a command to localize a mod called L-Tech.  It is run in the directory above L-Tech.  The prefix to the tags will be LOC_lTech, and the output files will be put into the directory L-Tech/GameData/LTech/Localization</w:t>
       </w:r>
     </w:p>
     <w:p>
@@ -3899,15 +2555,7 @@
         </w:numPr>
       </w:pPr>
       <w:r>
-        <w:t>Write modified copies of `.cs` and `.</w:t>
-      </w:r>
-      <w:proofErr w:type="spellStart"/>
-      <w:r>
-        <w:t>cfg</w:t>
-      </w:r>
-      <w:proofErr w:type="spellEnd"/>
-      <w:r>
-        <w:t>` files</w:t>
+        <w:t>Write modified copies of `.cs` and `.cfg` files</w:t>
       </w:r>
     </w:p>
     <w:p>
@@ -3919,15 +2567,7 @@
         </w:numPr>
       </w:pPr>
       <w:r>
-        <w:t>Output `Localization/</w:t>
-      </w:r>
-      <w:proofErr w:type="spellStart"/>
-      <w:r>
-        <w:t>en-us.cfg</w:t>
-      </w:r>
-      <w:proofErr w:type="spellEnd"/>
-      <w:r>
-        <w:t>` and `en-us.csv`</w:t>
+        <w:t>Output `Localization/en-us.cfg` and `en-us.csv`</w:t>
       </w:r>
     </w:p>
     <w:p/>
@@ -3944,15 +2584,7 @@
     </w:p>
     <w:p>
       <w:r>
-        <w:t xml:space="preserve">An </w:t>
-      </w:r>
-      <w:proofErr w:type="spellStart"/>
-      <w:r>
-        <w:t>ini</w:t>
-      </w:r>
-      <w:proofErr w:type="spellEnd"/>
-      <w:r>
-        <w:t xml:space="preserve"> file is included which contains a few common strings to be ignored. It can also exclude and/or include specific files.  The strings can be either simple strings or regular expressions.  Both strings and files can be excluded, only files can be included.  Full documentation for the file is at the head</w:t>
+        <w:t>An ini file is included which contains a few common strings to be ignored. It can also exclude and/or include specific files.  The strings can be either simple strings or regular expressions.  Both strings and files can be excluded, only files can be included.  Full documentation for the file is at the head</w:t>
       </w:r>
       <w:r>
         <w:t xml:space="preserve"> </w:t>
@@ -3961,26 +2593,10 @@
         <w:t xml:space="preserve">of the file.  </w:t>
       </w:r>
       <w:r>
-        <w:t xml:space="preserve">Multiple </w:t>
-      </w:r>
-      <w:proofErr w:type="spellStart"/>
-      <w:r>
-        <w:t>ini</w:t>
-      </w:r>
-      <w:proofErr w:type="spellEnd"/>
-      <w:r>
-        <w:t xml:space="preserve"> files can be used </w:t>
-      </w:r>
-      <w:r>
-        <w:t>by specifying the --</w:t>
-      </w:r>
-      <w:proofErr w:type="spellStart"/>
-      <w:r>
-        <w:t>inifile</w:t>
-      </w:r>
-      <w:proofErr w:type="spellEnd"/>
-      <w:r>
-        <w:t>=&lt;file&gt; to use your</w:t>
+        <w:t xml:space="preserve">Multiple ini files can be used </w:t>
+      </w:r>
+      <w:r>
+        <w:t>by specifying the --inifile=&lt;file&gt; to use your</w:t>
       </w:r>
       <w:r>
         <w:t xml:space="preserve"> </w:t>
@@ -3992,38 +2608,261 @@
         <w:t>n file in addition to the stock one.</w:t>
       </w:r>
       <w:r>
-        <w:t xml:space="preserve">  Multiple </w:t>
-      </w:r>
-      <w:proofErr w:type="spellStart"/>
-      <w:r>
-        <w:t>ini</w:t>
-      </w:r>
-      <w:proofErr w:type="spellEnd"/>
-      <w:r>
-        <w:t xml:space="preserve"> files are allowed, the entries are additive.  </w:t>
-      </w:r>
-    </w:p>
-    <w:p>
-      <w:r>
-        <w:t xml:space="preserve">Review the supplied </w:t>
-      </w:r>
-      <w:proofErr w:type="spellStart"/>
-      <w:r>
-        <w:t>ini</w:t>
-      </w:r>
-      <w:proofErr w:type="spellEnd"/>
-      <w:r>
-        <w:t xml:space="preserve"> file to understand what might be excluded.  For example, “const string” is excluded since string constants </w:t>
-      </w:r>
-      <w:proofErr w:type="gramStart"/>
-      <w:r>
-        <w:t>have to</w:t>
-      </w:r>
-      <w:proofErr w:type="gramEnd"/>
-      <w:r>
-        <w:t xml:space="preserve"> be literal. </w:t>
-      </w:r>
-    </w:p>
+        <w:t xml:space="preserve">  Multiple ini files are allowed, the entries are additive.  </w:t>
+      </w:r>
+    </w:p>
+    <w:p>
+      <w:r>
+        <w:t xml:space="preserve">Review the supplied ini file to understand what might be excluded.  For example, “const string” is excluded since string constants have to be literal. </w:t>
+      </w:r>
+    </w:p>
+    <w:p>
+      <w:r>
+        <w:t xml:space="preserve">The following options which duplicate the command-line options can be included at the top of the ini file.  </w:t>
+      </w:r>
+      <w:r>
+        <w:t xml:space="preserve">A default value of true is used for those options which are either true or false and don’t have a value. </w:t>
+      </w:r>
+      <w:r>
+        <w:t>These must appear before any include/exclude sections:</w:t>
+      </w:r>
+    </w:p>
+    <w:p>
+      <w:pPr>
+        <w:pStyle w:val="NoSpacing"/>
+        <w:ind w:left="3690" w:hanging="3690"/>
+        <w:rPr>
+          <w:rFonts w:ascii="Courier New" w:hAnsi="Courier New" w:cs="Courier New"/>
+          <w:sz w:val="20"/>
+          <w:szCs w:val="20"/>
+        </w:rPr>
+      </w:pPr>
+      <w:r>
+        <w:rPr>
+          <w:rFonts w:ascii="Courier New" w:hAnsi="Courier New" w:cs="Courier New"/>
+          <w:sz w:val="20"/>
+          <w:szCs w:val="20"/>
+        </w:rPr>
+        <w:t>outdir=&lt;path&gt;</w:t>
+      </w:r>
+      <w:r>
+        <w:rPr>
+          <w:rFonts w:ascii="Courier New" w:hAnsi="Courier New" w:cs="Courier New"/>
+          <w:sz w:val="20"/>
+          <w:szCs w:val="20"/>
+        </w:rPr>
+        <w:tab/>
+        <w:t>Output path for `en-us.cfg` and en-us.csv files</w:t>
+      </w:r>
+    </w:p>
+    <w:p>
+      <w:pPr>
+        <w:pStyle w:val="NoSpacing"/>
+        <w:ind w:left="3690" w:hanging="3690"/>
+        <w:rPr>
+          <w:rFonts w:ascii="Courier New" w:hAnsi="Courier New" w:cs="Courier New"/>
+          <w:sz w:val="20"/>
+          <w:szCs w:val="20"/>
+        </w:rPr>
+      </w:pPr>
+      <w:r>
+        <w:rPr>
+          <w:rFonts w:ascii="Courier New" w:hAnsi="Courier New" w:cs="Courier New"/>
+          <w:sz w:val="20"/>
+          <w:szCs w:val="20"/>
+        </w:rPr>
+        <w:t>prefix=&lt;string&gt;</w:t>
+      </w:r>
+      <w:r>
+        <w:rPr>
+          <w:rFonts w:ascii="Courier New" w:hAnsi="Courier New" w:cs="Courier New"/>
+          <w:sz w:val="20"/>
+          <w:szCs w:val="20"/>
+        </w:rPr>
+        <w:tab/>
+        <w:t xml:space="preserve">Localization key prefix (default: `MyMod_`) </w:t>
+      </w:r>
+    </w:p>
+    <w:p>
+      <w:pPr>
+        <w:pStyle w:val="NoSpacing"/>
+        <w:ind w:left="3690" w:hanging="3690"/>
+        <w:rPr>
+          <w:rFonts w:ascii="Courier New" w:hAnsi="Courier New" w:cs="Courier New"/>
+          <w:sz w:val="20"/>
+          <w:szCs w:val="20"/>
+        </w:rPr>
+      </w:pPr>
+      <w:r>
+        <w:rPr>
+          <w:rFonts w:ascii="Courier New" w:hAnsi="Courier New" w:cs="Courier New"/>
+          <w:sz w:val="20"/>
+          <w:szCs w:val="20"/>
+        </w:rPr>
+        <w:t>maxkeylength=&lt;number&gt;</w:t>
+      </w:r>
+      <w:r>
+        <w:rPr>
+          <w:rFonts w:ascii="Courier New" w:hAnsi="Courier New" w:cs="Courier New"/>
+          <w:sz w:val="20"/>
+          <w:szCs w:val="20"/>
+        </w:rPr>
+        <w:tab/>
+        <w:t>Maximum length for localization keys (default: 25)</w:t>
+      </w:r>
+    </w:p>
+    <w:p>
+      <w:pPr>
+        <w:pStyle w:val="NoSpacing"/>
+        <w:ind w:left="3690" w:hanging="3690"/>
+        <w:rPr>
+          <w:rFonts w:ascii="Courier New" w:hAnsi="Courier New" w:cs="Courier New"/>
+          <w:sz w:val="20"/>
+          <w:szCs w:val="20"/>
+        </w:rPr>
+      </w:pPr>
+      <w:r>
+        <w:rPr>
+          <w:rFonts w:ascii="Courier New" w:hAnsi="Courier New" w:cs="Courier New"/>
+          <w:sz w:val="20"/>
+          <w:szCs w:val="20"/>
+        </w:rPr>
+        <w:t>numerictags</w:t>
+      </w:r>
+      <w:r>
+        <w:rPr>
+          <w:rFonts w:ascii="Courier New" w:hAnsi="Courier New" w:cs="Courier New"/>
+          <w:sz w:val="20"/>
+          <w:szCs w:val="20"/>
+        </w:rPr>
+        <w:t>=&lt;true|false&gt;</w:t>
+      </w:r>
+      <w:r>
+        <w:rPr>
+          <w:rFonts w:ascii="Courier New" w:hAnsi="Courier New" w:cs="Courier New"/>
+          <w:sz w:val="20"/>
+          <w:szCs w:val="20"/>
+        </w:rPr>
+        <w:tab/>
+        <w:t xml:space="preserve">Use a sequential number for the tags </w:t>
+      </w:r>
+    </w:p>
+    <w:p>
+      <w:pPr>
+        <w:pStyle w:val="NoSpacing"/>
+        <w:ind w:left="3690" w:hanging="3690"/>
+        <w:rPr>
+          <w:rFonts w:ascii="Courier New" w:hAnsi="Courier New" w:cs="Courier New"/>
+          <w:sz w:val="20"/>
+          <w:szCs w:val="20"/>
+        </w:rPr>
+      </w:pPr>
+      <w:r>
+        <w:rPr>
+          <w:rFonts w:ascii="Courier New" w:hAnsi="Courier New" w:cs="Courier New"/>
+          <w:sz w:val="20"/>
+          <w:szCs w:val="20"/>
+        </w:rPr>
+        <w:t>separatePartsCfg</w:t>
+      </w:r>
+      <w:r>
+        <w:rPr>
+          <w:rFonts w:ascii="Courier New" w:hAnsi="Courier New" w:cs="Courier New"/>
+          <w:sz w:val="20"/>
+          <w:szCs w:val="20"/>
+        </w:rPr>
+        <w:t>=&lt;true|false&gt;</w:t>
+      </w:r>
+      <w:r>
+        <w:rPr>
+          <w:rFonts w:ascii="Courier New" w:hAnsi="Courier New" w:cs="Courier New"/>
+          <w:sz w:val="20"/>
+          <w:szCs w:val="20"/>
+        </w:rPr>
+        <w:tab/>
+        <w:t>Create a file for the part tags and one file for the code tags</w:t>
+      </w:r>
+    </w:p>
+    <w:p>
+      <w:pPr>
+        <w:pStyle w:val="NoSpacing"/>
+        <w:ind w:left="3690" w:hanging="3690"/>
+        <w:rPr>
+          <w:rFonts w:ascii="Courier New" w:hAnsi="Courier New" w:cs="Courier New"/>
+          <w:sz w:val="20"/>
+          <w:szCs w:val="20"/>
+        </w:rPr>
+      </w:pPr>
+      <w:r>
+        <w:rPr>
+          <w:rFonts w:ascii="Courier New" w:hAnsi="Courier New" w:cs="Courier New"/>
+          <w:sz w:val="20"/>
+          <w:szCs w:val="20"/>
+        </w:rPr>
+        <w:t>csonly</w:t>
+      </w:r>
+      <w:r>
+        <w:rPr>
+          <w:rFonts w:ascii="Courier New" w:hAnsi="Courier New" w:cs="Courier New"/>
+          <w:sz w:val="20"/>
+          <w:szCs w:val="20"/>
+        </w:rPr>
+        <w:t>=&lt;true|false&gt;</w:t>
+      </w:r>
+      <w:r>
+        <w:rPr>
+          <w:rFonts w:ascii="Courier New" w:hAnsi="Courier New" w:cs="Courier New"/>
+          <w:sz w:val="20"/>
+          <w:szCs w:val="20"/>
+        </w:rPr>
+        <w:tab/>
+        <w:t xml:space="preserve">Only process .cs files </w:t>
+      </w:r>
+    </w:p>
+    <w:p>
+      <w:pPr>
+        <w:pStyle w:val="NoSpacing"/>
+        <w:ind w:left="3690" w:hanging="3690"/>
+        <w:rPr>
+          <w:rFonts w:ascii="Courier New" w:hAnsi="Courier New" w:cs="Courier New"/>
+          <w:sz w:val="20"/>
+          <w:szCs w:val="20"/>
+        </w:rPr>
+      </w:pPr>
+      <w:r>
+        <w:rPr>
+          <w:rFonts w:ascii="Courier New" w:hAnsi="Courier New" w:cs="Courier New"/>
+          <w:sz w:val="20"/>
+          <w:szCs w:val="20"/>
+        </w:rPr>
+        <w:t>cfgonly</w:t>
+      </w:r>
+      <w:r>
+        <w:rPr>
+          <w:rFonts w:ascii="Courier New" w:hAnsi="Courier New" w:cs="Courier New"/>
+          <w:sz w:val="20"/>
+          <w:szCs w:val="20"/>
+        </w:rPr>
+        <w:t>=&lt;true|false&gt;</w:t>
+      </w:r>
+      <w:r>
+        <w:rPr>
+          <w:rFonts w:ascii="Courier New" w:hAnsi="Courier New" w:cs="Courier New"/>
+          <w:sz w:val="20"/>
+          <w:szCs w:val="20"/>
+        </w:rPr>
+        <w:tab/>
+      </w:r>
+      <w:r>
+        <w:rPr>
+          <w:rFonts w:ascii="Courier New" w:hAnsi="Courier New" w:cs="Courier New"/>
+          <w:sz w:val="20"/>
+          <w:szCs w:val="20"/>
+        </w:rPr>
+        <w:t>Only process .cfg files</w:t>
+      </w:r>
+    </w:p>
+    <w:p/>
     <w:p>
       <w:pPr>
         <w:pStyle w:val="Heading2"/>
@@ -4036,15 +2875,7 @@
     </w:p>
     <w:p>
       <w:r>
-        <w:t>These two options override all others.  In other words, if either of them is on the command line in addition to any other options, the revert/</w:t>
-      </w:r>
-      <w:proofErr w:type="spellStart"/>
-      <w:r>
-        <w:t>cleanbak</w:t>
-      </w:r>
-      <w:proofErr w:type="spellEnd"/>
-      <w:r>
-        <w:t xml:space="preserve"> functions will be run instead</w:t>
+        <w:t>These two options override all others.  In other words, if either of them is on the command line in addition to any other options, the revert/cleanbak functions will be run instead</w:t>
       </w:r>
       <w:r>
         <w:t>.</w:t>
@@ -4067,6 +2898,7 @@
     <w:p/>
     <w:p>
       <w:r>
+        <w:lastRenderedPageBreak/>
         <w:t>While pre-existing localized tags are not treated as strings, there is no mechanism to check for duplicates with any pre-existing tags.  If the mod does have some pre-existing tags, the</w:t>
       </w:r>
       <w:r>
@@ -4086,18 +2918,8 @@
     </w:p>
     <w:p>
       <w:r>
-        <w:t xml:space="preserve">Another quirk is the way KSP deals with Event strings.  While normally code needs to call </w:t>
-      </w:r>
-      <w:proofErr w:type="spellStart"/>
-      <w:r>
-        <w:t>Localizer</w:t>
-      </w:r>
-      <w:proofErr w:type="gramStart"/>
-      <w:r>
-        <w:t>.Format</w:t>
-      </w:r>
-      <w:proofErr w:type="spellEnd"/>
-      <w:proofErr w:type="gramEnd"/>
+        <w:t>Another quirk is the way KSP deals with Event strings.  While normally code needs to call Localizer.Format</w:t>
+      </w:r>
       <w:r>
         <w:t xml:space="preserve"> </w:t>
       </w:r>
@@ -4107,20 +2929,11 @@
     </w:p>
     <w:p>
       <w:r>
-        <w:t xml:space="preserve">Other than a tiny bit of performance loss due to the double call of </w:t>
-      </w:r>
-      <w:proofErr w:type="spellStart"/>
-      <w:r>
-        <w:t>Localizer.Format</w:t>
-      </w:r>
-      <w:proofErr w:type="spellEnd"/>
-      <w:r>
-        <w:t>, there should be no change in functionality.</w:t>
-      </w:r>
-    </w:p>
-    <w:p>
-      <w:r>
-        <w:lastRenderedPageBreak/>
+        <w:t>Other than a tiny bit of performance loss due to the double call of Localizer.Format, there should be no change in functionality.</w:t>
+      </w:r>
+    </w:p>
+    <w:p>
+      <w:r>
         <w:t>This is something the user will need to look at during the conversion process</w:t>
       </w:r>
       <w:r>
@@ -4129,15 +2942,7 @@
     </w:p>
     <w:p>
       <w:r>
-        <w:t xml:space="preserve">When running this on a C-Sharp code-based </w:t>
-      </w:r>
-      <w:proofErr w:type="gramStart"/>
-      <w:r>
-        <w:t>mod</w:t>
-      </w:r>
-      <w:proofErr w:type="gramEnd"/>
-      <w:r>
-        <w:t>, there is no way to determine if a string is meant for internal use or not.  This is where the --revert option and the NO_LOCALIZATION region_ comes in handy.  Simply add the --revert to the existing line and run to undo all the changes.  There are two tools available to fix this:</w:t>
+        <w:t>When running this on a C-Sharp code-based mod, there is no way to determine if a string is meant for internal use or not.  This is where the --revert option and the NO_LOCALIZATION region_ comes in handy.  Simply add the --revert to the existing line and run to undo all the changes.  There are two tools available to fix this:</w:t>
       </w:r>
     </w:p>
     <w:p>
@@ -4372,15 +3177,7 @@
         </w:rPr>
       </w:pPr>
       <w:r>
-        <w:t xml:space="preserve">Create a new </w:t>
-      </w:r>
-      <w:proofErr w:type="spellStart"/>
-      <w:r>
-        <w:t>ini</w:t>
-      </w:r>
-      <w:proofErr w:type="spellEnd"/>
-      <w:r>
-        <w:t xml:space="preserve"> file with your desired entries, then</w:t>
+        <w:t>Create a new ini file with your desired entries, then</w:t>
       </w:r>
       <w:r>
         <w:t>, u</w:t>

</xml_diff>